<commit_message>
update for second draft
</commit_message>
<xml_diff>
--- a/Proposal/Prospective thesis.docx
+++ b/Proposal/Prospective thesis.docx
@@ -1,6 +1,6 @@
 
 <file path=word/document.xml><?xml version="1.0" encoding="utf-8"?>
-<w:document xmlns:wpc="http://schemas.microsoft.com/office/word/2010/wordprocessingCanvas" xmlns:cx="http://schemas.microsoft.com/office/drawing/2014/chartex" xmlns:cx1="http://schemas.microsoft.com/office/drawing/2015/9/8/chartex" xmlns:cx2="http://schemas.microsoft.com/office/drawing/2015/10/21/chartex" xmlns:cx3="http://schemas.microsoft.com/office/drawing/2016/5/9/chartex" xmlns:cx4="http://schemas.microsoft.com/office/drawing/2016/5/10/chartex" xmlns:cx5="http://schemas.microsoft.com/office/drawing/2016/5/11/chartex" xmlns:cx6="http://schemas.microsoft.com/office/drawing/2016/5/12/chartex" xmlns:cx7="http://schemas.microsoft.com/office/drawing/2016/5/13/chartex" xmlns:cx8="http://schemas.microsoft.com/office/drawing/2016/5/14/chartex" xmlns:mc="http://schemas.openxmlformats.org/markup-compatibility/2006" xmlns:aink="http://schemas.microsoft.com/office/drawing/2016/ink" xmlns:am3d="http://schemas.microsoft.com/office/drawing/2017/model3d" xmlns:o="urn:schemas-microsoft-com:office:office" xmlns:r="http://schemas.openxmlformats.org/officeDocument/2006/relationships" xmlns:m="http://schemas.openxmlformats.org/officeDocument/2006/math" xmlns:v="urn:schemas-microsoft-com:vml" xmlns:wp14="http://schemas.microsoft.com/office/word/2010/wordprocessingDrawing" xmlns:wp="http://schemas.openxmlformats.org/drawingml/2006/wordprocessingDrawing" xmlns:w10="urn:schemas-microsoft-com:office:word" xmlns:w="http://schemas.openxmlformats.org/wordprocessingml/2006/main" xmlns:w14="http://schemas.microsoft.com/office/word/2010/wordml" xmlns:w15="http://schemas.microsoft.com/office/word/2012/wordml" xmlns:w16cid="http://schemas.microsoft.com/office/word/2016/wordml/cid" xmlns:w16se="http://schemas.microsoft.com/office/word/2015/wordml/symex" xmlns:wpg="http://schemas.microsoft.com/office/word/2010/wordprocessingGroup" xmlns:wpi="http://schemas.microsoft.com/office/word/2010/wordprocessingInk" xmlns:wne="http://schemas.microsoft.com/office/word/2006/wordml" xmlns:wps="http://schemas.microsoft.com/office/word/2010/wordprocessingShape" mc:Ignorable="w14 w15 w16se w16cid wp14">
+<w:document xmlns:wpc="http://schemas.microsoft.com/office/word/2010/wordprocessingCanvas" xmlns:mc="http://schemas.openxmlformats.org/markup-compatibility/2006" xmlns:o="urn:schemas-microsoft-com:office:office" xmlns:r="http://schemas.openxmlformats.org/officeDocument/2006/relationships" xmlns:m="http://schemas.openxmlformats.org/officeDocument/2006/math" xmlns:v="urn:schemas-microsoft-com:vml" xmlns:wp14="http://schemas.microsoft.com/office/word/2010/wordprocessingDrawing" xmlns:wp="http://schemas.openxmlformats.org/drawingml/2006/wordprocessingDrawing" xmlns:w10="urn:schemas-microsoft-com:office:word" xmlns:w="http://schemas.openxmlformats.org/wordprocessingml/2006/main" xmlns:w14="http://schemas.microsoft.com/office/word/2010/wordml" xmlns:wpg="http://schemas.microsoft.com/office/word/2010/wordprocessingGroup" xmlns:wpi="http://schemas.microsoft.com/office/word/2010/wordprocessingInk" xmlns:wne="http://schemas.microsoft.com/office/word/2006/wordml" xmlns:wps="http://schemas.microsoft.com/office/word/2010/wordprocessingShape" mc:Ignorable="w14 wp14">
   <w:body>
     <w:p>
       <w:pPr>
@@ -2371,7 +2371,7 @@
                     <pic:cNvPicPr/>
                   </pic:nvPicPr>
                   <pic:blipFill>
-                    <a:blip r:embed="rId8" cstate="print"/>
+                    <a:blip r:embed="rId9" cstate="print"/>
                     <a:stretch>
                       <a:fillRect/>
                     </a:stretch>
@@ -2461,7 +2461,7 @@
                     <pic:cNvPicPr/>
                   </pic:nvPicPr>
                   <pic:blipFill>
-                    <a:blip r:embed="rId9" cstate="print"/>
+                    <a:blip r:embed="rId10" cstate="print"/>
                     <a:stretch>
                       <a:fillRect/>
                     </a:stretch>
@@ -2533,7 +2533,7 @@
                     <pic:cNvPicPr/>
                   </pic:nvPicPr>
                   <pic:blipFill>
-                    <a:blip r:embed="rId10" cstate="print"/>
+                    <a:blip r:embed="rId11" cstate="print"/>
                     <a:stretch>
                       <a:fillRect/>
                     </a:stretch>
@@ -2863,7 +2863,7 @@
                     <pic:cNvPicPr/>
                   </pic:nvPicPr>
                   <pic:blipFill>
-                    <a:blip r:embed="rId11" cstate="print"/>
+                    <a:blip r:embed="rId12" cstate="print"/>
                     <a:stretch>
                       <a:fillRect/>
                     </a:stretch>
@@ -3409,31 +3409,29 @@
           </w:r>
         </w:sdtContent>
       </w:sdt>
-    </w:p>
-    <w:p/>
-    <w:p/>
-    <w:p/>
-    <w:p/>
+      <w:bookmarkStart w:id="6" w:name="_GoBack"/>
+      <w:bookmarkEnd w:id="6"/>
+    </w:p>
     <w:p/>
     <w:p>
       <w:pPr>
         <w:pStyle w:val="Heading1"/>
       </w:pPr>
-      <w:bookmarkStart w:id="6" w:name="_Toc533086076"/>
+      <w:bookmarkStart w:id="7" w:name="_Toc533086076"/>
       <w:r>
         <w:t>Preliminary results</w:t>
       </w:r>
-      <w:bookmarkEnd w:id="6"/>
+      <w:bookmarkEnd w:id="7"/>
     </w:p>
     <w:p>
       <w:pPr>
         <w:pStyle w:val="Heading2"/>
       </w:pPr>
-      <w:bookmarkStart w:id="7" w:name="_Toc533086077"/>
+      <w:bookmarkStart w:id="8" w:name="_Toc533086077"/>
       <w:r>
         <w:t>Working fluid</w:t>
       </w:r>
-      <w:bookmarkEnd w:id="7"/>
+      <w:bookmarkEnd w:id="8"/>
     </w:p>
     <w:p>
       <w:r>
@@ -3455,7 +3453,6 @@
         <w:rPr>
           <w:noProof/>
         </w:rPr>
-        <w:lastRenderedPageBreak/>
         <w:drawing>
           <wp:inline distT="0" distB="0" distL="0" distR="0" wp14:anchorId="34DDA3B1" wp14:editId="35DD8B4D">
             <wp:extent cx="4206240" cy="3145243"/>
@@ -3472,7 +3469,7 @@
                     <pic:cNvPicPr/>
                   </pic:nvPicPr>
                   <pic:blipFill>
-                    <a:blip r:embed="rId12"/>
+                    <a:blip r:embed="rId13"/>
                     <a:stretch>
                       <a:fillRect/>
                     </a:stretch>
@@ -3579,13 +3576,13 @@
       <w:pPr>
         <w:pStyle w:val="Heading2"/>
       </w:pPr>
-      <w:bookmarkStart w:id="8" w:name="_Ref531879853"/>
-      <w:bookmarkStart w:id="9" w:name="_Toc533086078"/>
+      <w:bookmarkStart w:id="9" w:name="_Ref531879853"/>
+      <w:bookmarkStart w:id="10" w:name="_Toc533086078"/>
       <w:r>
         <w:t>Working pressures and temperatures</w:t>
       </w:r>
-      <w:bookmarkEnd w:id="8"/>
       <w:bookmarkEnd w:id="9"/>
+      <w:bookmarkEnd w:id="10"/>
     </w:p>
     <w:p>
       <w:r>
@@ -3668,7 +3665,7 @@
                     <pic:cNvPicPr/>
                   </pic:nvPicPr>
                   <pic:blipFill>
-                    <a:blip r:embed="rId13" cstate="print"/>
+                    <a:blip r:embed="rId14" cstate="print"/>
                     <a:stretch>
                       <a:fillRect/>
                     </a:stretch>
@@ -3694,7 +3691,7 @@
         <w:pStyle w:val="Caption"/>
         <w:jc w:val="center"/>
       </w:pPr>
-      <w:bookmarkStart w:id="10" w:name="_Ref531105452"/>
+      <w:bookmarkStart w:id="11" w:name="_Ref531105452"/>
       <w:r>
         <w:t xml:space="preserve">Figure </w:t>
       </w:r>
@@ -3708,60 +3705,53 @@
         <w:rPr>
           <w:noProof/>
         </w:rPr>
-        <w:instrText xml:space="preserve"> SEQ Figure \* AR</w:instrText>
+        <w:instrText xml:space="preserve"> SEQ Figure \* ARABIC </w:instrText>
       </w:r>
       <w:r>
         <w:rPr>
           <w:noProof/>
         </w:rPr>
-        <w:instrText xml:space="preserve">ABIC </w:instrText>
+        <w:fldChar w:fldCharType="separate"/>
       </w:r>
       <w:r>
         <w:rPr>
           <w:noProof/>
         </w:rPr>
-        <w:fldChar w:fldCharType="separate"/>
+        <w:t>5</w:t>
       </w:r>
       <w:r>
         <w:rPr>
           <w:noProof/>
         </w:rPr>
-        <w:t>5</w:t>
-      </w:r>
-      <w:r>
+        <w:fldChar w:fldCharType="end"/>
+      </w:r>
+      <w:bookmarkEnd w:id="11"/>
+      <w:r>
+        <w:t>: Typical Rankine cycle</w:t>
+      </w:r>
+    </w:p>
+    <w:p>
+      <w:r>
+        <w:t>The results from this model are shown in the following figures</w:t>
+      </w:r>
+      <w:r>
+        <w:t>, which, if valid will inform a more nuanced model of a design space in which to start</w:t>
+      </w:r>
+      <w:r>
+        <w:t>:</w:t>
+      </w:r>
+    </w:p>
+    <w:p>
+      <w:pPr>
+        <w:jc w:val="center"/>
         <w:rPr>
           <w:noProof/>
         </w:rPr>
-        <w:fldChar w:fldCharType="end"/>
-      </w:r>
-      <w:bookmarkEnd w:id="10"/>
-      <w:r>
-        <w:t>: Typical Rankine cycle</w:t>
-      </w:r>
-    </w:p>
-    <w:p>
-      <w:r>
-        <w:t>The results from this model are shown in the following figures</w:t>
-      </w:r>
-      <w:r>
-        <w:t>, which, if valid will inform a more nuanced model of a design space in which to start</w:t>
-      </w:r>
-      <w:r>
-        <w:t>:</w:t>
-      </w:r>
-    </w:p>
-    <w:p>
-      <w:pPr>
-        <w:jc w:val="center"/>
+      </w:pPr>
+      <w:r>
         <w:rPr>
           <w:noProof/>
         </w:rPr>
-      </w:pPr>
-      <w:r>
-        <w:rPr>
-          <w:noProof/>
-        </w:rPr>
-        <w:lastRenderedPageBreak/>
         <w:drawing>
           <wp:inline distT="0" distB="0" distL="0" distR="0">
             <wp:extent cx="2194560" cy="1799195"/>
@@ -3778,7 +3768,7 @@
                     <pic:cNvPicPr/>
                   </pic:nvPicPr>
                   <pic:blipFill>
-                    <a:blip r:embed="rId14" cstate="print"/>
+                    <a:blip r:embed="rId15" cstate="print"/>
                     <a:stretch>
                       <a:fillRect/>
                     </a:stretch>
@@ -3824,7 +3814,7 @@
                     <pic:cNvPicPr/>
                   </pic:nvPicPr>
                   <pic:blipFill>
-                    <a:blip r:embed="rId15" cstate="print"/>
+                    <a:blip r:embed="rId16" cstate="print"/>
                     <a:stretch>
                       <a:fillRect/>
                     </a:stretch>
@@ -3895,6 +3885,7 @@
         <w:rPr>
           <w:noProof/>
         </w:rPr>
+        <w:lastRenderedPageBreak/>
         <w:drawing>
           <wp:inline distT="0" distB="0" distL="0" distR="0">
             <wp:extent cx="2194560" cy="1975104"/>
@@ -3911,7 +3902,7 @@
                     <pic:cNvPicPr/>
                   </pic:nvPicPr>
                   <pic:blipFill>
-                    <a:blip r:embed="rId16" cstate="print"/>
+                    <a:blip r:embed="rId17" cstate="print"/>
                     <a:stretch>
                       <a:fillRect/>
                     </a:stretch>
@@ -3951,7 +3942,7 @@
                     <pic:cNvPicPr/>
                   </pic:nvPicPr>
                   <pic:blipFill>
-                    <a:blip r:embed="rId17" cstate="print"/>
+                    <a:blip r:embed="rId18" cstate="print"/>
                     <a:stretch>
                       <a:fillRect/>
                     </a:stretch>
@@ -4019,11 +4010,11 @@
       <w:pPr>
         <w:pStyle w:val="Heading2"/>
       </w:pPr>
-      <w:bookmarkStart w:id="11" w:name="_Toc533086079"/>
+      <w:bookmarkStart w:id="12" w:name="_Toc533086079"/>
       <w:r>
         <w:t>Increased energy efficiency</w:t>
       </w:r>
-      <w:bookmarkEnd w:id="11"/>
+      <w:bookmarkEnd w:id="12"/>
     </w:p>
     <w:p>
       <w:r>
@@ -4044,11 +4035,11 @@
       <w:pPr>
         <w:pStyle w:val="Heading1"/>
       </w:pPr>
-      <w:bookmarkStart w:id="12" w:name="_Toc533086080"/>
+      <w:bookmarkStart w:id="13" w:name="_Toc533086080"/>
       <w:r>
         <w:t>Experimental design</w:t>
       </w:r>
-      <w:bookmarkEnd w:id="12"/>
+      <w:bookmarkEnd w:id="13"/>
     </w:p>
     <w:p>
       <w:r>
@@ -4066,16 +4057,54 @@
       <w:pPr>
         <w:pStyle w:val="Heading2"/>
       </w:pPr>
-      <w:bookmarkStart w:id="13" w:name="_Toc533086081"/>
+      <w:bookmarkStart w:id="14" w:name="_Toc533086081"/>
+      <w:r>
+        <w:t>Boiler factors</w:t>
+      </w:r>
+      <w:bookmarkEnd w:id="14"/>
+    </w:p>
+    <w:p>
+      <w:r>
+        <w:t>In addition to the working pressure and temperature of the boiler, mass flow rates of the heat source, the working fluid from the automobile’s cooling system, and of the vapor power system can both be manipulated to increase the rate of heat transfer. The interaction surface area of the heat exchanger can also be manipulated.</w:t>
+      </w:r>
+    </w:p>
+    <w:p/>
+    <w:p>
+      <w:pPr>
+        <w:pStyle w:val="Heading2"/>
+      </w:pPr>
+      <w:bookmarkStart w:id="15" w:name="_Toc533086082"/>
+      <w:r>
+        <w:t>Turbine factors</w:t>
+      </w:r>
+      <w:bookmarkEnd w:id="15"/>
+    </w:p>
+    <w:p>
+      <w:r>
+        <w:t>The number of stages, and turbine blade size, shape, and angle can all be manipulated to affect the efficiency of the turbine. The type of cycle in this case, the organic Rankine cycle, also has a large effect on the efficiency of this component of the system.</w:t>
+      </w:r>
+    </w:p>
+    <w:p/>
+    <w:p>
+      <w:pPr>
+        <w:pStyle w:val="Heading2"/>
+      </w:pPr>
+      <w:bookmarkStart w:id="16" w:name="_Toc533086083"/>
       <w:r>
         <w:lastRenderedPageBreak/>
-        <w:t>Boiler factors</w:t>
-      </w:r>
-      <w:bookmarkEnd w:id="13"/>
-    </w:p>
-    <w:p>
-      <w:r>
-        <w:t>In addition to the working pressure and temperature of the boiler, mass flow rates of the heat source, the working fluid from the automobile’s cooling system, and of the vapor power system can both be manipulated to increase the rate of heat transfer. The interaction surface area of the heat exchanger can also be manipulated.</w:t>
+        <w:t>Condenser factors</w:t>
+      </w:r>
+      <w:bookmarkEnd w:id="16"/>
+    </w:p>
+    <w:p>
+      <w:r>
+        <w:t>In addition to the working pressure and temperature of the condenser, the mass flow rate of the vapor power system can be manipulated. The mass flow rate of the heat sink, the ambient air, is harder to manipulate. The interaction surface area of the heat exchanger can also be manipulated.</w:t>
+      </w:r>
+    </w:p>
+    <w:p/>
+    <w:p>
+      <w:r>
+        <w:t>The condenser also represents a potential design challenge in an automotive application because the environment in which the system will be placed, the engine compartment, can be expected to have a highly variable temperature. It will also not be practically feasible to manipulate that temperature in any meaningful way.</w:t>
       </w:r>
     </w:p>
     <w:p/>
@@ -4083,49 +4112,11 @@
       <w:pPr>
         <w:pStyle w:val="Heading2"/>
       </w:pPr>
-      <w:bookmarkStart w:id="14" w:name="_Toc533086082"/>
-      <w:r>
-        <w:t>Turbine factors</w:t>
-      </w:r>
-      <w:bookmarkEnd w:id="14"/>
-    </w:p>
-    <w:p>
-      <w:r>
-        <w:t>The number of stages, and turbine blade size, shape, and angle can all be manipulated to affect the efficiency of the turbine. The type of cycle in this case, the organic Rankine cycle, also has a large effect on the efficiency of this component of the system.</w:t>
-      </w:r>
-    </w:p>
-    <w:p/>
-    <w:p>
-      <w:pPr>
-        <w:pStyle w:val="Heading2"/>
-      </w:pPr>
-      <w:bookmarkStart w:id="15" w:name="_Toc533086083"/>
-      <w:r>
-        <w:t>Condenser factors</w:t>
-      </w:r>
-      <w:bookmarkEnd w:id="15"/>
-    </w:p>
-    <w:p>
-      <w:r>
-        <w:t>In addition to the working pressure and temperature of the condenser, the mass flow rate of the vapor power system can be manipulated. The mass flow rate of the heat sink, the ambient air, is harder to manipulate. The interaction surface area of the heat exchanger can also be manipulated.</w:t>
-      </w:r>
-    </w:p>
-    <w:p/>
-    <w:p>
-      <w:r>
-        <w:t>The condenser also represents a potential design challenge in an automotive application because the environment in which the system will be placed, the engine compartment, can be expected to have a highly variable temperature. It will also not be practically feasible to manipulate that temperature in any meaningful way.</w:t>
-      </w:r>
-    </w:p>
-    <w:p/>
-    <w:p>
-      <w:pPr>
-        <w:pStyle w:val="Heading2"/>
-      </w:pPr>
-      <w:bookmarkStart w:id="16" w:name="_Toc533086084"/>
+      <w:bookmarkStart w:id="17" w:name="_Toc533086084"/>
       <w:r>
         <w:t>Pump factors</w:t>
       </w:r>
-      <w:bookmarkEnd w:id="16"/>
+      <w:bookmarkEnd w:id="17"/>
     </w:p>
     <w:p>
       <w:r>
@@ -4137,22 +4128,22 @@
       <w:pPr>
         <w:pStyle w:val="Heading1"/>
       </w:pPr>
-      <w:bookmarkStart w:id="17" w:name="_Toc533086085"/>
+      <w:bookmarkStart w:id="18" w:name="_Toc533086085"/>
       <w:r>
         <w:t>Discussion</w:t>
       </w:r>
-      <w:bookmarkEnd w:id="17"/>
+      <w:bookmarkEnd w:id="18"/>
     </w:p>
     <w:p/>
     <w:p>
       <w:pPr>
         <w:pStyle w:val="Heading1"/>
       </w:pPr>
-      <w:bookmarkStart w:id="18" w:name="_Toc533086086"/>
+      <w:bookmarkStart w:id="19" w:name="_Toc533086086"/>
       <w:r>
         <w:t>Conclusion</w:t>
       </w:r>
-      <w:bookmarkEnd w:id="18"/>
+      <w:bookmarkEnd w:id="19"/>
     </w:p>
     <w:p>
       <w:r>
@@ -4163,12 +4154,12 @@
       <w:pPr>
         <w:pStyle w:val="Heading1"/>
       </w:pPr>
-      <w:bookmarkStart w:id="19" w:name="_Toc533086087"/>
+      <w:bookmarkStart w:id="20" w:name="_Toc533086087"/>
       <w:r>
         <w:lastRenderedPageBreak/>
         <w:t>Appendix A – Acronyms</w:t>
       </w:r>
-      <w:bookmarkEnd w:id="19"/>
+      <w:bookmarkEnd w:id="20"/>
     </w:p>
     <w:p>
       <w:r>
@@ -4270,14 +4261,14 @@
       <w:pPr>
         <w:pStyle w:val="Heading1"/>
       </w:pPr>
-      <w:bookmarkStart w:id="20" w:name="_Ref531105537"/>
-      <w:bookmarkStart w:id="21" w:name="_Toc533086088"/>
+      <w:bookmarkStart w:id="21" w:name="_Ref531105537"/>
+      <w:bookmarkStart w:id="22" w:name="_Toc533086088"/>
       <w:r>
         <w:lastRenderedPageBreak/>
         <w:t>Appendix C – Source Code</w:t>
       </w:r>
-      <w:bookmarkEnd w:id="20"/>
       <w:bookmarkEnd w:id="21"/>
+      <w:bookmarkEnd w:id="22"/>
     </w:p>
     <w:p>
       <w:r>
@@ -4438,8 +4429,6 @@
       <w:r>
         <w:t xml:space="preserve">        # term. Calculate the difference between the x value in a given row</w:t>
       </w:r>
-      <w:bookmarkStart w:id="22" w:name="_GoBack"/>
-      <w:bookmarkEnd w:id="22"/>
     </w:p>
     <w:p>
       <w:r>
@@ -6040,7 +6029,7 @@
     </w:sdt>
     <w:p/>
     <w:sectPr>
-      <w:headerReference w:type="default" r:id="rId18"/>
+      <w:headerReference w:type="default" r:id="rId19"/>
       <w:endnotePr>
         <w:numFmt w:val="decimal"/>
       </w:endnotePr>
@@ -6054,7 +6043,7 @@
 </file>
 
 <file path=word/endnotes.xml><?xml version="1.0" encoding="utf-8"?>
-<w:endnotes xmlns:wpc="http://schemas.microsoft.com/office/word/2010/wordprocessingCanvas" xmlns:cx="http://schemas.microsoft.com/office/drawing/2014/chartex" xmlns:cx1="http://schemas.microsoft.com/office/drawing/2015/9/8/chartex" xmlns:cx2="http://schemas.microsoft.com/office/drawing/2015/10/21/chartex" xmlns:cx3="http://schemas.microsoft.com/office/drawing/2016/5/9/chartex" xmlns:cx4="http://schemas.microsoft.com/office/drawing/2016/5/10/chartex" xmlns:cx5="http://schemas.microsoft.com/office/drawing/2016/5/11/chartex" xmlns:cx6="http://schemas.microsoft.com/office/drawing/2016/5/12/chartex" xmlns:cx7="http://schemas.microsoft.com/office/drawing/2016/5/13/chartex" xmlns:cx8="http://schemas.microsoft.com/office/drawing/2016/5/14/chartex" xmlns:mc="http://schemas.openxmlformats.org/markup-compatibility/2006" xmlns:aink="http://schemas.microsoft.com/office/drawing/2016/ink" xmlns:am3d="http://schemas.microsoft.com/office/drawing/2017/model3d" xmlns:o="urn:schemas-microsoft-com:office:office" xmlns:r="http://schemas.openxmlformats.org/officeDocument/2006/relationships" xmlns:m="http://schemas.openxmlformats.org/officeDocument/2006/math" xmlns:v="urn:schemas-microsoft-com:vml" xmlns:wp14="http://schemas.microsoft.com/office/word/2010/wordprocessingDrawing" xmlns:wp="http://schemas.openxmlformats.org/drawingml/2006/wordprocessingDrawing" xmlns:w10="urn:schemas-microsoft-com:office:word" xmlns:w="http://schemas.openxmlformats.org/wordprocessingml/2006/main" xmlns:w14="http://schemas.microsoft.com/office/word/2010/wordml" xmlns:w15="http://schemas.microsoft.com/office/word/2012/wordml" xmlns:w16cid="http://schemas.microsoft.com/office/word/2016/wordml/cid" xmlns:w16se="http://schemas.microsoft.com/office/word/2015/wordml/symex" xmlns:wpg="http://schemas.microsoft.com/office/word/2010/wordprocessingGroup" xmlns:wpi="http://schemas.microsoft.com/office/word/2010/wordprocessingInk" xmlns:wne="http://schemas.microsoft.com/office/word/2006/wordml" xmlns:wps="http://schemas.microsoft.com/office/word/2010/wordprocessingShape" mc:Ignorable="w14 w15 w16se w16cid wp14">
+<w:endnotes xmlns:wpc="http://schemas.microsoft.com/office/word/2010/wordprocessingCanvas" xmlns:mc="http://schemas.openxmlformats.org/markup-compatibility/2006" xmlns:o="urn:schemas-microsoft-com:office:office" xmlns:r="http://schemas.openxmlformats.org/officeDocument/2006/relationships" xmlns:m="http://schemas.openxmlformats.org/officeDocument/2006/math" xmlns:v="urn:schemas-microsoft-com:vml" xmlns:wp14="http://schemas.microsoft.com/office/word/2010/wordprocessingDrawing" xmlns:wp="http://schemas.openxmlformats.org/drawingml/2006/wordprocessingDrawing" xmlns:w10="urn:schemas-microsoft-com:office:word" xmlns:w="http://schemas.openxmlformats.org/wordprocessingml/2006/main" xmlns:w14="http://schemas.microsoft.com/office/word/2010/wordml" xmlns:wpg="http://schemas.microsoft.com/office/word/2010/wordprocessingGroup" xmlns:wpi="http://schemas.microsoft.com/office/word/2010/wordprocessingInk" xmlns:wne="http://schemas.microsoft.com/office/word/2006/wordml" xmlns:wps="http://schemas.microsoft.com/office/word/2010/wordprocessingShape" mc:Ignorable="w14 wp14">
   <w:endnote w:type="separator" w:id="-1">
     <w:p>
       <w:pPr>
@@ -6079,7 +6068,7 @@
 </file>
 
 <file path=word/footnotes.xml><?xml version="1.0" encoding="utf-8"?>
-<w:footnotes xmlns:wpc="http://schemas.microsoft.com/office/word/2010/wordprocessingCanvas" xmlns:cx="http://schemas.microsoft.com/office/drawing/2014/chartex" xmlns:cx1="http://schemas.microsoft.com/office/drawing/2015/9/8/chartex" xmlns:cx2="http://schemas.microsoft.com/office/drawing/2015/10/21/chartex" xmlns:cx3="http://schemas.microsoft.com/office/drawing/2016/5/9/chartex" xmlns:cx4="http://schemas.microsoft.com/office/drawing/2016/5/10/chartex" xmlns:cx5="http://schemas.microsoft.com/office/drawing/2016/5/11/chartex" xmlns:cx6="http://schemas.microsoft.com/office/drawing/2016/5/12/chartex" xmlns:cx7="http://schemas.microsoft.com/office/drawing/2016/5/13/chartex" xmlns:cx8="http://schemas.microsoft.com/office/drawing/2016/5/14/chartex" xmlns:mc="http://schemas.openxmlformats.org/markup-compatibility/2006" xmlns:aink="http://schemas.microsoft.com/office/drawing/2016/ink" xmlns:am3d="http://schemas.microsoft.com/office/drawing/2017/model3d" xmlns:o="urn:schemas-microsoft-com:office:office" xmlns:r="http://schemas.openxmlformats.org/officeDocument/2006/relationships" xmlns:m="http://schemas.openxmlformats.org/officeDocument/2006/math" xmlns:v="urn:schemas-microsoft-com:vml" xmlns:wp14="http://schemas.microsoft.com/office/word/2010/wordprocessingDrawing" xmlns:wp="http://schemas.openxmlformats.org/drawingml/2006/wordprocessingDrawing" xmlns:w10="urn:schemas-microsoft-com:office:word" xmlns:w="http://schemas.openxmlformats.org/wordprocessingml/2006/main" xmlns:w14="http://schemas.microsoft.com/office/word/2010/wordml" xmlns:w15="http://schemas.microsoft.com/office/word/2012/wordml" xmlns:w16cid="http://schemas.microsoft.com/office/word/2016/wordml/cid" xmlns:w16se="http://schemas.microsoft.com/office/word/2015/wordml/symex" xmlns:wpg="http://schemas.microsoft.com/office/word/2010/wordprocessingGroup" xmlns:wpi="http://schemas.microsoft.com/office/word/2010/wordprocessingInk" xmlns:wne="http://schemas.microsoft.com/office/word/2006/wordml" xmlns:wps="http://schemas.microsoft.com/office/word/2010/wordprocessingShape" mc:Ignorable="w14 w15 w16se w16cid wp14">
+<w:footnotes xmlns:wpc="http://schemas.microsoft.com/office/word/2010/wordprocessingCanvas" xmlns:mc="http://schemas.openxmlformats.org/markup-compatibility/2006" xmlns:o="urn:schemas-microsoft-com:office:office" xmlns:r="http://schemas.openxmlformats.org/officeDocument/2006/relationships" xmlns:m="http://schemas.openxmlformats.org/officeDocument/2006/math" xmlns:v="urn:schemas-microsoft-com:vml" xmlns:wp14="http://schemas.microsoft.com/office/word/2010/wordprocessingDrawing" xmlns:wp="http://schemas.openxmlformats.org/drawingml/2006/wordprocessingDrawing" xmlns:w10="urn:schemas-microsoft-com:office:word" xmlns:w="http://schemas.openxmlformats.org/wordprocessingml/2006/main" xmlns:w14="http://schemas.microsoft.com/office/word/2010/wordml" xmlns:wpg="http://schemas.microsoft.com/office/word/2010/wordprocessingGroup" xmlns:wpi="http://schemas.microsoft.com/office/word/2010/wordprocessingInk" xmlns:wne="http://schemas.microsoft.com/office/word/2006/wordml" xmlns:wps="http://schemas.microsoft.com/office/word/2010/wordprocessingShape" mc:Ignorable="w14 wp14">
   <w:footnote w:type="separator" w:id="-1">
     <w:p>
       <w:pPr>
@@ -6104,7 +6093,7 @@
 </file>
 
 <file path=word/header1.xml><?xml version="1.0" encoding="utf-8"?>
-<w:hdr xmlns:wpc="http://schemas.microsoft.com/office/word/2010/wordprocessingCanvas" xmlns:cx="http://schemas.microsoft.com/office/drawing/2014/chartex" xmlns:cx1="http://schemas.microsoft.com/office/drawing/2015/9/8/chartex" xmlns:cx2="http://schemas.microsoft.com/office/drawing/2015/10/21/chartex" xmlns:cx3="http://schemas.microsoft.com/office/drawing/2016/5/9/chartex" xmlns:cx4="http://schemas.microsoft.com/office/drawing/2016/5/10/chartex" xmlns:cx5="http://schemas.microsoft.com/office/drawing/2016/5/11/chartex" xmlns:cx6="http://schemas.microsoft.com/office/drawing/2016/5/12/chartex" xmlns:cx7="http://schemas.microsoft.com/office/drawing/2016/5/13/chartex" xmlns:cx8="http://schemas.microsoft.com/office/drawing/2016/5/14/chartex" xmlns:mc="http://schemas.openxmlformats.org/markup-compatibility/2006" xmlns:aink="http://schemas.microsoft.com/office/drawing/2016/ink" xmlns:am3d="http://schemas.microsoft.com/office/drawing/2017/model3d" xmlns:o="urn:schemas-microsoft-com:office:office" xmlns:r="http://schemas.openxmlformats.org/officeDocument/2006/relationships" xmlns:m="http://schemas.openxmlformats.org/officeDocument/2006/math" xmlns:v="urn:schemas-microsoft-com:vml" xmlns:wp14="http://schemas.microsoft.com/office/word/2010/wordprocessingDrawing" xmlns:wp="http://schemas.openxmlformats.org/drawingml/2006/wordprocessingDrawing" xmlns:w10="urn:schemas-microsoft-com:office:word" xmlns:w="http://schemas.openxmlformats.org/wordprocessingml/2006/main" xmlns:w14="http://schemas.microsoft.com/office/word/2010/wordml" xmlns:w15="http://schemas.microsoft.com/office/word/2012/wordml" xmlns:w16cid="http://schemas.microsoft.com/office/word/2016/wordml/cid" xmlns:w16se="http://schemas.microsoft.com/office/word/2015/wordml/symex" xmlns:wpg="http://schemas.microsoft.com/office/word/2010/wordprocessingGroup" xmlns:wpi="http://schemas.microsoft.com/office/word/2010/wordprocessingInk" xmlns:wne="http://schemas.microsoft.com/office/word/2006/wordml" xmlns:wps="http://schemas.microsoft.com/office/word/2010/wordprocessingShape" mc:Ignorable="w14 w15 w16se w16cid wp14">
+<w:hdr xmlns:wpc="http://schemas.microsoft.com/office/word/2010/wordprocessingCanvas" xmlns:mc="http://schemas.openxmlformats.org/markup-compatibility/2006" xmlns:o="urn:schemas-microsoft-com:office:office" xmlns:r="http://schemas.openxmlformats.org/officeDocument/2006/relationships" xmlns:m="http://schemas.openxmlformats.org/officeDocument/2006/math" xmlns:v="urn:schemas-microsoft-com:vml" xmlns:wp14="http://schemas.microsoft.com/office/word/2010/wordprocessingDrawing" xmlns:wp="http://schemas.openxmlformats.org/drawingml/2006/wordprocessingDrawing" xmlns:w10="urn:schemas-microsoft-com:office:word" xmlns:w="http://schemas.openxmlformats.org/wordprocessingml/2006/main" xmlns:w14="http://schemas.microsoft.com/office/word/2010/wordml" xmlns:wpg="http://schemas.microsoft.com/office/word/2010/wordprocessingGroup" xmlns:wpi="http://schemas.microsoft.com/office/word/2010/wordprocessingInk" xmlns:wne="http://schemas.microsoft.com/office/word/2006/wordml" xmlns:wps="http://schemas.microsoft.com/office/word/2010/wordprocessingShape" mc:Ignorable="w14 wp14">
   <w:p>
     <w:pPr>
       <w:pStyle w:val="Header"/>
@@ -6126,7 +6115,7 @@
       <w:rPr>
         <w:noProof/>
       </w:rPr>
-      <w:t>13</w:t>
+      <w:t>12</w:t>
     </w:r>
     <w:r>
       <w:rPr>
@@ -6172,8 +6161,8 @@
 </file>
 
 <file path=word/numbering.xml><?xml version="1.0" encoding="utf-8"?>
-<w:numbering xmlns:wpc="http://schemas.microsoft.com/office/word/2010/wordprocessingCanvas" xmlns:cx="http://schemas.microsoft.com/office/drawing/2014/chartex" xmlns:cx1="http://schemas.microsoft.com/office/drawing/2015/9/8/chartex" xmlns:cx2="http://schemas.microsoft.com/office/drawing/2015/10/21/chartex" xmlns:cx3="http://schemas.microsoft.com/office/drawing/2016/5/9/chartex" xmlns:cx4="http://schemas.microsoft.com/office/drawing/2016/5/10/chartex" xmlns:cx5="http://schemas.microsoft.com/office/drawing/2016/5/11/chartex" xmlns:cx6="http://schemas.microsoft.com/office/drawing/2016/5/12/chartex" xmlns:cx7="http://schemas.microsoft.com/office/drawing/2016/5/13/chartex" xmlns:cx8="http://schemas.microsoft.com/office/drawing/2016/5/14/chartex" xmlns:mc="http://schemas.openxmlformats.org/markup-compatibility/2006" xmlns:aink="http://schemas.microsoft.com/office/drawing/2016/ink" xmlns:am3d="http://schemas.microsoft.com/office/drawing/2017/model3d" xmlns:o="urn:schemas-microsoft-com:office:office" xmlns:r="http://schemas.openxmlformats.org/officeDocument/2006/relationships" xmlns:m="http://schemas.openxmlformats.org/officeDocument/2006/math" xmlns:v="urn:schemas-microsoft-com:vml" xmlns:wp14="http://schemas.microsoft.com/office/word/2010/wordprocessingDrawing" xmlns:wp="http://schemas.openxmlformats.org/drawingml/2006/wordprocessingDrawing" xmlns:w10="urn:schemas-microsoft-com:office:word" xmlns:w="http://schemas.openxmlformats.org/wordprocessingml/2006/main" xmlns:w14="http://schemas.microsoft.com/office/word/2010/wordml" xmlns:w15="http://schemas.microsoft.com/office/word/2012/wordml" xmlns:w16cid="http://schemas.microsoft.com/office/word/2016/wordml/cid" xmlns:w16se="http://schemas.microsoft.com/office/word/2015/wordml/symex" xmlns:wpg="http://schemas.microsoft.com/office/word/2010/wordprocessingGroup" xmlns:wpi="http://schemas.microsoft.com/office/word/2010/wordprocessingInk" xmlns:wne="http://schemas.microsoft.com/office/word/2006/wordml" xmlns:wps="http://schemas.microsoft.com/office/word/2010/wordprocessingShape" mc:Ignorable="w14 w15 w16se w16cid wp14">
-  <w:abstractNum w:abstractNumId="0" w15:restartNumberingAfterBreak="0">
+<w:numbering xmlns:wpc="http://schemas.microsoft.com/office/word/2010/wordprocessingCanvas" xmlns:mc="http://schemas.openxmlformats.org/markup-compatibility/2006" xmlns:o="urn:schemas-microsoft-com:office:office" xmlns:r="http://schemas.openxmlformats.org/officeDocument/2006/relationships" xmlns:m="http://schemas.openxmlformats.org/officeDocument/2006/math" xmlns:v="urn:schemas-microsoft-com:vml" xmlns:wp14="http://schemas.microsoft.com/office/word/2010/wordprocessingDrawing" xmlns:wp="http://schemas.openxmlformats.org/drawingml/2006/wordprocessingDrawing" xmlns:w10="urn:schemas-microsoft-com:office:word" xmlns:w="http://schemas.openxmlformats.org/wordprocessingml/2006/main" xmlns:w14="http://schemas.microsoft.com/office/word/2010/wordml" xmlns:wpg="http://schemas.microsoft.com/office/word/2010/wordprocessingGroup" xmlns:wpi="http://schemas.microsoft.com/office/word/2010/wordprocessingInk" xmlns:wne="http://schemas.microsoft.com/office/word/2006/wordml" xmlns:wps="http://schemas.microsoft.com/office/word/2010/wordprocessingShape" mc:Ignorable="w14 wp14">
+  <w:abstractNum w:abstractNumId="0">
     <w:nsid w:val="188733AB"/>
     <w:multiLevelType w:val="multilevel"/>
     <w:tmpl w:val="2ED036AA"/>
@@ -6259,7 +6248,7 @@
       </w:pPr>
     </w:lvl>
   </w:abstractNum>
-  <w:abstractNum w:abstractNumId="1" w15:restartNumberingAfterBreak="0">
+  <w:abstractNum w:abstractNumId="1">
     <w:nsid w:val="21155478"/>
     <w:multiLevelType w:val="hybridMultilevel"/>
     <w:tmpl w:val="3D6833C6"/>
@@ -6348,7 +6337,7 @@
       </w:pPr>
     </w:lvl>
   </w:abstractNum>
-  <w:abstractNum w:abstractNumId="2" w15:restartNumberingAfterBreak="0">
+  <w:abstractNum w:abstractNumId="2">
     <w:nsid w:val="36CA0FBE"/>
     <w:multiLevelType w:val="multilevel"/>
     <w:tmpl w:val="5BFC6EB0"/>
@@ -6437,7 +6426,7 @@
       </w:pPr>
     </w:lvl>
   </w:abstractNum>
-  <w:abstractNum w:abstractNumId="3" w15:restartNumberingAfterBreak="0">
+  <w:abstractNum w:abstractNumId="3">
     <w:nsid w:val="4B71725D"/>
     <w:multiLevelType w:val="hybridMultilevel"/>
     <w:tmpl w:val="4118B548"/>
@@ -6550,7 +6539,7 @@
       </w:rPr>
     </w:lvl>
   </w:abstractNum>
-  <w:abstractNum w:abstractNumId="4" w15:restartNumberingAfterBreak="0">
+  <w:abstractNum w:abstractNumId="4">
     <w:nsid w:val="569715EF"/>
     <w:multiLevelType w:val="hybridMultilevel"/>
     <w:tmpl w:val="00CA7CA2"/>
@@ -6658,7 +6647,7 @@
 </file>
 
 <file path=word/styles.xml><?xml version="1.0" encoding="utf-8"?>
-<w:styles xmlns:mc="http://schemas.openxmlformats.org/markup-compatibility/2006" xmlns:r="http://schemas.openxmlformats.org/officeDocument/2006/relationships" xmlns:w="http://schemas.openxmlformats.org/wordprocessingml/2006/main" xmlns:w14="http://schemas.microsoft.com/office/word/2010/wordml" xmlns:w15="http://schemas.microsoft.com/office/word/2012/wordml" xmlns:w16cid="http://schemas.microsoft.com/office/word/2016/wordml/cid" xmlns:w16se="http://schemas.microsoft.com/office/word/2015/wordml/symex" mc:Ignorable="w14 w15 w16se w16cid">
+<w:styles xmlns:mc="http://schemas.openxmlformats.org/markup-compatibility/2006" xmlns:r="http://schemas.openxmlformats.org/officeDocument/2006/relationships" xmlns:w="http://schemas.openxmlformats.org/wordprocessingml/2006/main" xmlns:w14="http://schemas.microsoft.com/office/word/2010/wordml" mc:Ignorable="w14">
   <w:docDefaults>
     <w:rPrDefault>
       <w:rPr>
@@ -6674,382 +6663,144 @@
       </w:pPr>
     </w:pPrDefault>
   </w:docDefaults>
-  <w:latentStyles w:defLockedState="0" w:defUIPriority="99" w:defSemiHidden="0" w:defUnhideWhenUsed="0" w:defQFormat="0" w:count="375">
-    <w:lsdException w:name="Normal" w:uiPriority="0" w:qFormat="1"/>
-    <w:lsdException w:name="heading 1" w:uiPriority="9" w:qFormat="1"/>
-    <w:lsdException w:name="heading 2" w:semiHidden="1" w:uiPriority="9" w:unhideWhenUsed="1" w:qFormat="1"/>
-    <w:lsdException w:name="heading 3" w:semiHidden="1" w:uiPriority="9" w:unhideWhenUsed="1" w:qFormat="1"/>
-    <w:lsdException w:name="heading 4" w:semiHidden="1" w:uiPriority="9" w:unhideWhenUsed="1" w:qFormat="1"/>
-    <w:lsdException w:name="heading 5" w:semiHidden="1" w:uiPriority="9" w:unhideWhenUsed="1" w:qFormat="1"/>
-    <w:lsdException w:name="heading 6" w:semiHidden="1" w:uiPriority="9" w:unhideWhenUsed="1" w:qFormat="1"/>
-    <w:lsdException w:name="heading 7" w:semiHidden="1" w:uiPriority="9" w:unhideWhenUsed="1" w:qFormat="1"/>
-    <w:lsdException w:name="heading 8" w:semiHidden="1" w:uiPriority="9" w:unhideWhenUsed="1" w:qFormat="1"/>
-    <w:lsdException w:name="heading 9" w:semiHidden="1" w:uiPriority="9" w:unhideWhenUsed="1" w:qFormat="1"/>
-    <w:lsdException w:name="index 1" w:semiHidden="1" w:unhideWhenUsed="1"/>
-    <w:lsdException w:name="index 2" w:semiHidden="1" w:unhideWhenUsed="1"/>
-    <w:lsdException w:name="index 3" w:semiHidden="1" w:unhideWhenUsed="1"/>
-    <w:lsdException w:name="index 4" w:semiHidden="1" w:unhideWhenUsed="1"/>
-    <w:lsdException w:name="index 5" w:semiHidden="1" w:unhideWhenUsed="1"/>
-    <w:lsdException w:name="index 6" w:semiHidden="1" w:unhideWhenUsed="1"/>
-    <w:lsdException w:name="index 7" w:semiHidden="1" w:unhideWhenUsed="1"/>
-    <w:lsdException w:name="index 8" w:semiHidden="1" w:unhideWhenUsed="1"/>
-    <w:lsdException w:name="index 9" w:semiHidden="1" w:unhideWhenUsed="1"/>
-    <w:lsdException w:name="toc 1" w:semiHidden="1" w:uiPriority="39" w:unhideWhenUsed="1"/>
-    <w:lsdException w:name="toc 2" w:semiHidden="1" w:uiPriority="39" w:unhideWhenUsed="1"/>
-    <w:lsdException w:name="toc 3" w:semiHidden="1" w:uiPriority="39" w:unhideWhenUsed="1"/>
-    <w:lsdException w:name="toc 4" w:semiHidden="1" w:uiPriority="39" w:unhideWhenUsed="1"/>
-    <w:lsdException w:name="toc 5" w:semiHidden="1" w:uiPriority="39" w:unhideWhenUsed="1"/>
-    <w:lsdException w:name="toc 6" w:semiHidden="1" w:uiPriority="39" w:unhideWhenUsed="1"/>
-    <w:lsdException w:name="toc 7" w:semiHidden="1" w:uiPriority="39" w:unhideWhenUsed="1"/>
-    <w:lsdException w:name="toc 8" w:semiHidden="1" w:uiPriority="39" w:unhideWhenUsed="1"/>
-    <w:lsdException w:name="toc 9" w:semiHidden="1" w:uiPriority="39" w:unhideWhenUsed="1"/>
-    <w:lsdException w:name="Normal Indent" w:semiHidden="1" w:unhideWhenUsed="1"/>
-    <w:lsdException w:name="footnote text" w:semiHidden="1" w:unhideWhenUsed="1"/>
-    <w:lsdException w:name="annotation text" w:semiHidden="1" w:unhideWhenUsed="1"/>
-    <w:lsdException w:name="header" w:semiHidden="1" w:unhideWhenUsed="1"/>
-    <w:lsdException w:name="footer" w:semiHidden="1" w:unhideWhenUsed="1"/>
-    <w:lsdException w:name="index heading" w:semiHidden="1" w:unhideWhenUsed="1"/>
-    <w:lsdException w:name="caption" w:semiHidden="1" w:uiPriority="35" w:unhideWhenUsed="1" w:qFormat="1"/>
-    <w:lsdException w:name="table of figures" w:semiHidden="1" w:unhideWhenUsed="1"/>
-    <w:lsdException w:name="envelope address" w:semiHidden="1" w:unhideWhenUsed="1"/>
-    <w:lsdException w:name="envelope return" w:semiHidden="1" w:unhideWhenUsed="1"/>
-    <w:lsdException w:name="footnote reference" w:semiHidden="1" w:unhideWhenUsed="1"/>
-    <w:lsdException w:name="annotation reference" w:semiHidden="1" w:unhideWhenUsed="1"/>
-    <w:lsdException w:name="line number" w:semiHidden="1" w:unhideWhenUsed="1"/>
-    <w:lsdException w:name="page number" w:semiHidden="1" w:unhideWhenUsed="1"/>
-    <w:lsdException w:name="endnote reference" w:semiHidden="1" w:unhideWhenUsed="1"/>
-    <w:lsdException w:name="endnote text" w:semiHidden="1" w:unhideWhenUsed="1"/>
-    <w:lsdException w:name="table of authorities" w:semiHidden="1" w:unhideWhenUsed="1"/>
-    <w:lsdException w:name="macro" w:semiHidden="1" w:unhideWhenUsed="1"/>
-    <w:lsdException w:name="toa heading" w:semiHidden="1" w:unhideWhenUsed="1"/>
-    <w:lsdException w:name="List" w:semiHidden="1" w:unhideWhenUsed="1"/>
-    <w:lsdException w:name="List Bullet" w:semiHidden="1" w:unhideWhenUsed="1"/>
-    <w:lsdException w:name="List Number" w:semiHidden="1" w:unhideWhenUsed="1"/>
-    <w:lsdException w:name="List 2" w:semiHidden="1" w:unhideWhenUsed="1"/>
-    <w:lsdException w:name="List 3" w:semiHidden="1" w:unhideWhenUsed="1"/>
-    <w:lsdException w:name="List 4" w:semiHidden="1" w:unhideWhenUsed="1"/>
-    <w:lsdException w:name="List 5" w:semiHidden="1" w:unhideWhenUsed="1"/>
-    <w:lsdException w:name="List Bullet 2" w:semiHidden="1" w:unhideWhenUsed="1"/>
-    <w:lsdException w:name="List Bullet 3" w:semiHidden="1" w:unhideWhenUsed="1"/>
-    <w:lsdException w:name="List Bullet 4" w:semiHidden="1" w:unhideWhenUsed="1"/>
-    <w:lsdException w:name="List Bullet 5" w:semiHidden="1" w:unhideWhenUsed="1"/>
-    <w:lsdException w:name="List Number 2" w:semiHidden="1" w:unhideWhenUsed="1"/>
-    <w:lsdException w:name="List Number 3" w:semiHidden="1" w:unhideWhenUsed="1"/>
-    <w:lsdException w:name="List Number 4" w:semiHidden="1" w:unhideWhenUsed="1"/>
-    <w:lsdException w:name="List Number 5" w:semiHidden="1" w:unhideWhenUsed="1"/>
-    <w:lsdException w:name="Title" w:uiPriority="10" w:qFormat="1"/>
-    <w:lsdException w:name="Closing" w:semiHidden="1" w:unhideWhenUsed="1"/>
-    <w:lsdException w:name="Signature" w:semiHidden="1" w:unhideWhenUsed="1"/>
-    <w:lsdException w:name="Default Paragraph Font" w:semiHidden="1" w:uiPriority="1" w:unhideWhenUsed="1"/>
-    <w:lsdException w:name="Body Text" w:semiHidden="1" w:unhideWhenUsed="1"/>
-    <w:lsdException w:name="Body Text Indent" w:semiHidden="1" w:unhideWhenUsed="1"/>
-    <w:lsdException w:name="List Continue" w:semiHidden="1" w:unhideWhenUsed="1"/>
-    <w:lsdException w:name="List Continue 2" w:semiHidden="1" w:unhideWhenUsed="1"/>
-    <w:lsdException w:name="List Continue 3" w:semiHidden="1" w:unhideWhenUsed="1"/>
-    <w:lsdException w:name="List Continue 4" w:semiHidden="1" w:unhideWhenUsed="1"/>
-    <w:lsdException w:name="List Continue 5" w:semiHidden="1" w:unhideWhenUsed="1"/>
-    <w:lsdException w:name="Message Header" w:semiHidden="1" w:unhideWhenUsed="1"/>
-    <w:lsdException w:name="Subtitle" w:uiPriority="11" w:qFormat="1"/>
-    <w:lsdException w:name="Salutation" w:semiHidden="1" w:unhideWhenUsed="1"/>
-    <w:lsdException w:name="Date" w:semiHidden="1" w:unhideWhenUsed="1"/>
-    <w:lsdException w:name="Body Text First Indent" w:semiHidden="1" w:unhideWhenUsed="1"/>
-    <w:lsdException w:name="Body Text First Indent 2" w:semiHidden="1" w:unhideWhenUsed="1"/>
-    <w:lsdException w:name="Note Heading" w:semiHidden="1" w:unhideWhenUsed="1"/>
-    <w:lsdException w:name="Body Text 2" w:semiHidden="1" w:unhideWhenUsed="1"/>
-    <w:lsdException w:name="Body Text 3" w:semiHidden="1" w:unhideWhenUsed="1"/>
-    <w:lsdException w:name="Body Text Indent 2" w:semiHidden="1" w:unhideWhenUsed="1"/>
-    <w:lsdException w:name="Body Text Indent 3" w:semiHidden="1" w:unhideWhenUsed="1"/>
-    <w:lsdException w:name="Block Text" w:semiHidden="1" w:unhideWhenUsed="1"/>
-    <w:lsdException w:name="Hyperlink" w:semiHidden="1" w:unhideWhenUsed="1"/>
-    <w:lsdException w:name="FollowedHyperlink" w:semiHidden="1" w:unhideWhenUsed="1"/>
-    <w:lsdException w:name="Strong" w:uiPriority="22" w:qFormat="1"/>
-    <w:lsdException w:name="Emphasis" w:uiPriority="20" w:qFormat="1"/>
-    <w:lsdException w:name="Document Map" w:semiHidden="1" w:unhideWhenUsed="1"/>
-    <w:lsdException w:name="Plain Text" w:semiHidden="1" w:unhideWhenUsed="1"/>
-    <w:lsdException w:name="E-mail Signature" w:semiHidden="1" w:unhideWhenUsed="1"/>
-    <w:lsdException w:name="HTML Top of Form" w:semiHidden="1" w:unhideWhenUsed="1"/>
-    <w:lsdException w:name="HTML Bottom of Form" w:semiHidden="1" w:unhideWhenUsed="1"/>
-    <w:lsdException w:name="Normal (Web)" w:semiHidden="1" w:unhideWhenUsed="1"/>
-    <w:lsdException w:name="HTML Acronym" w:semiHidden="1" w:unhideWhenUsed="1"/>
-    <w:lsdException w:name="HTML Address" w:semiHidden="1" w:unhideWhenUsed="1"/>
-    <w:lsdException w:name="HTML Cite" w:semiHidden="1" w:unhideWhenUsed="1"/>
-    <w:lsdException w:name="HTML Code" w:semiHidden="1" w:unhideWhenUsed="1"/>
-    <w:lsdException w:name="HTML Definition" w:semiHidden="1" w:unhideWhenUsed="1"/>
-    <w:lsdException w:name="HTML Keyboard" w:semiHidden="1" w:unhideWhenUsed="1"/>
-    <w:lsdException w:name="HTML Preformatted" w:semiHidden="1" w:unhideWhenUsed="1"/>
-    <w:lsdException w:name="HTML Sample" w:semiHidden="1" w:unhideWhenUsed="1"/>
-    <w:lsdException w:name="HTML Typewriter" w:semiHidden="1" w:unhideWhenUsed="1"/>
-    <w:lsdException w:name="HTML Variable" w:semiHidden="1" w:unhideWhenUsed="1"/>
-    <w:lsdException w:name="Normal Table" w:semiHidden="1" w:unhideWhenUsed="1"/>
-    <w:lsdException w:name="annotation subject" w:semiHidden="1" w:unhideWhenUsed="1"/>
-    <w:lsdException w:name="No List" w:semiHidden="1" w:unhideWhenUsed="1"/>
-    <w:lsdException w:name="Outline List 1" w:semiHidden="1" w:unhideWhenUsed="1"/>
-    <w:lsdException w:name="Outline List 2" w:semiHidden="1" w:unhideWhenUsed="1"/>
-    <w:lsdException w:name="Outline List 3" w:semiHidden="1" w:unhideWhenUsed="1"/>
-    <w:lsdException w:name="Table Simple 1" w:semiHidden="1" w:unhideWhenUsed="1"/>
-    <w:lsdException w:name="Table Simple 2" w:semiHidden="1" w:unhideWhenUsed="1"/>
-    <w:lsdException w:name="Table Simple 3" w:semiHidden="1" w:unhideWhenUsed="1"/>
-    <w:lsdException w:name="Table Classic 1" w:semiHidden="1" w:unhideWhenUsed="1"/>
-    <w:lsdException w:name="Table Classic 2" w:semiHidden="1" w:unhideWhenUsed="1"/>
-    <w:lsdException w:name="Table Classic 3" w:semiHidden="1" w:unhideWhenUsed="1"/>
-    <w:lsdException w:name="Table Classic 4" w:semiHidden="1" w:unhideWhenUsed="1"/>
-    <w:lsdException w:name="Table Colorful 1" w:semiHidden="1" w:unhideWhenUsed="1"/>
-    <w:lsdException w:name="Table Colorful 2" w:semiHidden="1" w:unhideWhenUsed="1"/>
-    <w:lsdException w:name="Table Colorful 3" w:semiHidden="1" w:unhideWhenUsed="1"/>
-    <w:lsdException w:name="Table Columns 1" w:semiHidden="1" w:unhideWhenUsed="1"/>
-    <w:lsdException w:name="Table Columns 2" w:semiHidden="1" w:unhideWhenUsed="1"/>
-    <w:lsdException w:name="Table Columns 3" w:semiHidden="1" w:unhideWhenUsed="1"/>
-    <w:lsdException w:name="Table Columns 4" w:semiHidden="1" w:unhideWhenUsed="1"/>
-    <w:lsdException w:name="Table Columns 5" w:semiHidden="1" w:unhideWhenUsed="1"/>
-    <w:lsdException w:name="Table Grid 1" w:semiHidden="1" w:unhideWhenUsed="1"/>
-    <w:lsdException w:name="Table Grid 2" w:semiHidden="1" w:unhideWhenUsed="1"/>
-    <w:lsdException w:name="Table Grid 3" w:semiHidden="1" w:unhideWhenUsed="1"/>
-    <w:lsdException w:name="Table Grid 4" w:semiHidden="1" w:unhideWhenUsed="1"/>
-    <w:lsdException w:name="Table Grid 5" w:semiHidden="1" w:unhideWhenUsed="1"/>
-    <w:lsdException w:name="Table Grid 6" w:semiHidden="1" w:unhideWhenUsed="1"/>
-    <w:lsdException w:name="Table Grid 7" w:semiHidden="1" w:unhideWhenUsed="1"/>
-    <w:lsdException w:name="Table Grid 8" w:semiHidden="1" w:unhideWhenUsed="1"/>
-    <w:lsdException w:name="Table List 1" w:semiHidden="1" w:unhideWhenUsed="1"/>
-    <w:lsdException w:name="Table List 2" w:semiHidden="1" w:unhideWhenUsed="1"/>
-    <w:lsdException w:name="Table List 3" w:semiHidden="1" w:unhideWhenUsed="1"/>
-    <w:lsdException w:name="Table List 4" w:semiHidden="1" w:unhideWhenUsed="1"/>
-    <w:lsdException w:name="Table List 5" w:semiHidden="1" w:unhideWhenUsed="1"/>
-    <w:lsdException w:name="Table List 6" w:semiHidden="1" w:unhideWhenUsed="1"/>
-    <w:lsdException w:name="Table List 7" w:semiHidden="1" w:unhideWhenUsed="1"/>
-    <w:lsdException w:name="Table List 8" w:semiHidden="1" w:unhideWhenUsed="1"/>
-    <w:lsdException w:name="Table 3D effects 1" w:semiHidden="1" w:unhideWhenUsed="1"/>
-    <w:lsdException w:name="Table 3D effects 2" w:semiHidden="1" w:unhideWhenUsed="1"/>
-    <w:lsdException w:name="Table 3D effects 3" w:semiHidden="1" w:unhideWhenUsed="1"/>
-    <w:lsdException w:name="Table Contemporary" w:semiHidden="1" w:unhideWhenUsed="1"/>
-    <w:lsdException w:name="Table Elegant" w:semiHidden="1" w:unhideWhenUsed="1"/>
-    <w:lsdException w:name="Table Professional" w:semiHidden="1" w:unhideWhenUsed="1"/>
-    <w:lsdException w:name="Table Subtle 1" w:semiHidden="1" w:unhideWhenUsed="1"/>
-    <w:lsdException w:name="Table Subtle 2" w:semiHidden="1" w:unhideWhenUsed="1"/>
-    <w:lsdException w:name="Table Web 1" w:semiHidden="1" w:unhideWhenUsed="1"/>
-    <w:lsdException w:name="Table Web 2" w:semiHidden="1" w:unhideWhenUsed="1"/>
-    <w:lsdException w:name="Table Web 3" w:semiHidden="1" w:unhideWhenUsed="1"/>
-    <w:lsdException w:name="Balloon Text" w:semiHidden="1" w:unhideWhenUsed="1"/>
-    <w:lsdException w:name="Table Grid" w:semiHidden="1" w:uiPriority="39" w:unhideWhenUsed="1"/>
-    <w:lsdException w:name="Table Theme" w:semiHidden="1" w:unhideWhenUsed="1"/>
-    <w:lsdException w:name="Placeholder Text" w:semiHidden="1"/>
-    <w:lsdException w:name="No Spacing" w:uiPriority="1" w:qFormat="1"/>
-    <w:lsdException w:name="Light Shading" w:uiPriority="60"/>
-    <w:lsdException w:name="Light List" w:uiPriority="61"/>
-    <w:lsdException w:name="Light Grid" w:uiPriority="62"/>
-    <w:lsdException w:name="Medium Shading 1" w:uiPriority="63"/>
-    <w:lsdException w:name="Medium Shading 2" w:uiPriority="64"/>
-    <w:lsdException w:name="Medium List 1" w:uiPriority="65"/>
-    <w:lsdException w:name="Medium List 2" w:uiPriority="66"/>
-    <w:lsdException w:name="Medium Grid 1" w:uiPriority="67"/>
-    <w:lsdException w:name="Medium Grid 2" w:uiPriority="68"/>
-    <w:lsdException w:name="Medium Grid 3" w:uiPriority="69"/>
-    <w:lsdException w:name="Dark List" w:uiPriority="70"/>
-    <w:lsdException w:name="Colorful Shading" w:uiPriority="71"/>
-    <w:lsdException w:name="Colorful List" w:uiPriority="72"/>
-    <w:lsdException w:name="Colorful Grid" w:uiPriority="73"/>
-    <w:lsdException w:name="Light Shading Accent 1" w:uiPriority="60"/>
-    <w:lsdException w:name="Light List Accent 1" w:uiPriority="61"/>
-    <w:lsdException w:name="Light Grid Accent 1" w:uiPriority="62"/>
-    <w:lsdException w:name="Medium Shading 1 Accent 1" w:uiPriority="63"/>
-    <w:lsdException w:name="Medium Shading 2 Accent 1" w:uiPriority="64"/>
-    <w:lsdException w:name="Medium List 1 Accent 1" w:uiPriority="65"/>
-    <w:lsdException w:name="Revision" w:semiHidden="1"/>
-    <w:lsdException w:name="List Paragraph" w:uiPriority="34" w:qFormat="1"/>
-    <w:lsdException w:name="Quote" w:uiPriority="29" w:qFormat="1"/>
-    <w:lsdException w:name="Intense Quote" w:uiPriority="30" w:qFormat="1"/>
-    <w:lsdException w:name="Medium List 2 Accent 1" w:uiPriority="66"/>
-    <w:lsdException w:name="Medium Grid 1 Accent 1" w:uiPriority="67"/>
-    <w:lsdException w:name="Medium Grid 2 Accent 1" w:uiPriority="68"/>
-    <w:lsdException w:name="Medium Grid 3 Accent 1" w:uiPriority="69"/>
-    <w:lsdException w:name="Dark List Accent 1" w:uiPriority="70"/>
-    <w:lsdException w:name="Colorful Shading Accent 1" w:uiPriority="71"/>
-    <w:lsdException w:name="Colorful List Accent 1" w:uiPriority="72"/>
-    <w:lsdException w:name="Colorful Grid Accent 1" w:uiPriority="73"/>
-    <w:lsdException w:name="Light Shading Accent 2" w:uiPriority="60"/>
-    <w:lsdException w:name="Light List Accent 2" w:uiPriority="61"/>
-    <w:lsdException w:name="Light Grid Accent 2" w:uiPriority="62"/>
-    <w:lsdException w:name="Medium Shading 1 Accent 2" w:uiPriority="63"/>
-    <w:lsdException w:name="Medium Shading 2 Accent 2" w:uiPriority="64"/>
-    <w:lsdException w:name="Medium List 1 Accent 2" w:uiPriority="65"/>
-    <w:lsdException w:name="Medium List 2 Accent 2" w:uiPriority="66"/>
-    <w:lsdException w:name="Medium Grid 1 Accent 2" w:uiPriority="67"/>
-    <w:lsdException w:name="Medium Grid 2 Accent 2" w:uiPriority="68"/>
-    <w:lsdException w:name="Medium Grid 3 Accent 2" w:uiPriority="69"/>
-    <w:lsdException w:name="Dark List Accent 2" w:uiPriority="70"/>
-    <w:lsdException w:name="Colorful Shading Accent 2" w:uiPriority="71"/>
-    <w:lsdException w:name="Colorful List Accent 2" w:uiPriority="72"/>
-    <w:lsdException w:name="Colorful Grid Accent 2" w:uiPriority="73"/>
-    <w:lsdException w:name="Light Shading Accent 3" w:uiPriority="60"/>
-    <w:lsdException w:name="Light List Accent 3" w:uiPriority="61"/>
-    <w:lsdException w:name="Light Grid Accent 3" w:uiPriority="62"/>
-    <w:lsdException w:name="Medium Shading 1 Accent 3" w:uiPriority="63"/>
-    <w:lsdException w:name="Medium Shading 2 Accent 3" w:uiPriority="64"/>
-    <w:lsdException w:name="Medium List 1 Accent 3" w:uiPriority="65"/>
-    <w:lsdException w:name="Medium List 2 Accent 3" w:uiPriority="66"/>
-    <w:lsdException w:name="Medium Grid 1 Accent 3" w:uiPriority="67"/>
-    <w:lsdException w:name="Medium Grid 2 Accent 3" w:uiPriority="68"/>
-    <w:lsdException w:name="Medium Grid 3 Accent 3" w:uiPriority="69"/>
-    <w:lsdException w:name="Dark List Accent 3" w:uiPriority="70"/>
-    <w:lsdException w:name="Colorful Shading Accent 3" w:uiPriority="71"/>
-    <w:lsdException w:name="Colorful List Accent 3" w:uiPriority="72"/>
-    <w:lsdException w:name="Colorful Grid Accent 3" w:uiPriority="73"/>
-    <w:lsdException w:name="Light Shading Accent 4" w:uiPriority="60"/>
-    <w:lsdException w:name="Light List Accent 4" w:uiPriority="61"/>
-    <w:lsdException w:name="Light Grid Accent 4" w:uiPriority="62"/>
-    <w:lsdException w:name="Medium Shading 1 Accent 4" w:uiPriority="63"/>
-    <w:lsdException w:name="Medium Shading 2 Accent 4" w:uiPriority="64"/>
-    <w:lsdException w:name="Medium List 1 Accent 4" w:uiPriority="65"/>
-    <w:lsdException w:name="Medium List 2 Accent 4" w:uiPriority="66"/>
-    <w:lsdException w:name="Medium Grid 1 Accent 4" w:uiPriority="67"/>
-    <w:lsdException w:name="Medium Grid 2 Accent 4" w:uiPriority="68"/>
-    <w:lsdException w:name="Medium Grid 3 Accent 4" w:uiPriority="69"/>
-    <w:lsdException w:name="Dark List Accent 4" w:uiPriority="70"/>
-    <w:lsdException w:name="Colorful Shading Accent 4" w:uiPriority="71"/>
-    <w:lsdException w:name="Colorful List Accent 4" w:uiPriority="72"/>
-    <w:lsdException w:name="Colorful Grid Accent 4" w:uiPriority="73"/>
-    <w:lsdException w:name="Light Shading Accent 5" w:uiPriority="60"/>
-    <w:lsdException w:name="Light List Accent 5" w:uiPriority="61"/>
-    <w:lsdException w:name="Light Grid Accent 5" w:uiPriority="62"/>
-    <w:lsdException w:name="Medium Shading 1 Accent 5" w:uiPriority="63"/>
-    <w:lsdException w:name="Medium Shading 2 Accent 5" w:uiPriority="64"/>
-    <w:lsdException w:name="Medium List 1 Accent 5" w:uiPriority="65"/>
-    <w:lsdException w:name="Medium List 2 Accent 5" w:uiPriority="66"/>
-    <w:lsdException w:name="Medium Grid 1 Accent 5" w:uiPriority="67"/>
-    <w:lsdException w:name="Medium Grid 2 Accent 5" w:uiPriority="68"/>
-    <w:lsdException w:name="Medium Grid 3 Accent 5" w:uiPriority="69"/>
-    <w:lsdException w:name="Dark List Accent 5" w:uiPriority="70"/>
-    <w:lsdException w:name="Colorful Shading Accent 5" w:uiPriority="71"/>
-    <w:lsdException w:name="Colorful List Accent 5" w:uiPriority="72"/>
-    <w:lsdException w:name="Colorful Grid Accent 5" w:uiPriority="73"/>
-    <w:lsdException w:name="Light Shading Accent 6" w:uiPriority="60"/>
-    <w:lsdException w:name="Light List Accent 6" w:uiPriority="61"/>
-    <w:lsdException w:name="Light Grid Accent 6" w:uiPriority="62"/>
-    <w:lsdException w:name="Medium Shading 1 Accent 6" w:uiPriority="63"/>
-    <w:lsdException w:name="Medium Shading 2 Accent 6" w:uiPriority="64"/>
-    <w:lsdException w:name="Medium List 1 Accent 6" w:uiPriority="65"/>
-    <w:lsdException w:name="Medium List 2 Accent 6" w:uiPriority="66"/>
-    <w:lsdException w:name="Medium Grid 1 Accent 6" w:uiPriority="67"/>
-    <w:lsdException w:name="Medium Grid 2 Accent 6" w:uiPriority="68"/>
-    <w:lsdException w:name="Medium Grid 3 Accent 6" w:uiPriority="69"/>
-    <w:lsdException w:name="Dark List Accent 6" w:uiPriority="70"/>
-    <w:lsdException w:name="Colorful Shading Accent 6" w:uiPriority="71"/>
-    <w:lsdException w:name="Colorful List Accent 6" w:uiPriority="72"/>
-    <w:lsdException w:name="Colorful Grid Accent 6" w:uiPriority="73"/>
-    <w:lsdException w:name="Subtle Emphasis" w:uiPriority="19" w:qFormat="1"/>
-    <w:lsdException w:name="Intense Emphasis" w:uiPriority="21" w:qFormat="1"/>
-    <w:lsdException w:name="Subtle Reference" w:uiPriority="31" w:qFormat="1"/>
-    <w:lsdException w:name="Intense Reference" w:uiPriority="32" w:qFormat="1"/>
-    <w:lsdException w:name="Book Title" w:uiPriority="33" w:qFormat="1"/>
-    <w:lsdException w:name="Bibliography" w:semiHidden="1" w:uiPriority="37" w:unhideWhenUsed="1"/>
-    <w:lsdException w:name="TOC Heading" w:semiHidden="1" w:uiPriority="39" w:unhideWhenUsed="1" w:qFormat="1"/>
-    <w:lsdException w:name="Plain Table 1" w:uiPriority="41"/>
-    <w:lsdException w:name="Plain Table 2" w:uiPriority="42"/>
-    <w:lsdException w:name="Plain Table 3" w:uiPriority="43"/>
-    <w:lsdException w:name="Plain Table 4" w:uiPriority="44"/>
-    <w:lsdException w:name="Plain Table 5" w:uiPriority="45"/>
-    <w:lsdException w:name="Grid Table Light" w:uiPriority="40"/>
-    <w:lsdException w:name="Grid Table 1 Light" w:uiPriority="46"/>
-    <w:lsdException w:name="Grid Table 2" w:uiPriority="47"/>
-    <w:lsdException w:name="Grid Table 3" w:uiPriority="48"/>
-    <w:lsdException w:name="Grid Table 4" w:uiPriority="49"/>
-    <w:lsdException w:name="Grid Table 5 Dark" w:uiPriority="50"/>
-    <w:lsdException w:name="Grid Table 6 Colorful" w:uiPriority="51"/>
-    <w:lsdException w:name="Grid Table 7 Colorful" w:uiPriority="52"/>
-    <w:lsdException w:name="Grid Table 1 Light Accent 1" w:uiPriority="46"/>
-    <w:lsdException w:name="Grid Table 2 Accent 1" w:uiPriority="47"/>
-    <w:lsdException w:name="Grid Table 3 Accent 1" w:uiPriority="48"/>
-    <w:lsdException w:name="Grid Table 4 Accent 1" w:uiPriority="49"/>
-    <w:lsdException w:name="Grid Table 5 Dark Accent 1" w:uiPriority="50"/>
-    <w:lsdException w:name="Grid Table 6 Colorful Accent 1" w:uiPriority="51"/>
-    <w:lsdException w:name="Grid Table 7 Colorful Accent 1" w:uiPriority="52"/>
-    <w:lsdException w:name="Grid Table 1 Light Accent 2" w:uiPriority="46"/>
-    <w:lsdException w:name="Grid Table 2 Accent 2" w:uiPriority="47"/>
-    <w:lsdException w:name="Grid Table 3 Accent 2" w:uiPriority="48"/>
-    <w:lsdException w:name="Grid Table 4 Accent 2" w:uiPriority="49"/>
-    <w:lsdException w:name="Grid Table 5 Dark Accent 2" w:uiPriority="50"/>
-    <w:lsdException w:name="Grid Table 6 Colorful Accent 2" w:uiPriority="51"/>
-    <w:lsdException w:name="Grid Table 7 Colorful Accent 2" w:uiPriority="52"/>
-    <w:lsdException w:name="Grid Table 1 Light Accent 3" w:uiPriority="46"/>
-    <w:lsdException w:name="Grid Table 2 Accent 3" w:uiPriority="47"/>
-    <w:lsdException w:name="Grid Table 3 Accent 3" w:uiPriority="48"/>
-    <w:lsdException w:name="Grid Table 4 Accent 3" w:uiPriority="49"/>
-    <w:lsdException w:name="Grid Table 5 Dark Accent 3" w:uiPriority="50"/>
-    <w:lsdException w:name="Grid Table 6 Colorful Accent 3" w:uiPriority="51"/>
-    <w:lsdException w:name="Grid Table 7 Colorful Accent 3" w:uiPriority="52"/>
-    <w:lsdException w:name="Grid Table 1 Light Accent 4" w:uiPriority="46"/>
-    <w:lsdException w:name="Grid Table 2 Accent 4" w:uiPriority="47"/>
-    <w:lsdException w:name="Grid Table 3 Accent 4" w:uiPriority="48"/>
-    <w:lsdException w:name="Grid Table 4 Accent 4" w:uiPriority="49"/>
-    <w:lsdException w:name="Grid Table 5 Dark Accent 4" w:uiPriority="50"/>
-    <w:lsdException w:name="Grid Table 6 Colorful Accent 4" w:uiPriority="51"/>
-    <w:lsdException w:name="Grid Table 7 Colorful Accent 4" w:uiPriority="52"/>
-    <w:lsdException w:name="Grid Table 1 Light Accent 5" w:uiPriority="46"/>
-    <w:lsdException w:name="Grid Table 2 Accent 5" w:uiPriority="47"/>
-    <w:lsdException w:name="Grid Table 3 Accent 5" w:uiPriority="48"/>
-    <w:lsdException w:name="Grid Table 4 Accent 5" w:uiPriority="49"/>
-    <w:lsdException w:name="Grid Table 5 Dark Accent 5" w:uiPriority="50"/>
-    <w:lsdException w:name="Grid Table 6 Colorful Accent 5" w:uiPriority="51"/>
-    <w:lsdException w:name="Grid Table 7 Colorful Accent 5" w:uiPriority="52"/>
-    <w:lsdException w:name="Grid Table 1 Light Accent 6" w:uiPriority="46"/>
-    <w:lsdException w:name="Grid Table 2 Accent 6" w:uiPriority="47"/>
-    <w:lsdException w:name="Grid Table 3 Accent 6" w:uiPriority="48"/>
-    <w:lsdException w:name="Grid Table 4 Accent 6" w:uiPriority="49"/>
-    <w:lsdException w:name="Grid Table 5 Dark Accent 6" w:uiPriority="50"/>
-    <w:lsdException w:name="Grid Table 6 Colorful Accent 6" w:uiPriority="51"/>
-    <w:lsdException w:name="Grid Table 7 Colorful Accent 6" w:uiPriority="52"/>
-    <w:lsdException w:name="List Table 1 Light" w:uiPriority="46"/>
-    <w:lsdException w:name="List Table 2" w:uiPriority="47"/>
-    <w:lsdException w:name="List Table 3" w:uiPriority="48"/>
-    <w:lsdException w:name="List Table 4" w:uiPriority="49"/>
-    <w:lsdException w:name="List Table 5 Dark" w:uiPriority="50"/>
-    <w:lsdException w:name="List Table 6 Colorful" w:uiPriority="51"/>
-    <w:lsdException w:name="List Table 7 Colorful" w:uiPriority="52"/>
-    <w:lsdException w:name="List Table 1 Light Accent 1" w:uiPriority="46"/>
-    <w:lsdException w:name="List Table 2 Accent 1" w:uiPriority="47"/>
-    <w:lsdException w:name="List Table 3 Accent 1" w:uiPriority="48"/>
-    <w:lsdException w:name="List Table 4 Accent 1" w:uiPriority="49"/>
-    <w:lsdException w:name="List Table 5 Dark Accent 1" w:uiPriority="50"/>
-    <w:lsdException w:name="List Table 6 Colorful Accent 1" w:uiPriority="51"/>
-    <w:lsdException w:name="List Table 7 Colorful Accent 1" w:uiPriority="52"/>
-    <w:lsdException w:name="List Table 1 Light Accent 2" w:uiPriority="46"/>
-    <w:lsdException w:name="List Table 2 Accent 2" w:uiPriority="47"/>
-    <w:lsdException w:name="List Table 3 Accent 2" w:uiPriority="48"/>
-    <w:lsdException w:name="List Table 4 Accent 2" w:uiPriority="49"/>
-    <w:lsdException w:name="List Table 5 Dark Accent 2" w:uiPriority="50"/>
-    <w:lsdException w:name="List Table 6 Colorful Accent 2" w:uiPriority="51"/>
-    <w:lsdException w:name="List Table 7 Colorful Accent 2" w:uiPriority="52"/>
-    <w:lsdException w:name="List Table 1 Light Accent 3" w:uiPriority="46"/>
-    <w:lsdException w:name="List Table 2 Accent 3" w:uiPriority="47"/>
-    <w:lsdException w:name="List Table 3 Accent 3" w:uiPriority="48"/>
-    <w:lsdException w:name="List Table 4 Accent 3" w:uiPriority="49"/>
-    <w:lsdException w:name="List Table 5 Dark Accent 3" w:uiPriority="50"/>
-    <w:lsdException w:name="List Table 6 Colorful Accent 3" w:uiPriority="51"/>
-    <w:lsdException w:name="List Table 7 Colorful Accent 3" w:uiPriority="52"/>
-    <w:lsdException w:name="List Table 1 Light Accent 4" w:uiPriority="46"/>
-    <w:lsdException w:name="List Table 2 Accent 4" w:uiPriority="47"/>
-    <w:lsdException w:name="List Table 3 Accent 4" w:uiPriority="48"/>
-    <w:lsdException w:name="List Table 4 Accent 4" w:uiPriority="49"/>
-    <w:lsdException w:name="List Table 5 Dark Accent 4" w:uiPriority="50"/>
-    <w:lsdException w:name="List Table 6 Colorful Accent 4" w:uiPriority="51"/>
-    <w:lsdException w:name="List Table 7 Colorful Accent 4" w:uiPriority="52"/>
-    <w:lsdException w:name="List Table 1 Light Accent 5" w:uiPriority="46"/>
-    <w:lsdException w:name="List Table 2 Accent 5" w:uiPriority="47"/>
-    <w:lsdException w:name="List Table 3 Accent 5" w:uiPriority="48"/>
-    <w:lsdException w:name="List Table 4 Accent 5" w:uiPriority="49"/>
-    <w:lsdException w:name="List Table 5 Dark Accent 5" w:uiPriority="50"/>
-    <w:lsdException w:name="List Table 6 Colorful Accent 5" w:uiPriority="51"/>
-    <w:lsdException w:name="List Table 7 Colorful Accent 5" w:uiPriority="52"/>
-    <w:lsdException w:name="List Table 1 Light Accent 6" w:uiPriority="46"/>
-    <w:lsdException w:name="List Table 2 Accent 6" w:uiPriority="47"/>
-    <w:lsdException w:name="List Table 3 Accent 6" w:uiPriority="48"/>
-    <w:lsdException w:name="List Table 4 Accent 6" w:uiPriority="49"/>
-    <w:lsdException w:name="List Table 5 Dark Accent 6" w:uiPriority="50"/>
-    <w:lsdException w:name="List Table 6 Colorful Accent 6" w:uiPriority="51"/>
-    <w:lsdException w:name="List Table 7 Colorful Accent 6" w:uiPriority="52"/>
-    <w:lsdException w:name="Mention" w:semiHidden="1" w:unhideWhenUsed="1"/>
-    <w:lsdException w:name="Smart Hyperlink" w:semiHidden="1" w:unhideWhenUsed="1"/>
-    <w:lsdException w:name="Hashtag" w:semiHidden="1" w:unhideWhenUsed="1"/>
-    <w:lsdException w:name="Unresolved Mention" w:semiHidden="1" w:unhideWhenUsed="1"/>
+  <w:latentStyles w:defLockedState="0" w:defUIPriority="99" w:defSemiHidden="1" w:defUnhideWhenUsed="1" w:defQFormat="0" w:count="267">
+    <w:lsdException w:name="Normal" w:semiHidden="0" w:uiPriority="0" w:unhideWhenUsed="0" w:qFormat="1"/>
+    <w:lsdException w:name="heading 1" w:semiHidden="0" w:uiPriority="9" w:unhideWhenUsed="0" w:qFormat="1"/>
+    <w:lsdException w:name="heading 2" w:uiPriority="9" w:qFormat="1"/>
+    <w:lsdException w:name="heading 3" w:uiPriority="9" w:qFormat="1"/>
+    <w:lsdException w:name="heading 4" w:uiPriority="9" w:qFormat="1"/>
+    <w:lsdException w:name="heading 5" w:uiPriority="9" w:qFormat="1"/>
+    <w:lsdException w:name="heading 6" w:uiPriority="9" w:qFormat="1"/>
+    <w:lsdException w:name="heading 7" w:uiPriority="9" w:qFormat="1"/>
+    <w:lsdException w:name="heading 8" w:uiPriority="9" w:qFormat="1"/>
+    <w:lsdException w:name="heading 9" w:uiPriority="9" w:qFormat="1"/>
+    <w:lsdException w:name="toc 1" w:uiPriority="39"/>
+    <w:lsdException w:name="toc 2" w:uiPriority="39"/>
+    <w:lsdException w:name="toc 3" w:uiPriority="39"/>
+    <w:lsdException w:name="toc 4" w:uiPriority="39"/>
+    <w:lsdException w:name="toc 5" w:uiPriority="39"/>
+    <w:lsdException w:name="toc 6" w:uiPriority="39"/>
+    <w:lsdException w:name="toc 7" w:uiPriority="39"/>
+    <w:lsdException w:name="toc 8" w:uiPriority="39"/>
+    <w:lsdException w:name="toc 9" w:uiPriority="39"/>
+    <w:lsdException w:name="caption" w:uiPriority="35" w:qFormat="1"/>
+    <w:lsdException w:name="Title" w:semiHidden="0" w:uiPriority="10" w:unhideWhenUsed="0" w:qFormat="1"/>
+    <w:lsdException w:name="Default Paragraph Font" w:uiPriority="1"/>
+    <w:lsdException w:name="Subtitle" w:semiHidden="0" w:uiPriority="11" w:unhideWhenUsed="0" w:qFormat="1"/>
+    <w:lsdException w:name="Strong" w:semiHidden="0" w:uiPriority="22" w:unhideWhenUsed="0" w:qFormat="1"/>
+    <w:lsdException w:name="Emphasis" w:semiHidden="0" w:uiPriority="20" w:unhideWhenUsed="0" w:qFormat="1"/>
+    <w:lsdException w:name="Table Grid" w:uiPriority="39"/>
+    <w:lsdException w:name="Placeholder Text" w:unhideWhenUsed="0"/>
+    <w:lsdException w:name="No Spacing" w:semiHidden="0" w:uiPriority="1" w:unhideWhenUsed="0" w:qFormat="1"/>
+    <w:lsdException w:name="Light Shading" w:semiHidden="0" w:uiPriority="60" w:unhideWhenUsed="0"/>
+    <w:lsdException w:name="Light List" w:semiHidden="0" w:uiPriority="61" w:unhideWhenUsed="0"/>
+    <w:lsdException w:name="Light Grid" w:semiHidden="0" w:uiPriority="62" w:unhideWhenUsed="0"/>
+    <w:lsdException w:name="Medium Shading 1" w:semiHidden="0" w:uiPriority="63" w:unhideWhenUsed="0"/>
+    <w:lsdException w:name="Medium Shading 2" w:semiHidden="0" w:uiPriority="64" w:unhideWhenUsed="0"/>
+    <w:lsdException w:name="Medium List 1" w:semiHidden="0" w:uiPriority="65" w:unhideWhenUsed="0"/>
+    <w:lsdException w:name="Medium List 2" w:semiHidden="0" w:uiPriority="66" w:unhideWhenUsed="0"/>
+    <w:lsdException w:name="Medium Grid 1" w:semiHidden="0" w:uiPriority="67" w:unhideWhenUsed="0"/>
+    <w:lsdException w:name="Medium Grid 2" w:semiHidden="0" w:uiPriority="68" w:unhideWhenUsed="0"/>
+    <w:lsdException w:name="Medium Grid 3" w:semiHidden="0" w:uiPriority="69" w:unhideWhenUsed="0"/>
+    <w:lsdException w:name="Dark List" w:semiHidden="0" w:uiPriority="70" w:unhideWhenUsed="0"/>
+    <w:lsdException w:name="Colorful Shading" w:semiHidden="0" w:uiPriority="71" w:unhideWhenUsed="0"/>
+    <w:lsdException w:name="Colorful List" w:semiHidden="0" w:uiPriority="72" w:unhideWhenUsed="0"/>
+    <w:lsdException w:name="Colorful Grid" w:semiHidden="0" w:uiPriority="73" w:unhideWhenUsed="0"/>
+    <w:lsdException w:name="Light Shading Accent 1" w:semiHidden="0" w:uiPriority="60" w:unhideWhenUsed="0"/>
+    <w:lsdException w:name="Light List Accent 1" w:semiHidden="0" w:uiPriority="61" w:unhideWhenUsed="0"/>
+    <w:lsdException w:name="Light Grid Accent 1" w:semiHidden="0" w:uiPriority="62" w:unhideWhenUsed="0"/>
+    <w:lsdException w:name="Medium Shading 1 Accent 1" w:semiHidden="0" w:uiPriority="63" w:unhideWhenUsed="0"/>
+    <w:lsdException w:name="Medium Shading 2 Accent 1" w:semiHidden="0" w:uiPriority="64" w:unhideWhenUsed="0"/>
+    <w:lsdException w:name="Medium List 1 Accent 1" w:semiHidden="0" w:uiPriority="65" w:unhideWhenUsed="0"/>
+    <w:lsdException w:name="Revision" w:unhideWhenUsed="0"/>
+    <w:lsdException w:name="List Paragraph" w:semiHidden="0" w:uiPriority="34" w:unhideWhenUsed="0" w:qFormat="1"/>
+    <w:lsdException w:name="Quote" w:semiHidden="0" w:uiPriority="29" w:unhideWhenUsed="0" w:qFormat="1"/>
+    <w:lsdException w:name="Intense Quote" w:semiHidden="0" w:uiPriority="30" w:unhideWhenUsed="0" w:qFormat="1"/>
+    <w:lsdException w:name="Medium List 2 Accent 1" w:semiHidden="0" w:uiPriority="66" w:unhideWhenUsed="0"/>
+    <w:lsdException w:name="Medium Grid 1 Accent 1" w:semiHidden="0" w:uiPriority="67" w:unhideWhenUsed="0"/>
+    <w:lsdException w:name="Medium Grid 2 Accent 1" w:semiHidden="0" w:uiPriority="68" w:unhideWhenUsed="0"/>
+    <w:lsdException w:name="Medium Grid 3 Accent 1" w:semiHidden="0" w:uiPriority="69" w:unhideWhenUsed="0"/>
+    <w:lsdException w:name="Dark List Accent 1" w:semiHidden="0" w:uiPriority="70" w:unhideWhenUsed="0"/>
+    <w:lsdException w:name="Colorful Shading Accent 1" w:semiHidden="0" w:uiPriority="71" w:unhideWhenUsed="0"/>
+    <w:lsdException w:name="Colorful List Accent 1" w:semiHidden="0" w:uiPriority="72" w:unhideWhenUsed="0"/>
+    <w:lsdException w:name="Colorful Grid Accent 1" w:semiHidden="0" w:uiPriority="73" w:unhideWhenUsed="0"/>
+    <w:lsdException w:name="Light Shading Accent 2" w:semiHidden="0" w:uiPriority="60" w:unhideWhenUsed="0"/>
+    <w:lsdException w:name="Light List Accent 2" w:semiHidden="0" w:uiPriority="61" w:unhideWhenUsed="0"/>
+    <w:lsdException w:name="Light Grid Accent 2" w:semiHidden="0" w:uiPriority="62" w:unhideWhenUsed="0"/>
+    <w:lsdException w:name="Medium Shading 1 Accent 2" w:semiHidden="0" w:uiPriority="63" w:unhideWhenUsed="0"/>
+    <w:lsdException w:name="Medium Shading 2 Accent 2" w:semiHidden="0" w:uiPriority="64" w:unhideWhenUsed="0"/>
+    <w:lsdException w:name="Medium List 1 Accent 2" w:semiHidden="0" w:uiPriority="65" w:unhideWhenUsed="0"/>
+    <w:lsdException w:name="Medium List 2 Accent 2" w:semiHidden="0" w:uiPriority="66" w:unhideWhenUsed="0"/>
+    <w:lsdException w:name="Medium Grid 1 Accent 2" w:semiHidden="0" w:uiPriority="67" w:unhideWhenUsed="0"/>
+    <w:lsdException w:name="Medium Grid 2 Accent 2" w:semiHidden="0" w:uiPriority="68" w:unhideWhenUsed="0"/>
+    <w:lsdException w:name="Medium Grid 3 Accent 2" w:semiHidden="0" w:uiPriority="69" w:unhideWhenUsed="0"/>
+    <w:lsdException w:name="Dark List Accent 2" w:semiHidden="0" w:uiPriority="70" w:unhideWhenUsed="0"/>
+    <w:lsdException w:name="Colorful Shading Accent 2" w:semiHidden="0" w:uiPriority="71" w:unhideWhenUsed="0"/>
+    <w:lsdException w:name="Colorful List Accent 2" w:semiHidden="0" w:uiPriority="72" w:unhideWhenUsed="0"/>
+    <w:lsdException w:name="Colorful Grid Accent 2" w:semiHidden="0" w:uiPriority="73" w:unhideWhenUsed="0"/>
+    <w:lsdException w:name="Light Shading Accent 3" w:semiHidden="0" w:uiPriority="60" w:unhideWhenUsed="0"/>
+    <w:lsdException w:name="Light List Accent 3" w:semiHidden="0" w:uiPriority="61" w:unhideWhenUsed="0"/>
+    <w:lsdException w:name="Light Grid Accent 3" w:semiHidden="0" w:uiPriority="62" w:unhideWhenUsed="0"/>
+    <w:lsdException w:name="Medium Shading 1 Accent 3" w:semiHidden="0" w:uiPriority="63" w:unhideWhenUsed="0"/>
+    <w:lsdException w:name="Medium Shading 2 Accent 3" w:semiHidden="0" w:uiPriority="64" w:unhideWhenUsed="0"/>
+    <w:lsdException w:name="Medium List 1 Accent 3" w:semiHidden="0" w:uiPriority="65" w:unhideWhenUsed="0"/>
+    <w:lsdException w:name="Medium List 2 Accent 3" w:semiHidden="0" w:uiPriority="66" w:unhideWhenUsed="0"/>
+    <w:lsdException w:name="Medium Grid 1 Accent 3" w:semiHidden="0" w:uiPriority="67" w:unhideWhenUsed="0"/>
+    <w:lsdException w:name="Medium Grid 2 Accent 3" w:semiHidden="0" w:uiPriority="68" w:unhideWhenUsed="0"/>
+    <w:lsdException w:name="Medium Grid 3 Accent 3" w:semiHidden="0" w:uiPriority="69" w:unhideWhenUsed="0"/>
+    <w:lsdException w:name="Dark List Accent 3" w:semiHidden="0" w:uiPriority="70" w:unhideWhenUsed="0"/>
+    <w:lsdException w:name="Colorful Shading Accent 3" w:semiHidden="0" w:uiPriority="71" w:unhideWhenUsed="0"/>
+    <w:lsdException w:name="Colorful List Accent 3" w:semiHidden="0" w:uiPriority="72" w:unhideWhenUsed="0"/>
+    <w:lsdException w:name="Colorful Grid Accent 3" w:semiHidden="0" w:uiPriority="73" w:unhideWhenUsed="0"/>
+    <w:lsdException w:name="Light Shading Accent 4" w:semiHidden="0" w:uiPriority="60" w:unhideWhenUsed="0"/>
+    <w:lsdException w:name="Light List Accent 4" w:semiHidden="0" w:uiPriority="61" w:unhideWhenUsed="0"/>
+    <w:lsdException w:name="Light Grid Accent 4" w:semiHidden="0" w:uiPriority="62" w:unhideWhenUsed="0"/>
+    <w:lsdException w:name="Medium Shading 1 Accent 4" w:semiHidden="0" w:uiPriority="63" w:unhideWhenUsed="0"/>
+    <w:lsdException w:name="Medium Shading 2 Accent 4" w:semiHidden="0" w:uiPriority="64" w:unhideWhenUsed="0"/>
+    <w:lsdException w:name="Medium List 1 Accent 4" w:semiHidden="0" w:uiPriority="65" w:unhideWhenUsed="0"/>
+    <w:lsdException w:name="Medium List 2 Accent 4" w:semiHidden="0" w:uiPriority="66" w:unhideWhenUsed="0"/>
+    <w:lsdException w:name="Medium Grid 1 Accent 4" w:semiHidden="0" w:uiPriority="67" w:unhideWhenUsed="0"/>
+    <w:lsdException w:name="Medium Grid 2 Accent 4" w:semiHidden="0" w:uiPriority="68" w:unhideWhenUsed="0"/>
+    <w:lsdException w:name="Medium Grid 3 Accent 4" w:semiHidden="0" w:uiPriority="69" w:unhideWhenUsed="0"/>
+    <w:lsdException w:name="Dark List Accent 4" w:semiHidden="0" w:uiPriority="70" w:unhideWhenUsed="0"/>
+    <w:lsdException w:name="Colorful Shading Accent 4" w:semiHidden="0" w:uiPriority="71" w:unhideWhenUsed="0"/>
+    <w:lsdException w:name="Colorful List Accent 4" w:semiHidden="0" w:uiPriority="72" w:unhideWhenUsed="0"/>
+    <w:lsdException w:name="Colorful Grid Accent 4" w:semiHidden="0" w:uiPriority="73" w:unhideWhenUsed="0"/>
+    <w:lsdException w:name="Light Shading Accent 5" w:semiHidden="0" w:uiPriority="60" w:unhideWhenUsed="0"/>
+    <w:lsdException w:name="Light List Accent 5" w:semiHidden="0" w:uiPriority="61" w:unhideWhenUsed="0"/>
+    <w:lsdException w:name="Light Grid Accent 5" w:semiHidden="0" w:uiPriority="62" w:unhideWhenUsed="0"/>
+    <w:lsdException w:name="Medium Shading 1 Accent 5" w:semiHidden="0" w:uiPriority="63" w:unhideWhenUsed="0"/>
+    <w:lsdException w:name="Medium Shading 2 Accent 5" w:semiHidden="0" w:uiPriority="64" w:unhideWhenUsed="0"/>
+    <w:lsdException w:name="Medium List 1 Accent 5" w:semiHidden="0" w:uiPriority="65" w:unhideWhenUsed="0"/>
+    <w:lsdException w:name="Medium List 2 Accent 5" w:semiHidden="0" w:uiPriority="66" w:unhideWhenUsed="0"/>
+    <w:lsdException w:name="Medium Grid 1 Accent 5" w:semiHidden="0" w:uiPriority="67" w:unhideWhenUsed="0"/>
+    <w:lsdException w:name="Medium Grid 2 Accent 5" w:semiHidden="0" w:uiPriority="68" w:unhideWhenUsed="0"/>
+    <w:lsdException w:name="Medium Grid 3 Accent 5" w:semiHidden="0" w:uiPriority="69" w:unhideWhenUsed="0"/>
+    <w:lsdException w:name="Dark List Accent 5" w:semiHidden="0" w:uiPriority="70" w:unhideWhenUsed="0"/>
+    <w:lsdException w:name="Colorful Shading Accent 5" w:semiHidden="0" w:uiPriority="71" w:unhideWhenUsed="0"/>
+    <w:lsdException w:name="Colorful List Accent 5" w:semiHidden="0" w:uiPriority="72" w:unhideWhenUsed="0"/>
+    <w:lsdException w:name="Colorful Grid Accent 5" w:semiHidden="0" w:uiPriority="73" w:unhideWhenUsed="0"/>
+    <w:lsdException w:name="Light Shading Accent 6" w:semiHidden="0" w:uiPriority="60" w:unhideWhenUsed="0"/>
+    <w:lsdException w:name="Light List Accent 6" w:semiHidden="0" w:uiPriority="61" w:unhideWhenUsed="0"/>
+    <w:lsdException w:name="Light Grid Accent 6" w:semiHidden="0" w:uiPriority="62" w:unhideWhenUsed="0"/>
+    <w:lsdException w:name="Medium Shading 1 Accent 6" w:semiHidden="0" w:uiPriority="63" w:unhideWhenUsed="0"/>
+    <w:lsdException w:name="Medium Shading 2 Accent 6" w:semiHidden="0" w:uiPriority="64" w:unhideWhenUsed="0"/>
+    <w:lsdException w:name="Medium List 1 Accent 6" w:semiHidden="0" w:uiPriority="65" w:unhideWhenUsed="0"/>
+    <w:lsdException w:name="Medium List 2 Accent 6" w:semiHidden="0" w:uiPriority="66" w:unhideWhenUsed="0"/>
+    <w:lsdException w:name="Medium Grid 1 Accent 6" w:semiHidden="0" w:uiPriority="67" w:unhideWhenUsed="0"/>
+    <w:lsdException w:name="Medium Grid 2 Accent 6" w:semiHidden="0" w:uiPriority="68" w:unhideWhenUsed="0"/>
+    <w:lsdException w:name="Medium Grid 3 Accent 6" w:semiHidden="0" w:uiPriority="69" w:unhideWhenUsed="0"/>
+    <w:lsdException w:name="Dark List Accent 6" w:semiHidden="0" w:uiPriority="70" w:unhideWhenUsed="0"/>
+    <w:lsdException w:name="Colorful Shading Accent 6" w:semiHidden="0" w:uiPriority="71" w:unhideWhenUsed="0"/>
+    <w:lsdException w:name="Colorful List Accent 6" w:semiHidden="0" w:uiPriority="72" w:unhideWhenUsed="0"/>
+    <w:lsdException w:name="Colorful Grid Accent 6" w:semiHidden="0" w:uiPriority="73" w:unhideWhenUsed="0"/>
+    <w:lsdException w:name="Subtle Emphasis" w:semiHidden="0" w:uiPriority="19" w:unhideWhenUsed="0" w:qFormat="1"/>
+    <w:lsdException w:name="Intense Emphasis" w:semiHidden="0" w:uiPriority="21" w:unhideWhenUsed="0" w:qFormat="1"/>
+    <w:lsdException w:name="Subtle Reference" w:semiHidden="0" w:uiPriority="31" w:unhideWhenUsed="0" w:qFormat="1"/>
+    <w:lsdException w:name="Intense Reference" w:semiHidden="0" w:uiPriority="32" w:unhideWhenUsed="0" w:qFormat="1"/>
+    <w:lsdException w:name="Book Title" w:semiHidden="0" w:uiPriority="33" w:unhideWhenUsed="0" w:qFormat="1"/>
+    <w:lsdException w:name="Bibliography" w:uiPriority="37"/>
+    <w:lsdException w:name="TOC Heading" w:uiPriority="39" w:qFormat="1"/>
   </w:latentStyles>
   <w:style w:type="paragraph" w:default="1" w:styleId="Normal">
     <w:name w:val="Normal"/>
@@ -7444,6 +7195,196 @@
 </w:styles>
 </file>
 
+<file path=word/stylesWithEffects.xml><?xml version="1.0" encoding="utf-8"?>
+<w:styles xmlns:wpc="http://schemas.microsoft.com/office/word/2010/wordprocessingCanvas" xmlns:mc="http://schemas.openxmlformats.org/markup-compatibility/2006" xmlns:o="urn:schemas-microsoft-com:office:office" xmlns:r="http://schemas.openxmlformats.org/officeDocument/2006/relationships" xmlns:m="http://schemas.openxmlformats.org/officeDocument/2006/math" xmlns:v="urn:schemas-microsoft-com:vml" xmlns:wp14="http://schemas.microsoft.com/office/word/2010/wordprocessingDrawing" xmlns:wp="http://schemas.openxmlformats.org/drawingml/2006/wordprocessingDrawing" xmlns:w10="urn:schemas-microsoft-com:office:word" xmlns:w="http://schemas.openxmlformats.org/wordprocessingml/2006/main" xmlns:w14="http://schemas.microsoft.com/office/word/2010/wordml" xmlns:wpg="http://schemas.microsoft.com/office/word/2010/wordprocessingGroup" xmlns:wpi="http://schemas.microsoft.com/office/word/2010/wordprocessingInk" xmlns:wne="http://schemas.microsoft.com/office/word/2006/wordml" xmlns:wps="http://schemas.microsoft.com/office/word/2010/wordprocessingShape" mc:Ignorable="w14 wp14">
+  <w:docDefaults>
+    <w:rPrDefault>
+      <w:rPr>
+        <w:rFonts w:asciiTheme="minorHAnsi" w:eastAsiaTheme="minorEastAsia" w:hAnsiTheme="minorHAnsi" w:cstheme="minorBidi"/>
+        <w:sz w:val="22"/>
+        <w:szCs w:val="22"/>
+        <w:lang w:val="en-US" w:eastAsia="en-US" w:bidi="ar-SA"/>
+      </w:rPr>
+    </w:rPrDefault>
+    <w:pPrDefault>
+      <w:pPr>
+        <w:spacing w:after="200" w:line="276" w:lineRule="auto"/>
+      </w:pPr>
+    </w:pPrDefault>
+  </w:docDefaults>
+  <w:latentStyles w:defLockedState="0" w:defUIPriority="99" w:defSemiHidden="1" w:defUnhideWhenUsed="1" w:defQFormat="0" w:count="267">
+    <w:lsdException w:name="Normal" w:semiHidden="0" w:uiPriority="0" w:unhideWhenUsed="0" w:qFormat="1"/>
+    <w:lsdException w:name="heading 1" w:semiHidden="0" w:uiPriority="9" w:unhideWhenUsed="0" w:qFormat="1"/>
+    <w:lsdException w:name="heading 2" w:uiPriority="9" w:qFormat="1"/>
+    <w:lsdException w:name="heading 3" w:uiPriority="9" w:qFormat="1"/>
+    <w:lsdException w:name="heading 4" w:uiPriority="9" w:qFormat="1"/>
+    <w:lsdException w:name="heading 5" w:uiPriority="9" w:qFormat="1"/>
+    <w:lsdException w:name="heading 6" w:uiPriority="9" w:qFormat="1"/>
+    <w:lsdException w:name="heading 7" w:uiPriority="9" w:qFormat="1"/>
+    <w:lsdException w:name="heading 8" w:uiPriority="9" w:qFormat="1"/>
+    <w:lsdException w:name="heading 9" w:uiPriority="9" w:qFormat="1"/>
+    <w:lsdException w:name="toc 1" w:uiPriority="39"/>
+    <w:lsdException w:name="toc 2" w:uiPriority="39"/>
+    <w:lsdException w:name="toc 3" w:uiPriority="39"/>
+    <w:lsdException w:name="toc 4" w:uiPriority="39"/>
+    <w:lsdException w:name="toc 5" w:uiPriority="39"/>
+    <w:lsdException w:name="toc 6" w:uiPriority="39"/>
+    <w:lsdException w:name="toc 7" w:uiPriority="39"/>
+    <w:lsdException w:name="toc 8" w:uiPriority="39"/>
+    <w:lsdException w:name="toc 9" w:uiPriority="39"/>
+    <w:lsdException w:name="caption" w:uiPriority="35" w:qFormat="1"/>
+    <w:lsdException w:name="Title" w:semiHidden="0" w:uiPriority="10" w:unhideWhenUsed="0" w:qFormat="1"/>
+    <w:lsdException w:name="Default Paragraph Font" w:uiPriority="1"/>
+    <w:lsdException w:name="Subtitle" w:semiHidden="0" w:uiPriority="11" w:unhideWhenUsed="0" w:qFormat="1"/>
+    <w:lsdException w:name="Strong" w:semiHidden="0" w:uiPriority="22" w:unhideWhenUsed="0" w:qFormat="1"/>
+    <w:lsdException w:name="Emphasis" w:semiHidden="0" w:uiPriority="20" w:unhideWhenUsed="0" w:qFormat="1"/>
+    <w:lsdException w:name="Table Grid" w:semiHidden="0" w:uiPriority="59" w:unhideWhenUsed="0"/>
+    <w:lsdException w:name="Placeholder Text" w:unhideWhenUsed="0"/>
+    <w:lsdException w:name="No Spacing" w:semiHidden="0" w:uiPriority="1" w:unhideWhenUsed="0" w:qFormat="1"/>
+    <w:lsdException w:name="Light Shading" w:semiHidden="0" w:uiPriority="60" w:unhideWhenUsed="0"/>
+    <w:lsdException w:name="Light List" w:semiHidden="0" w:uiPriority="61" w:unhideWhenUsed="0"/>
+    <w:lsdException w:name="Light Grid" w:semiHidden="0" w:uiPriority="62" w:unhideWhenUsed="0"/>
+    <w:lsdException w:name="Medium Shading 1" w:semiHidden="0" w:uiPriority="63" w:unhideWhenUsed="0"/>
+    <w:lsdException w:name="Medium Shading 2" w:semiHidden="0" w:uiPriority="64" w:unhideWhenUsed="0"/>
+    <w:lsdException w:name="Medium List 1" w:semiHidden="0" w:uiPriority="65" w:unhideWhenUsed="0"/>
+    <w:lsdException w:name="Medium List 2" w:semiHidden="0" w:uiPriority="66" w:unhideWhenUsed="0"/>
+    <w:lsdException w:name="Medium Grid 1" w:semiHidden="0" w:uiPriority="67" w:unhideWhenUsed="0"/>
+    <w:lsdException w:name="Medium Grid 2" w:semiHidden="0" w:uiPriority="68" w:unhideWhenUsed="0"/>
+    <w:lsdException w:name="Medium Grid 3" w:semiHidden="0" w:uiPriority="69" w:unhideWhenUsed="0"/>
+    <w:lsdException w:name="Dark List" w:semiHidden="0" w:uiPriority="70" w:unhideWhenUsed="0"/>
+    <w:lsdException w:name="Colorful Shading" w:semiHidden="0" w:uiPriority="71" w:unhideWhenUsed="0"/>
+    <w:lsdException w:name="Colorful List" w:semiHidden="0" w:uiPriority="72" w:unhideWhenUsed="0"/>
+    <w:lsdException w:name="Colorful Grid" w:semiHidden="0" w:uiPriority="73" w:unhideWhenUsed="0"/>
+    <w:lsdException w:name="Light Shading Accent 1" w:semiHidden="0" w:uiPriority="60" w:unhideWhenUsed="0"/>
+    <w:lsdException w:name="Light List Accent 1" w:semiHidden="0" w:uiPriority="61" w:unhideWhenUsed="0"/>
+    <w:lsdException w:name="Light Grid Accent 1" w:semiHidden="0" w:uiPriority="62" w:unhideWhenUsed="0"/>
+    <w:lsdException w:name="Medium Shading 1 Accent 1" w:semiHidden="0" w:uiPriority="63" w:unhideWhenUsed="0"/>
+    <w:lsdException w:name="Medium Shading 2 Accent 1" w:semiHidden="0" w:uiPriority="64" w:unhideWhenUsed="0"/>
+    <w:lsdException w:name="Medium List 1 Accent 1" w:semiHidden="0" w:uiPriority="65" w:unhideWhenUsed="0"/>
+    <w:lsdException w:name="Revision" w:unhideWhenUsed="0"/>
+    <w:lsdException w:name="List Paragraph" w:semiHidden="0" w:uiPriority="34" w:unhideWhenUsed="0" w:qFormat="1"/>
+    <w:lsdException w:name="Quote" w:semiHidden="0" w:uiPriority="29" w:unhideWhenUsed="0" w:qFormat="1"/>
+    <w:lsdException w:name="Intense Quote" w:semiHidden="0" w:uiPriority="30" w:unhideWhenUsed="0" w:qFormat="1"/>
+    <w:lsdException w:name="Medium List 2 Accent 1" w:semiHidden="0" w:uiPriority="66" w:unhideWhenUsed="0"/>
+    <w:lsdException w:name="Medium Grid 1 Accent 1" w:semiHidden="0" w:uiPriority="67" w:unhideWhenUsed="0"/>
+    <w:lsdException w:name="Medium Grid 2 Accent 1" w:semiHidden="0" w:uiPriority="68" w:unhideWhenUsed="0"/>
+    <w:lsdException w:name="Medium Grid 3 Accent 1" w:semiHidden="0" w:uiPriority="69" w:unhideWhenUsed="0"/>
+    <w:lsdException w:name="Dark List Accent 1" w:semiHidden="0" w:uiPriority="70" w:unhideWhenUsed="0"/>
+    <w:lsdException w:name="Colorful Shading Accent 1" w:semiHidden="0" w:uiPriority="71" w:unhideWhenUsed="0"/>
+    <w:lsdException w:name="Colorful List Accent 1" w:semiHidden="0" w:uiPriority="72" w:unhideWhenUsed="0"/>
+    <w:lsdException w:name="Colorful Grid Accent 1" w:semiHidden="0" w:uiPriority="73" w:unhideWhenUsed="0"/>
+    <w:lsdException w:name="Light Shading Accent 2" w:semiHidden="0" w:uiPriority="60" w:unhideWhenUsed="0"/>
+    <w:lsdException w:name="Light List Accent 2" w:semiHidden="0" w:uiPriority="61" w:unhideWhenUsed="0"/>
+    <w:lsdException w:name="Light Grid Accent 2" w:semiHidden="0" w:uiPriority="62" w:unhideWhenUsed="0"/>
+    <w:lsdException w:name="Medium Shading 1 Accent 2" w:semiHidden="0" w:uiPriority="63" w:unhideWhenUsed="0"/>
+    <w:lsdException w:name="Medium Shading 2 Accent 2" w:semiHidden="0" w:uiPriority="64" w:unhideWhenUsed="0"/>
+    <w:lsdException w:name="Medium List 1 Accent 2" w:semiHidden="0" w:uiPriority="65" w:unhideWhenUsed="0"/>
+    <w:lsdException w:name="Medium List 2 Accent 2" w:semiHidden="0" w:uiPriority="66" w:unhideWhenUsed="0"/>
+    <w:lsdException w:name="Medium Grid 1 Accent 2" w:semiHidden="0" w:uiPriority="67" w:unhideWhenUsed="0"/>
+    <w:lsdException w:name="Medium Grid 2 Accent 2" w:semiHidden="0" w:uiPriority="68" w:unhideWhenUsed="0"/>
+    <w:lsdException w:name="Medium Grid 3 Accent 2" w:semiHidden="0" w:uiPriority="69" w:unhideWhenUsed="0"/>
+    <w:lsdException w:name="Dark List Accent 2" w:semiHidden="0" w:uiPriority="70" w:unhideWhenUsed="0"/>
+    <w:lsdException w:name="Colorful Shading Accent 2" w:semiHidden="0" w:uiPriority="71" w:unhideWhenUsed="0"/>
+    <w:lsdException w:name="Colorful List Accent 2" w:semiHidden="0" w:uiPriority="72" w:unhideWhenUsed="0"/>
+    <w:lsdException w:name="Colorful Grid Accent 2" w:semiHidden="0" w:uiPriority="73" w:unhideWhenUsed="0"/>
+    <w:lsdException w:name="Light Shading Accent 3" w:semiHidden="0" w:uiPriority="60" w:unhideWhenUsed="0"/>
+    <w:lsdException w:name="Light List Accent 3" w:semiHidden="0" w:uiPriority="61" w:unhideWhenUsed="0"/>
+    <w:lsdException w:name="Light Grid Accent 3" w:semiHidden="0" w:uiPriority="62" w:unhideWhenUsed="0"/>
+    <w:lsdException w:name="Medium Shading 1 Accent 3" w:semiHidden="0" w:uiPriority="63" w:unhideWhenUsed="0"/>
+    <w:lsdException w:name="Medium Shading 2 Accent 3" w:semiHidden="0" w:uiPriority="64" w:unhideWhenUsed="0"/>
+    <w:lsdException w:name="Medium List 1 Accent 3" w:semiHidden="0" w:uiPriority="65" w:unhideWhenUsed="0"/>
+    <w:lsdException w:name="Medium List 2 Accent 3" w:semiHidden="0" w:uiPriority="66" w:unhideWhenUsed="0"/>
+    <w:lsdException w:name="Medium Grid 1 Accent 3" w:semiHidden="0" w:uiPriority="67" w:unhideWhenUsed="0"/>
+    <w:lsdException w:name="Medium Grid 2 Accent 3" w:semiHidden="0" w:uiPriority="68" w:unhideWhenUsed="0"/>
+    <w:lsdException w:name="Medium Grid 3 Accent 3" w:semiHidden="0" w:uiPriority="69" w:unhideWhenUsed="0"/>
+    <w:lsdException w:name="Dark List Accent 3" w:semiHidden="0" w:uiPriority="70" w:unhideWhenUsed="0"/>
+    <w:lsdException w:name="Colorful Shading Accent 3" w:semiHidden="0" w:uiPriority="71" w:unhideWhenUsed="0"/>
+    <w:lsdException w:name="Colorful List Accent 3" w:semiHidden="0" w:uiPriority="72" w:unhideWhenUsed="0"/>
+    <w:lsdException w:name="Colorful Grid Accent 3" w:semiHidden="0" w:uiPriority="73" w:unhideWhenUsed="0"/>
+    <w:lsdException w:name="Light Shading Accent 4" w:semiHidden="0" w:uiPriority="60" w:unhideWhenUsed="0"/>
+    <w:lsdException w:name="Light List Accent 4" w:semiHidden="0" w:uiPriority="61" w:unhideWhenUsed="0"/>
+    <w:lsdException w:name="Light Grid Accent 4" w:semiHidden="0" w:uiPriority="62" w:unhideWhenUsed="0"/>
+    <w:lsdException w:name="Medium Shading 1 Accent 4" w:semiHidden="0" w:uiPriority="63" w:unhideWhenUsed="0"/>
+    <w:lsdException w:name="Medium Shading 2 Accent 4" w:semiHidden="0" w:uiPriority="64" w:unhideWhenUsed="0"/>
+    <w:lsdException w:name="Medium List 1 Accent 4" w:semiHidden="0" w:uiPriority="65" w:unhideWhenUsed="0"/>
+    <w:lsdException w:name="Medium List 2 Accent 4" w:semiHidden="0" w:uiPriority="66" w:unhideWhenUsed="0"/>
+    <w:lsdException w:name="Medium Grid 1 Accent 4" w:semiHidden="0" w:uiPriority="67" w:unhideWhenUsed="0"/>
+    <w:lsdException w:name="Medium Grid 2 Accent 4" w:semiHidden="0" w:uiPriority="68" w:unhideWhenUsed="0"/>
+    <w:lsdException w:name="Medium Grid 3 Accent 4" w:semiHidden="0" w:uiPriority="69" w:unhideWhenUsed="0"/>
+    <w:lsdException w:name="Dark List Accent 4" w:semiHidden="0" w:uiPriority="70" w:unhideWhenUsed="0"/>
+    <w:lsdException w:name="Colorful Shading Accent 4" w:semiHidden="0" w:uiPriority="71" w:unhideWhenUsed="0"/>
+    <w:lsdException w:name="Colorful List Accent 4" w:semiHidden="0" w:uiPriority="72" w:unhideWhenUsed="0"/>
+    <w:lsdException w:name="Colorful Grid Accent 4" w:semiHidden="0" w:uiPriority="73" w:unhideWhenUsed="0"/>
+    <w:lsdException w:name="Light Shading Accent 5" w:semiHidden="0" w:uiPriority="60" w:unhideWhenUsed="0"/>
+    <w:lsdException w:name="Light List Accent 5" w:semiHidden="0" w:uiPriority="61" w:unhideWhenUsed="0"/>
+    <w:lsdException w:name="Light Grid Accent 5" w:semiHidden="0" w:uiPriority="62" w:unhideWhenUsed="0"/>
+    <w:lsdException w:name="Medium Shading 1 Accent 5" w:semiHidden="0" w:uiPriority="63" w:unhideWhenUsed="0"/>
+    <w:lsdException w:name="Medium Shading 2 Accent 5" w:semiHidden="0" w:uiPriority="64" w:unhideWhenUsed="0"/>
+    <w:lsdException w:name="Medium List 1 Accent 5" w:semiHidden="0" w:uiPriority="65" w:unhideWhenUsed="0"/>
+    <w:lsdException w:name="Medium List 2 Accent 5" w:semiHidden="0" w:uiPriority="66" w:unhideWhenUsed="0"/>
+    <w:lsdException w:name="Medium Grid 1 Accent 5" w:semiHidden="0" w:uiPriority="67" w:unhideWhenUsed="0"/>
+    <w:lsdException w:name="Medium Grid 2 Accent 5" w:semiHidden="0" w:uiPriority="68" w:unhideWhenUsed="0"/>
+    <w:lsdException w:name="Medium Grid 3 Accent 5" w:semiHidden="0" w:uiPriority="69" w:unhideWhenUsed="0"/>
+    <w:lsdException w:name="Dark List Accent 5" w:semiHidden="0" w:uiPriority="70" w:unhideWhenUsed="0"/>
+    <w:lsdException w:name="Colorful Shading Accent 5" w:semiHidden="0" w:uiPriority="71" w:unhideWhenUsed="0"/>
+    <w:lsdException w:name="Colorful List Accent 5" w:semiHidden="0" w:uiPriority="72" w:unhideWhenUsed="0"/>
+    <w:lsdException w:name="Colorful Grid Accent 5" w:semiHidden="0" w:uiPriority="73" w:unhideWhenUsed="0"/>
+    <w:lsdException w:name="Light Shading Accent 6" w:semiHidden="0" w:uiPriority="60" w:unhideWhenUsed="0"/>
+    <w:lsdException w:name="Light List Accent 6" w:semiHidden="0" w:uiPriority="61" w:unhideWhenUsed="0"/>
+    <w:lsdException w:name="Light Grid Accent 6" w:semiHidden="0" w:uiPriority="62" w:unhideWhenUsed="0"/>
+    <w:lsdException w:name="Medium Shading 1 Accent 6" w:semiHidden="0" w:uiPriority="63" w:unhideWhenUsed="0"/>
+    <w:lsdException w:name="Medium Shading 2 Accent 6" w:semiHidden="0" w:uiPriority="64" w:unhideWhenUsed="0"/>
+    <w:lsdException w:name="Medium List 1 Accent 6" w:semiHidden="0" w:uiPriority="65" w:unhideWhenUsed="0"/>
+    <w:lsdException w:name="Medium List 2 Accent 6" w:semiHidden="0" w:uiPriority="66" w:unhideWhenUsed="0"/>
+    <w:lsdException w:name="Medium Grid 1 Accent 6" w:semiHidden="0" w:uiPriority="67" w:unhideWhenUsed="0"/>
+    <w:lsdException w:name="Medium Grid 2 Accent 6" w:semiHidden="0" w:uiPriority="68" w:unhideWhenUsed="0"/>
+    <w:lsdException w:name="Medium Grid 3 Accent 6" w:semiHidden="0" w:uiPriority="69" w:unhideWhenUsed="0"/>
+    <w:lsdException w:name="Dark List Accent 6" w:semiHidden="0" w:uiPriority="70" w:unhideWhenUsed="0"/>
+    <w:lsdException w:name="Colorful Shading Accent 6" w:semiHidden="0" w:uiPriority="71" w:unhideWhenUsed="0"/>
+    <w:lsdException w:name="Colorful List Accent 6" w:semiHidden="0" w:uiPriority="72" w:unhideWhenUsed="0"/>
+    <w:lsdException w:name="Colorful Grid Accent 6" w:semiHidden="0" w:uiPriority="73" w:unhideWhenUsed="0"/>
+    <w:lsdException w:name="Subtle Emphasis" w:semiHidden="0" w:uiPriority="19" w:unhideWhenUsed="0" w:qFormat="1"/>
+    <w:lsdException w:name="Intense Emphasis" w:semiHidden="0" w:uiPriority="21" w:unhideWhenUsed="0" w:qFormat="1"/>
+    <w:lsdException w:name="Subtle Reference" w:semiHidden="0" w:uiPriority="31" w:unhideWhenUsed="0" w:qFormat="1"/>
+    <w:lsdException w:name="Intense Reference" w:semiHidden="0" w:uiPriority="32" w:unhideWhenUsed="0" w:qFormat="1"/>
+    <w:lsdException w:name="Book Title" w:semiHidden="0" w:uiPriority="33" w:unhideWhenUsed="0" w:qFormat="1"/>
+    <w:lsdException w:name="Bibliography" w:uiPriority="37"/>
+    <w:lsdException w:name="TOC Heading" w:uiPriority="39" w:qFormat="1"/>
+  </w:latentStyles>
+  <w:style w:type="paragraph" w:default="1" w:styleId="Normal">
+    <w:name w:val="Normal"/>
+    <w:qFormat/>
+  </w:style>
+  <w:style w:type="character" w:default="1" w:styleId="DefaultParagraphFont">
+    <w:name w:val="Default Paragraph Font"/>
+    <w:uiPriority w:val="1"/>
+    <w:semiHidden/>
+    <w:unhideWhenUsed/>
+  </w:style>
+  <w:style w:type="table" w:default="1" w:styleId="TableNormal">
+    <w:name w:val="Normal Table"/>
+    <w:uiPriority w:val="99"/>
+    <w:semiHidden/>
+    <w:unhideWhenUsed/>
+    <w:tblPr>
+      <w:tblInd w:w="0" w:type="dxa"/>
+      <w:tblCellMar>
+        <w:top w:w="0" w:type="dxa"/>
+        <w:left w:w="108" w:type="dxa"/>
+        <w:bottom w:w="0" w:type="dxa"/>
+        <w:right w:w="108" w:type="dxa"/>
+      </w:tblCellMar>
+    </w:tblPr>
+  </w:style>
+  <w:style w:type="numbering" w:default="1" w:styleId="NoList">
+    <w:name w:val="No List"/>
+    <w:uiPriority w:val="99"/>
+    <w:semiHidden/>
+    <w:unhideWhenUsed/>
+  </w:style>
+</w:styles>
+</file>
+
 <file path=word/theme/theme1.xml><?xml version="1.0" encoding="utf-8"?>
 <a:theme xmlns:a="http://schemas.openxmlformats.org/drawingml/2006/main" name="Office Theme">
   <a:themeElements>
@@ -7699,7 +7640,7 @@
   <a:extraClrSchemeLst/>
   <a:extLst>
     <a:ext uri="{05A4C25C-085E-4340-85A3-A5531E510DB2}">
-      <thm15:themeFamily xmlns:thm15="http://schemas.microsoft.com/office/thememl/2012/main" name="Office Theme" id="{62F939B6-93AF-4DB8-9C6B-D6C7DFDC589F}" vid="{4A3C46E8-61CC-4603-A589-7422A47A8E4A}"/>
+      <thm15:themeFamily xmlns:thm15="http://schemas.microsoft.com/office/thememl/2012/main" xmlns="" name="Office Theme" id="{62F939B6-93AF-4DB8-9C6B-D6C7DFDC589F}" vid="{4A3C46E8-61CC-4603-A589-7422A47A8E4A}"/>
     </a:ext>
   </a:extLst>
 </a:theme>
@@ -7929,7 +7870,7 @@
 </file>
 
 <file path=customXml/itemProps1.xml><?xml version="1.0" encoding="utf-8"?>
-<ds:datastoreItem xmlns:ds="http://schemas.openxmlformats.org/officeDocument/2006/customXml" ds:itemID="{EA5A0A55-FC5C-40A1-9C98-2B591BBE09CC}">
+<ds:datastoreItem xmlns:ds="http://schemas.openxmlformats.org/officeDocument/2006/customXml" ds:itemID="{7CCD922B-5DDA-4180-8C5D-AA3A8303C4DF}">
   <ds:schemaRefs>
     <ds:schemaRef ds:uri="http://schemas.openxmlformats.org/officeDocument/2006/bibliography"/>
   </ds:schemaRefs>

</xml_diff>

<commit_message>
Finished edit for first draft
</commit_message>
<xml_diff>
--- a/Proposal/Prospective thesis.docx
+++ b/Proposal/Prospective thesis.docx
@@ -105,7 +105,25 @@
           <w:sz w:val="48"/>
           <w:szCs w:val="48"/>
         </w:rPr>
-        <w:t xml:space="preserve"> Organic Rankine Cycle for Power Generation </w:t>
+        <w:t xml:space="preserve"> Organic </w:t>
+      </w:r>
+      <w:proofErr w:type="spellStart"/>
+      <w:r>
+        <w:rPr>
+          <w:b/>
+          <w:sz w:val="48"/>
+          <w:szCs w:val="48"/>
+        </w:rPr>
+        <w:t>Rankine</w:t>
+      </w:r>
+      <w:proofErr w:type="spellEnd"/>
+      <w:r>
+        <w:rPr>
+          <w:b/>
+          <w:sz w:val="48"/>
+          <w:szCs w:val="48"/>
+        </w:rPr>
+        <w:t xml:space="preserve"> Cycle for Power Generation </w:t>
       </w:r>
       <w:r>
         <w:rPr>
@@ -307,8 +325,30 @@
         <w:rPr>
           <w:b/>
         </w:rPr>
-        <w:t>Dr. Wael Mokhtar</w:t>
-      </w:r>
+        <w:t xml:space="preserve">Dr. </w:t>
+      </w:r>
+      <w:proofErr w:type="spellStart"/>
+      <w:r>
+        <w:rPr>
+          <w:b/>
+        </w:rPr>
+        <w:t>Wael</w:t>
+      </w:r>
+      <w:proofErr w:type="spellEnd"/>
+      <w:r>
+        <w:rPr>
+          <w:b/>
+        </w:rPr>
+        <w:t xml:space="preserve"> </w:t>
+      </w:r>
+      <w:proofErr w:type="spellStart"/>
+      <w:r>
+        <w:rPr>
+          <w:b/>
+        </w:rPr>
+        <w:t>Mokhtar</w:t>
+      </w:r>
+      <w:proofErr w:type="spellEnd"/>
     </w:p>
     <w:p>
       <w:pPr>
@@ -321,8 +361,30 @@
         <w:rPr>
           <w:b/>
         </w:rPr>
-        <w:t>Dr. Mehmet Sozen</w:t>
-      </w:r>
+        <w:t xml:space="preserve">Dr. </w:t>
+      </w:r>
+      <w:proofErr w:type="spellStart"/>
+      <w:r>
+        <w:rPr>
+          <w:b/>
+        </w:rPr>
+        <w:t>Mehmet</w:t>
+      </w:r>
+      <w:proofErr w:type="spellEnd"/>
+      <w:r>
+        <w:rPr>
+          <w:b/>
+        </w:rPr>
+        <w:t xml:space="preserve"> </w:t>
+      </w:r>
+      <w:proofErr w:type="spellStart"/>
+      <w:r>
+        <w:rPr>
+          <w:b/>
+        </w:rPr>
+        <w:t>Sozen</w:t>
+      </w:r>
+      <w:proofErr w:type="spellEnd"/>
     </w:p>
     <w:p>
       <w:pPr>
@@ -2593,13 +2655,29 @@
     <w:p/>
     <w:p>
       <w:r>
-        <w:t>Keywords: Rankine cycle; Working pressure; Working temperature;</w:t>
+        <w:t xml:space="preserve">Keywords: </w:t>
+      </w:r>
+      <w:proofErr w:type="spellStart"/>
+      <w:r>
+        <w:t>Rankine</w:t>
+      </w:r>
+      <w:proofErr w:type="spellEnd"/>
+      <w:r>
+        <w:t xml:space="preserve"> cycle; Working pressure; Working temperature;</w:t>
       </w:r>
       <w:r>
         <w:t xml:space="preserve"> Boile</w:t>
       </w:r>
       <w:r>
-        <w:t>r; Condenser; Power-vapor cycle; Organic Rankine cycle; Low quality heat; Automotive; Waste heat</w:t>
+        <w:t xml:space="preserve">r; Condenser; Power-vapor cycle; Organic </w:t>
+      </w:r>
+      <w:proofErr w:type="spellStart"/>
+      <w:r>
+        <w:t>Rankine</w:t>
+      </w:r>
+      <w:proofErr w:type="spellEnd"/>
+      <w:r>
+        <w:t xml:space="preserve"> cycle; Low quality heat; Automotive; Waste heat</w:t>
       </w:r>
       <w:r>
         <w:t xml:space="preserve"> recovery</w:t>
@@ -2608,7 +2686,15 @@
     <w:p/>
     <w:p>
       <w:r>
-        <w:t>The goal of this project is to develop a parametric model of an organic Rankine cycle for the purpose of generating electrical power using waste heat from the coolant system of an automobile. This application requires a small package size, and the utilization of low temperature, low quality waste heat.</w:t>
+        <w:t xml:space="preserve">The goal of this project is to develop a parametric model of an organic </w:t>
+      </w:r>
+      <w:proofErr w:type="spellStart"/>
+      <w:r>
+        <w:t>Rankine</w:t>
+      </w:r>
+      <w:proofErr w:type="spellEnd"/>
+      <w:r>
+        <w:t xml:space="preserve"> cycle for the purpose of generating electrical power using waste heat from the coolant system of an automobile. This application requires a small package size, and the utilization of low temperature, low quality waste heat.</w:t>
       </w:r>
     </w:p>
     <w:p/>
@@ -2782,10 +2868,42 @@
     </w:p>
     <w:p>
       <w:r>
-        <w:t>Because of the low temperature and quality of waste heat in automotive applications, the literature on the subject indicates that the optimal cycle for recovering that energy is the Rankine cycle. s</w:t>
-      </w:r>
-      <w:r>
-        <w:t>pecifically, two variations of the Rankine cycle: the Organic Rankine cycle and the Kalina cycle.</w:t>
+        <w:t xml:space="preserve">Because of the low temperature and quality of waste heat in automotive applications, the literature on the subject indicates that the optimal cycle for recovering that energy is the </w:t>
+      </w:r>
+      <w:proofErr w:type="spellStart"/>
+      <w:r>
+        <w:t>Rankine</w:t>
+      </w:r>
+      <w:proofErr w:type="spellEnd"/>
+      <w:r>
+        <w:t xml:space="preserve"> cycle. s</w:t>
+      </w:r>
+      <w:r>
+        <w:t xml:space="preserve">pecifically, two variations of the </w:t>
+      </w:r>
+      <w:proofErr w:type="spellStart"/>
+      <w:r>
+        <w:t>Rankine</w:t>
+      </w:r>
+      <w:proofErr w:type="spellEnd"/>
+      <w:r>
+        <w:t xml:space="preserve"> cycle: the Organic </w:t>
+      </w:r>
+      <w:proofErr w:type="spellStart"/>
+      <w:r>
+        <w:t>Rankine</w:t>
+      </w:r>
+      <w:proofErr w:type="spellEnd"/>
+      <w:r>
+        <w:t xml:space="preserve"> cycle and the </w:t>
+      </w:r>
+      <w:proofErr w:type="spellStart"/>
+      <w:r>
+        <w:t>Kalina</w:t>
+      </w:r>
+      <w:proofErr w:type="spellEnd"/>
+      <w:r>
+        <w:t xml:space="preserve"> cycle.</w:t>
       </w:r>
     </w:p>
     <w:p/>
@@ -2797,7 +2915,31 @@
     <w:p/>
     <w:p>
       <w:r>
-        <w:t>The organic Rankine cycle (ORC), is so named for the hydrocarbons and refrigerants that are typically used in those cycles. ORCs have the same configuration as traditional steam Rankine cycles but make use of hydrochlorofluorocarbons (HCFSs)</w:t>
+        <w:t xml:space="preserve">The organic </w:t>
+      </w:r>
+      <w:proofErr w:type="spellStart"/>
+      <w:r>
+        <w:t>Rankine</w:t>
+      </w:r>
+      <w:proofErr w:type="spellEnd"/>
+      <w:r>
+        <w:t xml:space="preserve"> cycle (ORC), is so named for the hydrocarbons and refrigerants that are typically used in those cycles. ORCs have the same configuration as traditional steam </w:t>
+      </w:r>
+      <w:proofErr w:type="spellStart"/>
+      <w:r>
+        <w:t>Rankine</w:t>
+      </w:r>
+      <w:proofErr w:type="spellEnd"/>
+      <w:r>
+        <w:t xml:space="preserve"> cycles but make use of </w:t>
+      </w:r>
+      <w:proofErr w:type="spellStart"/>
+      <w:r>
+        <w:t>hydrochlorofluorocarbons</w:t>
+      </w:r>
+      <w:proofErr w:type="spellEnd"/>
+      <w:r>
+        <w:t xml:space="preserve"> (HCFSs)</w:t>
       </w:r>
       <w:r>
         <w:t>,</w:t>
@@ -2806,10 +2948,26 @@
         <w:t xml:space="preserve"> fossil fuels such as propane</w:t>
       </w:r>
       <w:r>
-        <w:t xml:space="preserve"> and cyclopentane,</w:t>
-      </w:r>
-      <w:r>
-        <w:t xml:space="preserve"> benzene, cyclohexane and isobutene,</w:t>
+        <w:t xml:space="preserve"> and </w:t>
+      </w:r>
+      <w:proofErr w:type="spellStart"/>
+      <w:r>
+        <w:t>cyclopentane</w:t>
+      </w:r>
+      <w:proofErr w:type="spellEnd"/>
+      <w:r>
+        <w:t>,</w:t>
+      </w:r>
+      <w:r>
+        <w:t xml:space="preserve"> benzene, </w:t>
+      </w:r>
+      <w:proofErr w:type="spellStart"/>
+      <w:r>
+        <w:t>cyclohexane</w:t>
+      </w:r>
+      <w:proofErr w:type="spellEnd"/>
+      <w:r>
+        <w:t xml:space="preserve"> and isobutene,</w:t>
       </w:r>
       <w:r>
         <w:t xml:space="preserve"> and refrigerants suc</w:t>
@@ -2931,8 +3089,29 @@
     <w:p/>
     <w:p>
       <w:r>
-        <w:t>The Kalina cycle (KC) is a modified form of the Rankine cycle and has a better operating efficiency in certain applications. The use of non-azeotropic</w:t>
-      </w:r>
+        <w:t xml:space="preserve">The </w:t>
+      </w:r>
+      <w:proofErr w:type="spellStart"/>
+      <w:r>
+        <w:t>Kalina</w:t>
+      </w:r>
+      <w:proofErr w:type="spellEnd"/>
+      <w:r>
+        <w:t xml:space="preserve"> cycle (KC) is a modified form of the </w:t>
+      </w:r>
+      <w:proofErr w:type="spellStart"/>
+      <w:r>
+        <w:t>Rankine</w:t>
+      </w:r>
+      <w:proofErr w:type="spellEnd"/>
+      <w:r>
+        <w:t xml:space="preserve"> cycle and has a better operating efficiency in certain applications. The use of non-</w:t>
+      </w:r>
+      <w:proofErr w:type="spellStart"/>
+      <w:r>
+        <w:t>azeotropic</w:t>
+      </w:r>
+      <w:proofErr w:type="spellEnd"/>
       <w:r>
         <w:rPr>
           <w:rStyle w:val="FootnoteReference"/>
@@ -2940,7 +3119,15 @@
         <w:footnoteReference w:id="1"/>
       </w:r>
       <w:r>
-        <w:t xml:space="preserve"> working fluid mixtures in an ORC has often been proposed with the aim of reducing thermal irreversibilities; particularly those occurring between the heat source and the evaporating working fluid. The KC is typically implemented with a water/ammonia mixture for a working fluid. The ratio of that mixture is dynamically varied depending on the temperature of the heat source.</w:t>
+        <w:t xml:space="preserve"> working fluid mixtures in an ORC has often been proposed with the aim of reducing thermal </w:t>
+      </w:r>
+      <w:proofErr w:type="spellStart"/>
+      <w:r>
+        <w:t>irreversibilities</w:t>
+      </w:r>
+      <w:proofErr w:type="spellEnd"/>
+      <w:r>
+        <w:t>; particularly those occurring between the heat source and the evaporating working fluid. The KC is typically implemented with a water/ammonia mixture for a working fluid. The ratio of that mixture is dynamically varied depending on the temperature of the heat source.</w:t>
       </w:r>
       <w:sdt>
         <w:sdtPr>
@@ -2980,7 +3167,55 @@
         <w:t>o</w:t>
       </w:r>
       <w:r>
-        <w:t>C, the Kalina cycle is 20% - 40% more efficient than a standard Rankine cycle. Some studies indicated that the Kalina cycle had better thermodynamic performance than the organic Rankine cycle as well. Because of the ammonia-water mixture used for a working fluid and the industry's long experience with both substances the Kalina cycle is also considered safe and environmentally friendly. This is not the case with some of the fossil fuels and refrigerants used in some organic Rankine cycles.</w:t>
+        <w:t xml:space="preserve">C, the </w:t>
+      </w:r>
+      <w:proofErr w:type="spellStart"/>
+      <w:r>
+        <w:t>Kalina</w:t>
+      </w:r>
+      <w:proofErr w:type="spellEnd"/>
+      <w:r>
+        <w:t xml:space="preserve"> cycle is 20% - 40% more efficient than a standard </w:t>
+      </w:r>
+      <w:proofErr w:type="spellStart"/>
+      <w:r>
+        <w:t>Rankine</w:t>
+      </w:r>
+      <w:proofErr w:type="spellEnd"/>
+      <w:r>
+        <w:t xml:space="preserve"> cycle. Some studies indicated that the </w:t>
+      </w:r>
+      <w:proofErr w:type="spellStart"/>
+      <w:r>
+        <w:t>Kalina</w:t>
+      </w:r>
+      <w:proofErr w:type="spellEnd"/>
+      <w:r>
+        <w:t xml:space="preserve"> cycle had better thermodynamic performance than the organic </w:t>
+      </w:r>
+      <w:proofErr w:type="spellStart"/>
+      <w:r>
+        <w:t>Rankine</w:t>
+      </w:r>
+      <w:proofErr w:type="spellEnd"/>
+      <w:r>
+        <w:t xml:space="preserve"> cycle as well. Because of the ammonia-water mixture used for a working fluid and the industry's long experience with both substances the </w:t>
+      </w:r>
+      <w:proofErr w:type="spellStart"/>
+      <w:r>
+        <w:t>Kalina</w:t>
+      </w:r>
+      <w:proofErr w:type="spellEnd"/>
+      <w:r>
+        <w:t xml:space="preserve"> cycle is also considered safe and environmentally friendly. This is not the case with some of the fossil fuels and refrigerants used in some organic </w:t>
+      </w:r>
+      <w:proofErr w:type="spellStart"/>
+      <w:r>
+        <w:t>Rankine</w:t>
+      </w:r>
+      <w:proofErr w:type="spellEnd"/>
+      <w:r>
+        <w:t xml:space="preserve"> cycles.</w:t>
       </w:r>
       <w:sdt>
         <w:sdtPr>
@@ -3001,9 +3236,38 @@
       <w:r>
         <w:t xml:space="preserve"> “For low temperature sources, the </w:t>
       </w:r>
+      <w:proofErr w:type="spellStart"/>
       <w:r>
         <w:lastRenderedPageBreak/>
-        <w:t xml:space="preserve">Kalina is often mentioned as an alternative for the ORC. Although the Kalina cycle is often called to be [sic] superior to the ORC, Dippo (See source in reference material) has shown that an existing Kalina cycle has about the same performance as existing ORCs.” </w:t>
+        <w:t>Kalina</w:t>
+      </w:r>
+      <w:proofErr w:type="spellEnd"/>
+      <w:r>
+        <w:t xml:space="preserve"> is often mentioned as an alternative for the ORC. Although the </w:t>
+      </w:r>
+      <w:proofErr w:type="spellStart"/>
+      <w:r>
+        <w:t>Kalina</w:t>
+      </w:r>
+      <w:proofErr w:type="spellEnd"/>
+      <w:r>
+        <w:t xml:space="preserve"> cycle is often called to be [sic] superior to the ORC, </w:t>
+      </w:r>
+      <w:proofErr w:type="spellStart"/>
+      <w:r>
+        <w:t>Dippo</w:t>
+      </w:r>
+      <w:proofErr w:type="spellEnd"/>
+      <w:r>
+        <w:t xml:space="preserve"> (See source in reference material) has shown that an existing </w:t>
+      </w:r>
+      <w:proofErr w:type="spellStart"/>
+      <w:r>
+        <w:t>Kalina</w:t>
+      </w:r>
+      <w:proofErr w:type="spellEnd"/>
+      <w:r>
+        <w:t xml:space="preserve"> cycle has about the same performance as existing ORCs.” </w:t>
       </w:r>
       <w:sdt>
         <w:sdtPr>
@@ -3022,7 +3286,23 @@
         </w:sdtContent>
       </w:sdt>
       <w:r>
-        <w:t xml:space="preserve"> “Although the obtained useful powers are actually equal in value, the Kalina cycle requires a very high maximum pressure in order to obtain high thermodynamic performances. So, the adoption of Kalina cycle, at least for low power level and medium-high temperature thermal sources, seems not to be justified because the gain in performance with respect to a properly optimized ORC is very small and must be obtained with a complicated plant scheme, large surface heat exchangers and particular high pressure resistant and no-corrosion materials.”</w:t>
+        <w:t xml:space="preserve"> “Although the obtained useful powers are actually equal in value, the </w:t>
+      </w:r>
+      <w:proofErr w:type="spellStart"/>
+      <w:r>
+        <w:t>Kalina</w:t>
+      </w:r>
+      <w:proofErr w:type="spellEnd"/>
+      <w:r>
+        <w:t xml:space="preserve"> cycle requires a very high maximum pressure in order to obtain high thermodynamic performances. So, the adoption of </w:t>
+      </w:r>
+      <w:proofErr w:type="spellStart"/>
+      <w:r>
+        <w:t>Kalina</w:t>
+      </w:r>
+      <w:proofErr w:type="spellEnd"/>
+      <w:r>
+        <w:t xml:space="preserve"> cycle, at least for low power level and medium-high temperature thermal sources, seems not to be justified because the gain in performance with respect to a properly optimized ORC is very small and must be obtained with a complicated plant scheme, large surface heat exchangers and particular high pressure resistant and no-corrosion materials.”</w:t>
       </w:r>
       <w:sdt>
         <w:sdtPr>
@@ -3041,7 +3321,15 @@
         </w:sdtContent>
       </w:sdt>
       <w:r>
-        <w:t xml:space="preserve"> In the quoted study, the recovered power calculated from two identical diesel engines was 1615 kW and 1603 kW for the Kalina and ORC cycles respectively.</w:t>
+        <w:t xml:space="preserve"> In the quoted study, the recovered power calculated from two identical diesel engines was 1615 kW and 1603 kW for the </w:t>
+      </w:r>
+      <w:proofErr w:type="spellStart"/>
+      <w:r>
+        <w:t>Kalina</w:t>
+      </w:r>
+      <w:proofErr w:type="spellEnd"/>
+      <w:r>
+        <w:t xml:space="preserve"> and ORC cycles respectively.</w:t>
       </w:r>
     </w:p>
     <w:p/>
@@ -3146,7 +3434,15 @@
     <w:p/>
     <w:p>
       <w:r>
-        <w:t>For the reasons outlined above, the ORC and the KC are the two leading competitors, and from those two, the ORC was selected for further study due to its comparable power output and efficiency that come without the draw backs of system complexity and corrosion that are common in implementations of the Kalina cycle.</w:t>
+        <w:t xml:space="preserve">For the reasons outlined above, the ORC and the KC are the two leading competitors, and from those two, the ORC was selected for further study due to its comparable power output and efficiency that come without the draw backs of system complexity and corrosion that are common in implementations of the </w:t>
+      </w:r>
+      <w:proofErr w:type="spellStart"/>
+      <w:r>
+        <w:t>Kalina</w:t>
+      </w:r>
+      <w:proofErr w:type="spellEnd"/>
+      <w:r>
+        <w:t xml:space="preserve"> cycle.</w:t>
       </w:r>
     </w:p>
     <w:p/>
@@ -3217,19 +3513,43 @@
     </w:p>
     <w:p>
       <w:r>
-        <w:t>There are several viable working fluids for the organic Rankine cycle. The usage of each depends on a number of factors. Foremost among those factors are the working temperatures and pressures of the desired system.</w:t>
+        <w:t xml:space="preserve">There are several viable working fluids for the organic </w:t>
+      </w:r>
+      <w:proofErr w:type="spellStart"/>
+      <w:r>
+        <w:t>Rankine</w:t>
+      </w:r>
+      <w:proofErr w:type="spellEnd"/>
+      <w:r>
+        <w:t xml:space="preserve"> cycle. The usage of each depends on a number of factors. Foremost among those factors are the working temperatures and pressures of the desired system.</w:t>
       </w:r>
     </w:p>
     <w:p/>
     <w:p>
       <w:r>
-        <w:t>In a traditional Rankine cycle, the working fluid used is water. That is not an appropriate selection for an automotive application due to the</w:t>
+        <w:t xml:space="preserve">In a traditional </w:t>
+      </w:r>
+      <w:proofErr w:type="spellStart"/>
+      <w:r>
+        <w:t>Rankine</w:t>
+      </w:r>
+      <w:proofErr w:type="spellEnd"/>
+      <w:r>
+        <w:t xml:space="preserve"> cycle, the working fluid used is water. That is not an appropriate selection for an automotive application due to the</w:t>
       </w:r>
       <w:r>
         <w:t xml:space="preserve"> comparatively</w:t>
       </w:r>
       <w:r>
-        <w:t xml:space="preserve"> low temperature of the waste heat utilized. The Organic Rankine cycle use</w:t>
+        <w:t xml:space="preserve"> low temperature of the waste heat utilized. The Organic </w:t>
+      </w:r>
+      <w:proofErr w:type="spellStart"/>
+      <w:r>
+        <w:t>Rankine</w:t>
+      </w:r>
+      <w:proofErr w:type="spellEnd"/>
+      <w:r>
+        <w:t xml:space="preserve"> cycle use</w:t>
       </w:r>
       <w:r>
         <w:t>s organic compounds</w:t>
@@ -3260,7 +3580,23 @@
         </w:sdtContent>
       </w:sdt>
       <w:r>
-        <w:t xml:space="preserve"> Reading through the literature review in M.A. Khatita et al. did not show consensus on the best working fluid for ORC, however. With most fluids the use of a regenerative ORC instead of the basic cycle reduced the irreversibility of a solar ORC. Additionally, at the two temperature ranges studied fluids with higher molecular complexity resulted in more effective regenerative cycles with the exception of cyclo-hydrocarbons. </w:t>
+        <w:t xml:space="preserve"> Reading through the literature review in M.A. </w:t>
+      </w:r>
+      <w:proofErr w:type="spellStart"/>
+      <w:r>
+        <w:t>Khatita</w:t>
+      </w:r>
+      <w:proofErr w:type="spellEnd"/>
+      <w:r>
+        <w:t xml:space="preserve"> et al. did not show consensus on the best working fluid for ORC, however. With most fluids the use of a regenerative ORC instead of the basic cycle reduced the irreversibility of a solar ORC. Additionally, at the two temperature ranges studied fluids with higher molecular complexity resulted in more effective regenerative cycles with the exception of </w:t>
+      </w:r>
+      <w:proofErr w:type="spellStart"/>
+      <w:r>
+        <w:t>cyclo</w:t>
+      </w:r>
+      <w:proofErr w:type="spellEnd"/>
+      <w:r>
+        <w:t xml:space="preserve">-hydrocarbons. </w:t>
       </w:r>
       <w:sdt>
         <w:sdtPr>
@@ -3382,7 +3718,23 @@
         <w:t>a much more exhaustive list of</w:t>
       </w:r>
       <w:r>
-        <w:t xml:space="preserve"> working fluids used in an ORC is contained in the paper Exergetic and economic comparison of ORC and KC for low temperature enhanced geothermal system in Brasil. </w:t>
+        <w:t xml:space="preserve"> working fluids used in an ORC is contained in the paper </w:t>
+      </w:r>
+      <w:proofErr w:type="spellStart"/>
+      <w:r>
+        <w:t>Exergetic</w:t>
+      </w:r>
+      <w:proofErr w:type="spellEnd"/>
+      <w:r>
+        <w:t xml:space="preserve"> and economic comparison of ORC and KC for low temperature enhanced geothermal system in </w:t>
+      </w:r>
+      <w:proofErr w:type="spellStart"/>
+      <w:r>
+        <w:t>Brasil</w:t>
+      </w:r>
+      <w:proofErr w:type="spellEnd"/>
+      <w:r>
+        <w:t xml:space="preserve">. </w:t>
       </w:r>
       <w:sdt>
         <w:sdtPr>
@@ -3525,6 +3877,7 @@
         <w:lastRenderedPageBreak/>
         <w:t xml:space="preserve">“Engine cooling water temperatures of 80-90 </w:t>
       </w:r>
+      <w:proofErr w:type="spellStart"/>
       <w:r>
         <w:rPr>
           <w:vertAlign w:val="superscript"/>
@@ -3532,7 +3885,11 @@
         <w:t>o</w:t>
       </w:r>
       <w:r>
-        <w:t xml:space="preserve">C are fairly standard for most engines.” </w:t>
+        <w:t>C</w:t>
+      </w:r>
+      <w:proofErr w:type="spellEnd"/>
+      <w:r>
+        <w:t xml:space="preserve"> are fairly standard for most engines.” </w:t>
       </w:r>
       <w:sdt>
         <w:sdtPr>
@@ -3579,7 +3936,15 @@
         <w:t xml:space="preserve"> Here, an automotive application really shines. The coolant from which the waste heat will be recovered is already being circulated through the engine and through the radiator for the purpose of cooling the engine. It is plausible that WHR system need not impose an additional requirement for energy to circulate this heat source.</w:t>
       </w:r>
       <w:r>
-        <w:t xml:space="preserve"> Because of the increased density, heat exchange occurs more efficiently if the two working fluids passing through a heat exchanger are each in a liquid state. Therefore, it should be a design consideration that the heat echanger pipes are always submerged in the liquid working fluid. </w:t>
+        <w:t xml:space="preserve"> Because of the increased density, heat exchange occurs more efficiently if the two working fluids passing through a heat exchanger are each in a liquid state. Therefore, it should be a design consideration that the heat </w:t>
+      </w:r>
+      <w:proofErr w:type="spellStart"/>
+      <w:r>
+        <w:t>echanger</w:t>
+      </w:r>
+      <w:proofErr w:type="spellEnd"/>
+      <w:r>
+        <w:t xml:space="preserve"> pipes are always submerged in the liquid working fluid. </w:t>
       </w:r>
     </w:p>
     <w:p/>
@@ -3654,10 +4019,26 @@
     </w:p>
     <w:p>
       <w:r>
-        <w:t xml:space="preserve">There are many ways to evaluate the efficacy of an Organic Rankine cycle and across the literature many of these are employed. It is also not uncommon for the authors of a given paper to develop their own fitness criteria and use that to evaluate competing system designs. One common way in which waste heat recovery systems are compared is by comparing work potential. </w:t>
-      </w:r>
-      <w:r>
-        <w:t>The work potential is the maximum work that can be obtained using a given heat source to drive a heat engine such as one using the Rankine cycle. That maximum work potential is given by the following equation.</w:t>
+        <w:t xml:space="preserve">There are many ways to evaluate the efficacy of an Organic </w:t>
+      </w:r>
+      <w:proofErr w:type="spellStart"/>
+      <w:r>
+        <w:t>Rankine</w:t>
+      </w:r>
+      <w:proofErr w:type="spellEnd"/>
+      <w:r>
+        <w:t xml:space="preserve"> cycle and across the literature many of these are employed. It is also not uncommon for the authors of a given paper to develop their own fitness criteria and use that to evaluate competing system designs. One common way in which waste heat recovery systems are compared is by comparing work potential. </w:t>
+      </w:r>
+      <w:r>
+        <w:t xml:space="preserve">The work potential is the maximum work that can be obtained using a given heat source to drive a heat engine such as one using the </w:t>
+      </w:r>
+      <w:proofErr w:type="spellStart"/>
+      <w:r>
+        <w:t>Rankine</w:t>
+      </w:r>
+      <w:proofErr w:type="spellEnd"/>
+      <w:r>
+        <w:t xml:space="preserve"> cycle. That maximum work potential is given by the following equation.</w:t>
       </w:r>
     </w:p>
     <w:p/>
@@ -4006,7 +4387,15 @@
     </w:p>
     <w:p>
       <w:r>
-        <w:t xml:space="preserve">There are professional, academic, and personal objectives for this course of study. They are summarized in this section and expounded upon in the following sections. The professional objectives for this study are to design a tool with which to develop design specifications for an automotive waste heat recovery system that can be utilized on a light truck or similar platform. The tool will allow for the manipulation of various parameters of a Rankine cycle </w:t>
+        <w:t xml:space="preserve">There are professional, academic, and personal objectives for this course of study. They are summarized in this section and expounded upon in the following sections. The professional objectives for this study are to design a tool with which to develop design specifications for an automotive waste heat recovery system that can be utilized on a light truck or similar platform. The tool will allow for the manipulation of various parameters of a </w:t>
+      </w:r>
+      <w:proofErr w:type="spellStart"/>
+      <w:r>
+        <w:t>Rankine</w:t>
+      </w:r>
+      <w:proofErr w:type="spellEnd"/>
+      <w:r>
+        <w:t xml:space="preserve"> cycle </w:t>
       </w:r>
       <w:r>
         <w:t xml:space="preserve">and estimate the power output of a system conforming to those parameters. The parameters chosen for manipulation </w:t>
@@ -4214,8 +4603,18 @@
                 <w:color w:val="000000"/>
                 <w:sz w:val="22"/>
               </w:rPr>
-              <w:t>R245fa, R236ea, R227ea, isopentane</w:t>
-            </w:r>
+              <w:t xml:space="preserve">R245fa, R236ea, R227ea, </w:t>
+            </w:r>
+            <w:proofErr w:type="spellStart"/>
+            <w:r>
+              <w:rPr>
+                <w:rFonts w:ascii="Calibri" w:eastAsia="Times New Roman" w:hAnsi="Calibri" w:cs="Times New Roman"/>
+                <w:color w:val="000000"/>
+                <w:sz w:val="22"/>
+              </w:rPr>
+              <w:t>isopentane</w:t>
+            </w:r>
+            <w:proofErr w:type="spellEnd"/>
           </w:p>
         </w:tc>
       </w:tr>
@@ -4276,8 +4675,36 @@
                 <w:color w:val="000000"/>
                 <w:sz w:val="22"/>
               </w:rPr>
-              <w:t>0.5 MPa - 3.5 MPa</w:t>
-            </w:r>
+              <w:t xml:space="preserve">0.5 </w:t>
+            </w:r>
+            <w:proofErr w:type="spellStart"/>
+            <w:r>
+              <w:rPr>
+                <w:rFonts w:ascii="Calibri" w:eastAsia="Times New Roman" w:hAnsi="Calibri" w:cs="Times New Roman"/>
+                <w:color w:val="000000"/>
+                <w:sz w:val="22"/>
+              </w:rPr>
+              <w:t>MPa</w:t>
+            </w:r>
+            <w:proofErr w:type="spellEnd"/>
+            <w:r>
+              <w:rPr>
+                <w:rFonts w:ascii="Calibri" w:eastAsia="Times New Roman" w:hAnsi="Calibri" w:cs="Times New Roman"/>
+                <w:color w:val="000000"/>
+                <w:sz w:val="22"/>
+              </w:rPr>
+              <w:t xml:space="preserve"> - 3.5 </w:t>
+            </w:r>
+            <w:proofErr w:type="spellStart"/>
+            <w:r>
+              <w:rPr>
+                <w:rFonts w:ascii="Calibri" w:eastAsia="Times New Roman" w:hAnsi="Calibri" w:cs="Times New Roman"/>
+                <w:color w:val="000000"/>
+                <w:sz w:val="22"/>
+              </w:rPr>
+              <w:t>MPa</w:t>
+            </w:r>
+            <w:proofErr w:type="spellEnd"/>
           </w:p>
         </w:tc>
       </w:tr>
@@ -4338,8 +4765,36 @@
                 <w:color w:val="000000"/>
                 <w:sz w:val="22"/>
               </w:rPr>
-              <w:t>0.0 MPa - 0.5 MPa</w:t>
-            </w:r>
+              <w:t xml:space="preserve">0.0 </w:t>
+            </w:r>
+            <w:proofErr w:type="spellStart"/>
+            <w:r>
+              <w:rPr>
+                <w:rFonts w:ascii="Calibri" w:eastAsia="Times New Roman" w:hAnsi="Calibri" w:cs="Times New Roman"/>
+                <w:color w:val="000000"/>
+                <w:sz w:val="22"/>
+              </w:rPr>
+              <w:t>MPa</w:t>
+            </w:r>
+            <w:proofErr w:type="spellEnd"/>
+            <w:r>
+              <w:rPr>
+                <w:rFonts w:ascii="Calibri" w:eastAsia="Times New Roman" w:hAnsi="Calibri" w:cs="Times New Roman"/>
+                <w:color w:val="000000"/>
+                <w:sz w:val="22"/>
+              </w:rPr>
+              <w:t xml:space="preserve"> - 0.5 </w:t>
+            </w:r>
+            <w:proofErr w:type="spellStart"/>
+            <w:r>
+              <w:rPr>
+                <w:rFonts w:ascii="Calibri" w:eastAsia="Times New Roman" w:hAnsi="Calibri" w:cs="Times New Roman"/>
+                <w:color w:val="000000"/>
+                <w:sz w:val="22"/>
+              </w:rPr>
+              <w:t>MPa</w:t>
+            </w:r>
+            <w:proofErr w:type="spellEnd"/>
           </w:p>
         </w:tc>
       </w:tr>
@@ -4448,7 +4903,15 @@
         <w:t>The ultimate research objective of this study is to produce a model that can be manipulated to evaluate arbitrary attribu</w:t>
       </w:r>
       <w:r>
-        <w:t>tes of an Organic Rankine cycle. That model will be used in future work to develop prototypes and eventually commercially viable products for my employer.</w:t>
+        <w:t xml:space="preserve">tes of an Organic </w:t>
+      </w:r>
+      <w:proofErr w:type="spellStart"/>
+      <w:r>
+        <w:t>Rankine</w:t>
+      </w:r>
+      <w:proofErr w:type="spellEnd"/>
+      <w:r>
+        <w:t xml:space="preserve"> cycle. That model will be used in future work to develop prototypes and eventually commercially viable products for my employer.</w:t>
       </w:r>
     </w:p>
     <w:p/>
@@ -4492,13 +4955,37 @@
         <w:t>The most common working fluids used in ORC are R134a, R245fa, R22, isobutene, pentane, propane and PFCs. In the past, CFCs and HCFC were commonly used but are being phased out of current applications, and avoided for new applications due to environmental and safety concerns.</w:t>
       </w:r>
       <w:r>
-        <w:t xml:space="preserve"> It is of additional concern that any leaks that may occur in the system pose a fire safety hazard if the working fluid selected is flammable. If a hydro-carbon is selected, heat exchangers in which the working fluid does not come into direct contact with the heat source become necessary and the flash point of the working fluid must be considered as a boiler maximum temperature.</w:t>
+        <w:t xml:space="preserve"> </w:t>
+      </w:r>
+      <w:r>
+        <w:t>A</w:t>
+      </w:r>
+      <w:r>
+        <w:t xml:space="preserve">ny leaks that may occur in the system </w:t>
+      </w:r>
+      <w:r>
+        <w:t xml:space="preserve">additionally </w:t>
+      </w:r>
+      <w:r>
+        <w:t>pose a fire safety hazard if the working fluid selected is</w:t>
+      </w:r>
+      <w:r>
+        <w:t xml:space="preserve"> flammable. If a hydro-carbon were</w:t>
+      </w:r>
+      <w:r>
+        <w:t xml:space="preserve"> selected, heat exchangers in which the working fluid does not come into direct contact with the heat source become necessary and the flash point of the working fluid must be considered as a boiler maximum temperature.</w:t>
       </w:r>
     </w:p>
     <w:p/>
     <w:p>
       <w:r>
-        <w:t>The working fluid used for the preliminary study was R245fa, a popular choice for similar applications with medium to low grade waste heat. The phase transition diagram is shown below. A table from the same source was used in the Python model used to produce the results in the following section.</w:t>
+        <w:t>The working fluid used for the preliminary study was R245fa, a popular choice for similar applications with medium to low grade waste heat. The phase transition diagram is shown below. A table from the same source was used in the Python model used to produce the results</w:t>
+      </w:r>
+      <w:r>
+        <w:t xml:space="preserve"> shown</w:t>
+      </w:r>
+      <w:r>
+        <w:t xml:space="preserve"> in the following section.</w:t>
       </w:r>
     </w:p>
     <w:p/>
@@ -4636,7 +5123,23 @@
     </w:p>
     <w:p>
       <w:r>
-        <w:t xml:space="preserve">A simple Rankine vapor power cycle was modelled like the diagram shown in </w:t>
+        <w:t xml:space="preserve">A simple </w:t>
+      </w:r>
+      <w:proofErr w:type="spellStart"/>
+      <w:r>
+        <w:t>Rankine</w:t>
+      </w:r>
+      <w:proofErr w:type="spellEnd"/>
+      <w:r>
+        <w:t xml:space="preserve"> vapor power cycle was </w:t>
+      </w:r>
+      <w:proofErr w:type="spellStart"/>
+      <w:r>
+        <w:t>modelled</w:t>
+      </w:r>
+      <w:proofErr w:type="spellEnd"/>
+      <w:r>
+        <w:t xml:space="preserve"> like the diagram shown in </w:t>
       </w:r>
       <w:r>
         <w:fldChar w:fldCharType="begin"/>
@@ -4690,6 +5193,7 @@
         <w:rPr>
           <w:noProof/>
         </w:rPr>
+        <w:lastRenderedPageBreak/>
         <w:drawing>
           <wp:inline distT="0" distB="0" distL="0" distR="0">
             <wp:extent cx="2011348" cy="1916582"/>
@@ -4768,7 +5272,15 @@
       </w:r>
       <w:bookmarkEnd w:id="14"/>
       <w:r>
-        <w:t>: Typical Rankine cycle</w:t>
+        <w:t xml:space="preserve">: Typical </w:t>
+      </w:r>
+      <w:proofErr w:type="spellStart"/>
+      <w:r>
+        <w:t>Rankine</w:t>
+      </w:r>
+      <w:proofErr w:type="spellEnd"/>
+      <w:r>
+        <w:t xml:space="preserve"> cycle</w:t>
       </w:r>
     </w:p>
     <w:p>
@@ -4779,7 +5291,13 @@
         <w:t>wing figures which</w:t>
       </w:r>
       <w:r>
-        <w:t xml:space="preserve"> will inform a more nuanced model of a design space in which to start:</w:t>
+        <w:t xml:space="preserve"> will inform a more nu</w:t>
+      </w:r>
+      <w:r>
+        <w:t>anced model of a design space from</w:t>
+      </w:r>
+      <w:r>
+        <w:t xml:space="preserve"> which to start:</w:t>
       </w:r>
     </w:p>
     <w:p>
@@ -5074,6 +5592,11 @@
     </w:p>
     <w:p/>
     <w:p>
+      <w:r>
+        <w:t>This is of specific concern to GHSP and will therefore be considered during the iterative cycle optimizations a significant contributor to the fitness function used to evaluate a given set of cycle parameters.</w:t>
+      </w:r>
+    </w:p>
+    <w:p>
       <w:pPr>
         <w:jc w:val="left"/>
         <w:rPr>
@@ -5106,7 +5629,15 @@
     <w:p/>
     <w:p>
       <w:r>
-        <w:t>A preliminary investigation of working fluids was performed and the working fluid used to obtain the preliminary results was R245fa. However, this investigation was far from exhaustive and the literature review yielded several more working fluids of interest that this study will investigate. Some of the working fluids of particular interest are isopentane and R236ea which at least one study cited as the best working fluid for a heat source of 145</w:t>
+        <w:t xml:space="preserve">A preliminary investigation of working fluids was performed and the working fluid used to obtain the preliminary results was R245fa. However, this investigation was far from exhaustive and the literature review yielded several more working fluids of interest that this study will investigate. Some of the working fluids of particular interest are </w:t>
+      </w:r>
+      <w:proofErr w:type="spellStart"/>
+      <w:r>
+        <w:t>isopentane</w:t>
+      </w:r>
+      <w:proofErr w:type="spellEnd"/>
+      <w:r>
+        <w:t xml:space="preserve"> and R236ea which at least one study cited as the best working fluid for a heat source of 145</w:t>
       </w:r>
       <w:r>
         <w:rPr>
@@ -5176,7 +5707,23 @@
     <w:p/>
     <w:p>
       <w:r>
-        <w:t>There are also efficiency improving features of a Rankine cycle which could be explored. Boiler temperatures super, trans, and sub critical are all discussed in the literature; recuperators, secondary turbine stages, turbine bleeds, heated feed</w:t>
+        <w:t xml:space="preserve">There are also efficiency improving features of a </w:t>
+      </w:r>
+      <w:proofErr w:type="spellStart"/>
+      <w:r>
+        <w:t>Rankine</w:t>
+      </w:r>
+      <w:proofErr w:type="spellEnd"/>
+      <w:r>
+        <w:t xml:space="preserve"> cycle which could be explored. Boiler temperatures super, trans, and sub critical are all discussed in the literature; </w:t>
+      </w:r>
+      <w:proofErr w:type="spellStart"/>
+      <w:r>
+        <w:t>recuperators</w:t>
+      </w:r>
+      <w:proofErr w:type="spellEnd"/>
+      <w:r>
+        <w:t>, secondary turbine stages, turbine bleeds, heated feed</w:t>
       </w:r>
       <w:r>
         <w:t>-</w:t>
@@ -5198,7 +5745,13 @@
     </w:p>
     <w:p>
       <w:r>
-        <w:t>In addition to the working pressure and temperature of the boiler, mass flow rates of the heat source, the working fluid from the automobile’s cooling system, and of the vapor power system can both be manipulated to increase the rate of heat transfer. The interaction surface area of the heat exchanger can also be manipulated.</w:t>
+        <w:t>In addition to the working pressure and temperature of the boiler, mass flow rates of the heat source, the working fluid from the automobile’s cooling system, and of</w:t>
+      </w:r>
+      <w:r>
+        <w:t xml:space="preserve"> the vapor power system can</w:t>
+      </w:r>
+      <w:r>
+        <w:t xml:space="preserve"> be manipulated to increase the rate of heat transfer. The interaction surface area of the heat exchanger can also be manipulated.</w:t>
       </w:r>
       <w:r>
         <w:t xml:space="preserve"> Some of these factors are much easier to manipulate than others. So, while the model will be developed such that any relevant parameter can be manipulated, this study will focus on the results of changing those that make the most practical and economic sense. </w:t>
@@ -5207,7 +5760,13 @@
     <w:p/>
     <w:p>
       <w:r>
-        <w:t>For the boiler, because this application requires a very small size with respect to traditional power generation layouts, the surface area of the heat exchanger is not a parameter that can be manipulated easily in practice. The temperature is also difficult to manipulate as the application is going to be integrated into an existing vehicle system which will have waste heat at a given temperature over which we have very little control.</w:t>
+        <w:t>For the boiler, because this application requires a very small size with respect to traditional power generation layouts, the surface area of the heat exchanger is not a parameter that can be manipulated easily in practice. The temperature is also difficult to manipulate as the application is going to be integrated into an existing vehicle system which will have waste heat at a</w:t>
+      </w:r>
+      <w:r>
+        <w:t xml:space="preserve"> given temperature over which designers</w:t>
+      </w:r>
+      <w:r>
+        <w:t xml:space="preserve"> have very little control.</w:t>
       </w:r>
     </w:p>
     <w:p/>
@@ -5233,19 +5792,41 @@
     </w:p>
     <w:p>
       <w:r>
-        <w:t>The number of stages, and turbine blade size, shape, and angle can all be manipulated to affect the efficiency of the turbine. The type of cycle in this case, the organic Rankine cycle, also has a large effect on the efficiency of this component of the system.</w:t>
+        <w:t xml:space="preserve">The number of stages, and turbine blade size, shape, and angle can all be manipulated to affect the efficiency of the turbine. The type of cycle in this case, the organic </w:t>
+      </w:r>
+      <w:proofErr w:type="spellStart"/>
+      <w:r>
+        <w:t>Rankine</w:t>
+      </w:r>
+      <w:proofErr w:type="spellEnd"/>
+      <w:r>
+        <w:t xml:space="preserve"> cycle, also has a large effect on the efficiency of this component of the system.</w:t>
       </w:r>
     </w:p>
     <w:p/>
     <w:p>
       <w:r>
-        <w:t>The literature review indicates that the turbine design selected for an organic Rankine cycle is usually a single stage turbine. This greatly simplifies the design space for the turbine. Blade size, shape and angle can be optimized for a given application and therefore are not parameters that are transparent to the user of the mathematical model as these parameters will be determined by the selection of other parameters.</w:t>
+        <w:t xml:space="preserve">The literature review indicates that the turbine design selected for an organic </w:t>
+      </w:r>
+      <w:proofErr w:type="spellStart"/>
+      <w:r>
+        <w:t>Rankine</w:t>
+      </w:r>
+      <w:proofErr w:type="spellEnd"/>
+      <w:r>
+        <w:t xml:space="preserve"> cycle is usually a single stage turbine. This greatly simplifies the design space for the turbine. Blade size, shape and angle can be optimized for a given application and therefore are not parameters that are transparent to the user of the mathematical model as these parameters will be determined by the selection of other parameters.</w:t>
       </w:r>
     </w:p>
     <w:p/>
     <w:p>
       <w:r>
-        <w:t>These reasons make the turbine design an area in which there is not a lot of interesting work to be done. Because of this, it will not be a subject that receives much specific attention in this study.</w:t>
+        <w:t>These reasons make the turbine design an area in which there is not a lot of interesting work to be done</w:t>
+      </w:r>
+      <w:r>
+        <w:t xml:space="preserve"> in this project</w:t>
+      </w:r>
+      <w:r>
+        <w:t>. Because of this, it will not be a subject that receives much specific attention in this study.</w:t>
       </w:r>
     </w:p>
     <w:p/>
@@ -5261,7 +5842,25 @@
     </w:p>
     <w:p>
       <w:r>
-        <w:t>In addition to the working pressure and temperature of the condenser, the mass flow rate of the vapor power system can be manipulated. The mass flow rate of the heat sink, the ambient air, is harder to manipulate. The interaction surface area of the heat exchanger can also be manipulated.</w:t>
+        <w:t xml:space="preserve">In addition to the working pressure and temperature of the condenser, the mass flow rate of the </w:t>
+      </w:r>
+      <w:r>
+        <w:t>heat sink</w:t>
+      </w:r>
+      <w:r>
+        <w:t xml:space="preserve"> can be manipulated</w:t>
+      </w:r>
+      <w:r>
+        <w:t>; though t</w:t>
+      </w:r>
+      <w:r>
+        <w:t>he mass flow rate of the heat sink,</w:t>
+      </w:r>
+      <w:r>
+        <w:t xml:space="preserve"> in this case</w:t>
+      </w:r>
+      <w:r>
+        <w:t xml:space="preserve"> the ambient air, is harder to manipulate. The interaction surface area of the heat exchanger can also be manipulated.</w:t>
       </w:r>
     </w:p>
     <w:p/>
@@ -5358,9 +5957,11 @@
       <w:r>
         <w:t xml:space="preserve">ORC – Organic </w:t>
       </w:r>
+      <w:proofErr w:type="spellStart"/>
       <w:r>
         <w:t>Rankine</w:t>
       </w:r>
+      <w:proofErr w:type="spellEnd"/>
       <w:r>
         <w:t xml:space="preserve"> </w:t>
       </w:r>
@@ -5373,7 +5974,15 @@
     </w:p>
     <w:p>
       <w:r>
-        <w:t xml:space="preserve">RC – Rankine </w:t>
+        <w:t xml:space="preserve">RC – </w:t>
+      </w:r>
+      <w:proofErr w:type="spellStart"/>
+      <w:r>
+        <w:t>Rankine</w:t>
+      </w:r>
+      <w:proofErr w:type="spellEnd"/>
+      <w:r>
+        <w:t xml:space="preserve"> </w:t>
       </w:r>
       <w:r>
         <w:t>c</w:t>
@@ -5384,12 +5993,28 @@
     </w:p>
     <w:p>
       <w:r>
-        <w:t>SCRC – Super-critical Rankine cycle</w:t>
-      </w:r>
-    </w:p>
-    <w:p>
-      <w:r>
-        <w:t>SRC – Steam Rankine cycle</w:t>
+        <w:t xml:space="preserve">SCRC – Super-critical </w:t>
+      </w:r>
+      <w:proofErr w:type="spellStart"/>
+      <w:r>
+        <w:t>Rankine</w:t>
+      </w:r>
+      <w:proofErr w:type="spellEnd"/>
+      <w:r>
+        <w:t xml:space="preserve"> cycle</w:t>
+      </w:r>
+    </w:p>
+    <w:p>
+      <w:r>
+        <w:t xml:space="preserve">SRC – Steam </w:t>
+      </w:r>
+      <w:proofErr w:type="spellStart"/>
+      <w:r>
+        <w:t>Rankine</w:t>
+      </w:r>
+      <w:proofErr w:type="spellEnd"/>
+      <w:r>
+        <w:t xml:space="preserve"> cycle</w:t>
       </w:r>
     </w:p>
     <w:p>
@@ -5445,8 +6070,13 @@
     </w:p>
     <w:p>
       <w:r>
-        <w:t>import csv</w:t>
-      </w:r>
+        <w:t xml:space="preserve">import </w:t>
+      </w:r>
+      <w:proofErr w:type="spellStart"/>
+      <w:r>
+        <w:t>csv</w:t>
+      </w:r>
+      <w:proofErr w:type="spellEnd"/>
     </w:p>
     <w:p>
       <w:r>
@@ -5460,13 +6090,39 @@
     </w:p>
     <w:p>
       <w:r>
-        <w:t>import matplotlib.pyplot as plt</w:t>
-      </w:r>
-    </w:p>
-    <w:p>
-      <w:r>
-        <w:t>import numpy as np</w:t>
-      </w:r>
+        <w:t xml:space="preserve">import </w:t>
+      </w:r>
+      <w:proofErr w:type="spellStart"/>
+      <w:r>
+        <w:t>matplotlib.pyplot</w:t>
+      </w:r>
+      <w:proofErr w:type="spellEnd"/>
+      <w:r>
+        <w:t xml:space="preserve"> as </w:t>
+      </w:r>
+      <w:proofErr w:type="spellStart"/>
+      <w:r>
+        <w:t>plt</w:t>
+      </w:r>
+      <w:proofErr w:type="spellEnd"/>
+    </w:p>
+    <w:p>
+      <w:r>
+        <w:t xml:space="preserve">import </w:t>
+      </w:r>
+      <w:proofErr w:type="spellStart"/>
+      <w:r>
+        <w:t>numpy</w:t>
+      </w:r>
+      <w:proofErr w:type="spellEnd"/>
+      <w:r>
+        <w:t xml:space="preserve"> as </w:t>
+      </w:r>
+      <w:proofErr w:type="spellStart"/>
+      <w:r>
+        <w:t>np</w:t>
+      </w:r>
+      <w:proofErr w:type="spellEnd"/>
     </w:p>
     <w:p/>
     <w:p>
@@ -5486,7 +6142,15 @@
     </w:p>
     <w:p>
       <w:r>
-        <w:t xml:space="preserve">    except TypeError:</w:t>
+        <w:t xml:space="preserve">    except </w:t>
+      </w:r>
+      <w:proofErr w:type="spellStart"/>
+      <w:r>
+        <w:t>TypeError</w:t>
+      </w:r>
+      <w:proofErr w:type="spellEnd"/>
+      <w:r>
+        <w:t>:</w:t>
       </w:r>
     </w:p>
     <w:p>
@@ -5507,7 +6171,39 @@
     <w:p/>
     <w:p>
       <w:r>
-        <w:t>def vlookup(rfile, index, search_col, result_col):</w:t>
+        <w:t xml:space="preserve">def </w:t>
+      </w:r>
+      <w:proofErr w:type="spellStart"/>
+      <w:r>
+        <w:t>vlookup</w:t>
+      </w:r>
+      <w:proofErr w:type="spellEnd"/>
+      <w:r>
+        <w:t>(</w:t>
+      </w:r>
+      <w:proofErr w:type="spellStart"/>
+      <w:r>
+        <w:t>rfile</w:t>
+      </w:r>
+      <w:proofErr w:type="spellEnd"/>
+      <w:r>
+        <w:t xml:space="preserve">, index, </w:t>
+      </w:r>
+      <w:proofErr w:type="spellStart"/>
+      <w:r>
+        <w:t>search_col</w:t>
+      </w:r>
+      <w:proofErr w:type="spellEnd"/>
+      <w:r>
+        <w:t xml:space="preserve">, </w:t>
+      </w:r>
+      <w:proofErr w:type="spellStart"/>
+      <w:r>
+        <w:t>result_col</w:t>
+      </w:r>
+      <w:proofErr w:type="spellEnd"/>
+      <w:r>
+        <w:t>):</w:t>
       </w:r>
     </w:p>
     <w:p>
@@ -5522,12 +6218,28 @@
     </w:p>
     <w:p>
       <w:r>
-        <w:t xml:space="preserve">    # search_col is the column in which the index should be searched for.</w:t>
-      </w:r>
-    </w:p>
-    <w:p>
-      <w:r>
-        <w:t xml:space="preserve">    # result_col should be the column from which the result should be extracted.</w:t>
+        <w:t xml:space="preserve">    # </w:t>
+      </w:r>
+      <w:proofErr w:type="spellStart"/>
+      <w:r>
+        <w:t>search_col</w:t>
+      </w:r>
+      <w:proofErr w:type="spellEnd"/>
+      <w:r>
+        <w:t xml:space="preserve"> is the column in which the index should be searched for.</w:t>
+      </w:r>
+    </w:p>
+    <w:p>
+      <w:r>
+        <w:t xml:space="preserve">    # </w:t>
+      </w:r>
+      <w:proofErr w:type="spellStart"/>
+      <w:r>
+        <w:t>result_col</w:t>
+      </w:r>
+      <w:proofErr w:type="spellEnd"/>
+      <w:r>
+        <w:t xml:space="preserve"> should be the column from which the result should be extracted.</w:t>
       </w:r>
     </w:p>
     <w:p/>
@@ -5538,32 +6250,112 @@
     </w:p>
     <w:p>
       <w:r>
-        <w:t xml:space="preserve">    search_col = int(search_col)</w:t>
-      </w:r>
-    </w:p>
-    <w:p>
-      <w:r>
-        <w:t xml:space="preserve">    result_col = int(result_col)</w:t>
-      </w:r>
-    </w:p>
-    <w:p>
-      <w:r>
         <w:t xml:space="preserve">    </w:t>
       </w:r>
-    </w:p>
-    <w:p>
-      <w:r>
-        <w:t xml:space="preserve">    RDR = csv.reader(rfile, dialect = 'excel')</w:t>
-      </w:r>
-    </w:p>
-    <w:p>
-      <w:r>
-        <w:t xml:space="preserve">    pos_diff = 1000 </w:t>
-      </w:r>
-    </w:p>
-    <w:p>
-      <w:r>
-        <w:t xml:space="preserve">    neg_diff = -1000</w:t>
+      <w:proofErr w:type="spellStart"/>
+      <w:r>
+        <w:t>search_col</w:t>
+      </w:r>
+      <w:proofErr w:type="spellEnd"/>
+      <w:r>
+        <w:t xml:space="preserve"> = </w:t>
+      </w:r>
+      <w:proofErr w:type="spellStart"/>
+      <w:r>
+        <w:t>int</w:t>
+      </w:r>
+      <w:proofErr w:type="spellEnd"/>
+      <w:r>
+        <w:t>(</w:t>
+      </w:r>
+      <w:proofErr w:type="spellStart"/>
+      <w:r>
+        <w:t>search_col</w:t>
+      </w:r>
+      <w:proofErr w:type="spellEnd"/>
+      <w:r>
+        <w:t>)</w:t>
+      </w:r>
+    </w:p>
+    <w:p>
+      <w:r>
+        <w:t xml:space="preserve">    </w:t>
+      </w:r>
+      <w:proofErr w:type="spellStart"/>
+      <w:r>
+        <w:t>result_col</w:t>
+      </w:r>
+      <w:proofErr w:type="spellEnd"/>
+      <w:r>
+        <w:t xml:space="preserve"> = </w:t>
+      </w:r>
+      <w:proofErr w:type="spellStart"/>
+      <w:r>
+        <w:t>int</w:t>
+      </w:r>
+      <w:proofErr w:type="spellEnd"/>
+      <w:r>
+        <w:t>(</w:t>
+      </w:r>
+      <w:proofErr w:type="spellStart"/>
+      <w:r>
+        <w:t>result_col</w:t>
+      </w:r>
+      <w:proofErr w:type="spellEnd"/>
+      <w:r>
+        <w:t>)</w:t>
+      </w:r>
+    </w:p>
+    <w:p>
+      <w:r>
+        <w:t xml:space="preserve">    </w:t>
+      </w:r>
+    </w:p>
+    <w:p>
+      <w:r>
+        <w:t xml:space="preserve">    RDR = </w:t>
+      </w:r>
+      <w:proofErr w:type="spellStart"/>
+      <w:r>
+        <w:t>csv.reader</w:t>
+      </w:r>
+      <w:proofErr w:type="spellEnd"/>
+      <w:r>
+        <w:t>(</w:t>
+      </w:r>
+      <w:proofErr w:type="spellStart"/>
+      <w:r>
+        <w:t>rfile</w:t>
+      </w:r>
+      <w:proofErr w:type="spellEnd"/>
+      <w:r>
+        <w:t>, dialect = 'excel')</w:t>
+      </w:r>
+    </w:p>
+    <w:p>
+      <w:r>
+        <w:t xml:space="preserve">    </w:t>
+      </w:r>
+      <w:proofErr w:type="spellStart"/>
+      <w:r>
+        <w:t>pos_diff</w:t>
+      </w:r>
+      <w:proofErr w:type="spellEnd"/>
+      <w:r>
+        <w:t xml:space="preserve"> = 1000 </w:t>
+      </w:r>
+    </w:p>
+    <w:p>
+      <w:r>
+        <w:t xml:space="preserve">    </w:t>
+      </w:r>
+      <w:proofErr w:type="spellStart"/>
+      <w:r>
+        <w:t>neg_diff</w:t>
+      </w:r>
+      <w:proofErr w:type="spellEnd"/>
+      <w:r>
+        <w:t xml:space="preserve"> = -1000</w:t>
       </w:r>
     </w:p>
     <w:p/>
@@ -5621,7 +6413,15 @@
     <w:p>
       <w:r>
         <w:lastRenderedPageBreak/>
-        <w:t xml:space="preserve">            diff = index - float(row[search_col])</w:t>
+        <w:t xml:space="preserve">            diff = index - float(row[</w:t>
+      </w:r>
+      <w:proofErr w:type="spellStart"/>
+      <w:r>
+        <w:t>search_col</w:t>
+      </w:r>
+      <w:proofErr w:type="spellEnd"/>
+      <w:r>
+        <w:t>])</w:t>
       </w:r>
     </w:p>
     <w:p>
@@ -5631,12 +6431,36 @@
     </w:p>
     <w:p>
       <w:r>
-        <w:t xml:space="preserve">        except ValueError:</w:t>
-      </w:r>
-    </w:p>
-    <w:p>
-      <w:r>
-        <w:t xml:space="preserve">            if row[search_col] == "Inf":</w:t>
+        <w:t xml:space="preserve">        except </w:t>
+      </w:r>
+      <w:proofErr w:type="spellStart"/>
+      <w:r>
+        <w:t>ValueError</w:t>
+      </w:r>
+      <w:proofErr w:type="spellEnd"/>
+      <w:r>
+        <w:t>:</w:t>
+      </w:r>
+    </w:p>
+    <w:p>
+      <w:r>
+        <w:t xml:space="preserve">            if row[</w:t>
+      </w:r>
+      <w:proofErr w:type="spellStart"/>
+      <w:r>
+        <w:t>search_col</w:t>
+      </w:r>
+      <w:proofErr w:type="spellEnd"/>
+      <w:r>
+        <w:t>] == "</w:t>
+      </w:r>
+      <w:proofErr w:type="spellStart"/>
+      <w:r>
+        <w:t>Inf</w:t>
+      </w:r>
+      <w:proofErr w:type="spellEnd"/>
+      <w:r>
+        <w:t>":</w:t>
       </w:r>
     </w:p>
     <w:p>
@@ -5662,63 +6486,159 @@
     <w:p/>
     <w:p>
       <w:r>
-        <w:t xml:space="preserve">        if diff &lt; pos_diff and diff &gt; 0:</w:t>
-      </w:r>
-    </w:p>
-    <w:p>
-      <w:r>
-        <w:t xml:space="preserve">            x1 = float(row[search_col])</w:t>
-      </w:r>
-    </w:p>
-    <w:p>
-      <w:r>
-        <w:t xml:space="preserve">            y1 = float(row[result_col])</w:t>
-      </w:r>
-    </w:p>
-    <w:p>
-      <w:r>
-        <w:t xml:space="preserve">            pos_diff = diff</w:t>
+        <w:t xml:space="preserve">        if diff &lt; </w:t>
+      </w:r>
+      <w:proofErr w:type="spellStart"/>
+      <w:r>
+        <w:t>pos_diff</w:t>
+      </w:r>
+      <w:proofErr w:type="spellEnd"/>
+      <w:r>
+        <w:t xml:space="preserve"> and diff &gt; 0:</w:t>
+      </w:r>
+    </w:p>
+    <w:p>
+      <w:r>
+        <w:t xml:space="preserve">            x1 = float(row[</w:t>
+      </w:r>
+      <w:proofErr w:type="spellStart"/>
+      <w:r>
+        <w:t>search_col</w:t>
+      </w:r>
+      <w:proofErr w:type="spellEnd"/>
+      <w:r>
+        <w:t>])</w:t>
+      </w:r>
+    </w:p>
+    <w:p>
+      <w:r>
+        <w:t xml:space="preserve">            y1 = float(row[</w:t>
+      </w:r>
+      <w:proofErr w:type="spellStart"/>
+      <w:r>
+        <w:t>result_col</w:t>
+      </w:r>
+      <w:proofErr w:type="spellEnd"/>
+      <w:r>
+        <w:t>])</w:t>
+      </w:r>
+    </w:p>
+    <w:p>
+      <w:r>
+        <w:t xml:space="preserve">            </w:t>
+      </w:r>
+      <w:proofErr w:type="spellStart"/>
+      <w:r>
+        <w:t>pos_diff</w:t>
+      </w:r>
+      <w:proofErr w:type="spellEnd"/>
+      <w:r>
+        <w:t xml:space="preserve"> = diff</w:t>
       </w:r>
     </w:p>
     <w:p/>
     <w:p>
       <w:r>
-        <w:t xml:space="preserve">        elif diff &gt; neg_diff and diff &lt; 0:</w:t>
-      </w:r>
-    </w:p>
-    <w:p>
-      <w:r>
-        <w:t xml:space="preserve">            x2 = float(row[search_col])</w:t>
-      </w:r>
-    </w:p>
-    <w:p>
-      <w:r>
-        <w:t xml:space="preserve">            y2 = float(row[result_col])</w:t>
-      </w:r>
-    </w:p>
-    <w:p>
-      <w:r>
-        <w:t xml:space="preserve">            neg_diff = diff</w:t>
+        <w:t xml:space="preserve">        </w:t>
+      </w:r>
+      <w:proofErr w:type="spellStart"/>
+      <w:r>
+        <w:t>elif</w:t>
+      </w:r>
+      <w:proofErr w:type="spellEnd"/>
+      <w:r>
+        <w:t xml:space="preserve"> diff &gt; </w:t>
+      </w:r>
+      <w:proofErr w:type="spellStart"/>
+      <w:r>
+        <w:t>neg_diff</w:t>
+      </w:r>
+      <w:proofErr w:type="spellEnd"/>
+      <w:r>
+        <w:t xml:space="preserve"> and diff &lt; 0:</w:t>
+      </w:r>
+    </w:p>
+    <w:p>
+      <w:r>
+        <w:t xml:space="preserve">            x2 = float(row[</w:t>
+      </w:r>
+      <w:proofErr w:type="spellStart"/>
+      <w:r>
+        <w:t>search_col</w:t>
+      </w:r>
+      <w:proofErr w:type="spellEnd"/>
+      <w:r>
+        <w:t>])</w:t>
+      </w:r>
+    </w:p>
+    <w:p>
+      <w:r>
+        <w:t xml:space="preserve">            y2 = float(row[</w:t>
+      </w:r>
+      <w:proofErr w:type="spellStart"/>
+      <w:r>
+        <w:t>result_col</w:t>
+      </w:r>
+      <w:proofErr w:type="spellEnd"/>
+      <w:r>
+        <w:t>])</w:t>
       </w:r>
     </w:p>
     <w:p>
       <w:r>
         <w:t xml:space="preserve">            </w:t>
       </w:r>
-    </w:p>
-    <w:p>
-      <w:r>
-        <w:t xml:space="preserve">        elif diff == 0:</w:t>
-      </w:r>
-    </w:p>
-    <w:p>
-      <w:r>
-        <w:t xml:space="preserve">            x1 = float(row[search_col])</w:t>
-      </w:r>
-    </w:p>
-    <w:p>
-      <w:r>
-        <w:t xml:space="preserve">            y1 = float(row[result_col])</w:t>
+      <w:proofErr w:type="spellStart"/>
+      <w:r>
+        <w:t>neg_diff</w:t>
+      </w:r>
+      <w:proofErr w:type="spellEnd"/>
+      <w:r>
+        <w:t xml:space="preserve"> = diff</w:t>
+      </w:r>
+    </w:p>
+    <w:p>
+      <w:r>
+        <w:t xml:space="preserve">            </w:t>
+      </w:r>
+    </w:p>
+    <w:p>
+      <w:r>
+        <w:t xml:space="preserve">        </w:t>
+      </w:r>
+      <w:proofErr w:type="spellStart"/>
+      <w:r>
+        <w:t>elif</w:t>
+      </w:r>
+      <w:proofErr w:type="spellEnd"/>
+      <w:r>
+        <w:t xml:space="preserve"> diff == 0:</w:t>
+      </w:r>
+    </w:p>
+    <w:p>
+      <w:r>
+        <w:t xml:space="preserve">            x1 = float(row[</w:t>
+      </w:r>
+      <w:proofErr w:type="spellStart"/>
+      <w:r>
+        <w:t>search_col</w:t>
+      </w:r>
+      <w:proofErr w:type="spellEnd"/>
+      <w:r>
+        <w:t>])</w:t>
+      </w:r>
+    </w:p>
+    <w:p>
+      <w:r>
+        <w:t xml:space="preserve">            y1 = float(row[</w:t>
+      </w:r>
+      <w:proofErr w:type="spellStart"/>
+      <w:r>
+        <w:t>result_col</w:t>
+      </w:r>
+      <w:proofErr w:type="spellEnd"/>
+      <w:r>
+        <w:t>])</w:t>
       </w:r>
     </w:p>
     <w:p>
@@ -5739,7 +6659,15 @@
     </w:p>
     <w:p>
       <w:r>
-        <w:t xml:space="preserve">    # Return the x,y pairs of the search column and result column just</w:t>
+        <w:t xml:space="preserve">    # Return the </w:t>
+      </w:r>
+      <w:proofErr w:type="spellStart"/>
+      <w:r>
+        <w:t>x,y</w:t>
+      </w:r>
+      <w:proofErr w:type="spellEnd"/>
+      <w:r>
+        <w:t xml:space="preserve"> pairs of the search column and result column just</w:t>
       </w:r>
     </w:p>
     <w:p>
@@ -5755,28 +6683,68 @@
     </w:p>
     <w:p>
       <w:r>
-        <w:t>fig = plt.figure()</w:t>
-      </w:r>
-    </w:p>
-    <w:p>
-      <w:r>
-        <w:t>fig1 = plt.figure()</w:t>
-      </w:r>
-    </w:p>
-    <w:p>
-      <w:r>
-        <w:t>fig2 = plt.figure()</w:t>
-      </w:r>
-    </w:p>
-    <w:p>
-      <w:r>
-        <w:t>fig3 = plt.figure()</w:t>
+        <w:t xml:space="preserve">fig = </w:t>
+      </w:r>
+      <w:proofErr w:type="spellStart"/>
+      <w:r>
+        <w:t>plt.figure</w:t>
+      </w:r>
+      <w:proofErr w:type="spellEnd"/>
+      <w:r>
+        <w:t>()</w:t>
+      </w:r>
+    </w:p>
+    <w:p>
+      <w:r>
+        <w:t xml:space="preserve">fig1 = </w:t>
+      </w:r>
+      <w:proofErr w:type="spellStart"/>
+      <w:r>
+        <w:t>plt.figure</w:t>
+      </w:r>
+      <w:proofErr w:type="spellEnd"/>
+      <w:r>
+        <w:t>()</w:t>
+      </w:r>
+    </w:p>
+    <w:p>
+      <w:r>
+        <w:t xml:space="preserve">fig2 = </w:t>
+      </w:r>
+      <w:proofErr w:type="spellStart"/>
+      <w:r>
+        <w:t>plt.figure</w:t>
+      </w:r>
+      <w:proofErr w:type="spellEnd"/>
+      <w:r>
+        <w:t>()</w:t>
+      </w:r>
+    </w:p>
+    <w:p>
+      <w:r>
+        <w:t xml:space="preserve">fig3 = </w:t>
+      </w:r>
+      <w:proofErr w:type="spellStart"/>
+      <w:r>
+        <w:t>plt.figure</w:t>
+      </w:r>
+      <w:proofErr w:type="spellEnd"/>
+      <w:r>
+        <w:t>()</w:t>
       </w:r>
     </w:p>
     <w:p/>
     <w:p>
       <w:r>
-        <w:t>ax = fig.add_subplot(111, projection='3d')</w:t>
+        <w:t xml:space="preserve">ax = </w:t>
+      </w:r>
+      <w:proofErr w:type="spellStart"/>
+      <w:r>
+        <w:t>fig.add_subplot</w:t>
+      </w:r>
+      <w:proofErr w:type="spellEnd"/>
+      <w:r>
+        <w:t>(111, projection='3d')</w:t>
       </w:r>
     </w:p>
     <w:p>
@@ -5798,22 +6766,80 @@
     <w:p>
       <w:r>
         <w:lastRenderedPageBreak/>
-        <w:t>#b_press = np.arange(30,154.01,10)</w:t>
-      </w:r>
-    </w:p>
-    <w:p>
-      <w:r>
-        <w:t>#c_press = np.arange(0.00127,30, 1)</w:t>
-      </w:r>
-    </w:p>
-    <w:p>
-      <w:r>
-        <w:t>c_press = np.linspace(0.1225, 0.5, 25)</w:t>
-      </w:r>
-    </w:p>
-    <w:p>
-      <w:r>
-        <w:t>b_press = np.linspace(0.5,1,25)</w:t>
+        <w:t>#</w:t>
+      </w:r>
+      <w:proofErr w:type="spellStart"/>
+      <w:r>
+        <w:t>b_press</w:t>
+      </w:r>
+      <w:proofErr w:type="spellEnd"/>
+      <w:r>
+        <w:t xml:space="preserve"> = </w:t>
+      </w:r>
+      <w:proofErr w:type="spellStart"/>
+      <w:r>
+        <w:t>np.arange</w:t>
+      </w:r>
+      <w:proofErr w:type="spellEnd"/>
+      <w:r>
+        <w:t>(30,154.01,10)</w:t>
+      </w:r>
+    </w:p>
+    <w:p>
+      <w:r>
+        <w:t>#</w:t>
+      </w:r>
+      <w:proofErr w:type="spellStart"/>
+      <w:r>
+        <w:t>c_press</w:t>
+      </w:r>
+      <w:proofErr w:type="spellEnd"/>
+      <w:r>
+        <w:t xml:space="preserve"> = </w:t>
+      </w:r>
+      <w:proofErr w:type="spellStart"/>
+      <w:r>
+        <w:t>np.arange</w:t>
+      </w:r>
+      <w:proofErr w:type="spellEnd"/>
+      <w:r>
+        <w:t>(0.00127,30, 1)</w:t>
+      </w:r>
+    </w:p>
+    <w:p>
+      <w:proofErr w:type="spellStart"/>
+      <w:r>
+        <w:t>c_press</w:t>
+      </w:r>
+      <w:proofErr w:type="spellEnd"/>
+      <w:r>
+        <w:t xml:space="preserve"> = </w:t>
+      </w:r>
+      <w:proofErr w:type="spellStart"/>
+      <w:r>
+        <w:t>np.linspace</w:t>
+      </w:r>
+      <w:proofErr w:type="spellEnd"/>
+      <w:r>
+        <w:t>(0.1225, 0.5, 25)</w:t>
+      </w:r>
+    </w:p>
+    <w:p>
+      <w:proofErr w:type="spellStart"/>
+      <w:r>
+        <w:t>b_press</w:t>
+      </w:r>
+      <w:proofErr w:type="spellEnd"/>
+      <w:r>
+        <w:t xml:space="preserve"> = </w:t>
+      </w:r>
+      <w:proofErr w:type="spellStart"/>
+      <w:r>
+        <w:t>np.linspace</w:t>
+      </w:r>
+      <w:proofErr w:type="spellEnd"/>
+      <w:r>
+        <w:t>(0.5,1,25)</w:t>
       </w:r>
     </w:p>
     <w:p/>
@@ -5850,78 +6876,253 @@
     <w:p/>
     <w:p>
       <w:r>
-        <w:t>for xs in c_press:</w:t>
-      </w:r>
-    </w:p>
-    <w:p>
-      <w:r>
-        <w:t xml:space="preserve">    for ys in b_press:</w:t>
-      </w:r>
-    </w:p>
-    <w:p>
-      <w:r>
-        <w:t xml:space="preserve">        boiler_pressure = ys</w:t>
-      </w:r>
-    </w:p>
-    <w:p>
-      <w:r>
-        <w:t xml:space="preserve">        condenser_pressure = xs</w:t>
-      </w:r>
-    </w:p>
-    <w:p>
-      <w:r>
-        <w:t xml:space="preserve">        #print("Boiler pressure: ", boiler_pressure,"\nCondenser pressure: ",condenser_pressure)</w:t>
+        <w:t xml:space="preserve">for </w:t>
+      </w:r>
+      <w:proofErr w:type="spellStart"/>
+      <w:r>
+        <w:t>xs</w:t>
+      </w:r>
+      <w:proofErr w:type="spellEnd"/>
+      <w:r>
+        <w:t xml:space="preserve"> in </w:t>
+      </w:r>
+      <w:proofErr w:type="spellStart"/>
+      <w:r>
+        <w:t>c_press</w:t>
+      </w:r>
+      <w:proofErr w:type="spellEnd"/>
+      <w:r>
+        <w:t>:</w:t>
+      </w:r>
+    </w:p>
+    <w:p>
+      <w:r>
+        <w:t xml:space="preserve">    for </w:t>
+      </w:r>
+      <w:proofErr w:type="spellStart"/>
+      <w:r>
+        <w:t>ys</w:t>
+      </w:r>
+      <w:proofErr w:type="spellEnd"/>
+      <w:r>
+        <w:t xml:space="preserve"> in </w:t>
+      </w:r>
+      <w:proofErr w:type="spellStart"/>
+      <w:r>
+        <w:t>b_press</w:t>
+      </w:r>
+      <w:proofErr w:type="spellEnd"/>
+      <w:r>
+        <w:t>:</w:t>
       </w:r>
     </w:p>
     <w:p>
       <w:r>
         <w:t xml:space="preserve">        </w:t>
       </w:r>
-    </w:p>
-    <w:p>
-      <w:r>
-        <w:t xml:space="preserve">        ##boiler_pressure = 1</w:t>
-      </w:r>
-    </w:p>
-    <w:p>
-      <w:r>
-        <w:t xml:space="preserve">        ##condenser_pressure = 0.25</w:t>
+      <w:proofErr w:type="spellStart"/>
+      <w:r>
+        <w:t>boiler_pressure</w:t>
+      </w:r>
+      <w:proofErr w:type="spellEnd"/>
+      <w:r>
+        <w:t xml:space="preserve"> = </w:t>
+      </w:r>
+      <w:proofErr w:type="spellStart"/>
+      <w:r>
+        <w:t>ys</w:t>
+      </w:r>
+      <w:proofErr w:type="spellEnd"/>
+    </w:p>
+    <w:p>
+      <w:r>
+        <w:t xml:space="preserve">        </w:t>
+      </w:r>
+      <w:proofErr w:type="spellStart"/>
+      <w:r>
+        <w:t>condenser_pressure</w:t>
+      </w:r>
+      <w:proofErr w:type="spellEnd"/>
+      <w:r>
+        <w:t xml:space="preserve"> = </w:t>
+      </w:r>
+      <w:proofErr w:type="spellStart"/>
+      <w:r>
+        <w:t>xs</w:t>
+      </w:r>
+      <w:proofErr w:type="spellEnd"/>
+    </w:p>
+    <w:p>
+      <w:r>
+        <w:t xml:space="preserve">        #print("Boiler pressure: ", </w:t>
+      </w:r>
+      <w:proofErr w:type="spellStart"/>
+      <w:r>
+        <w:t>boiler_pressure</w:t>
+      </w:r>
+      <w:proofErr w:type="spellEnd"/>
+      <w:r>
+        <w:t>,"\</w:t>
+      </w:r>
+      <w:proofErr w:type="spellStart"/>
+      <w:r>
+        <w:t>nCondenser</w:t>
+      </w:r>
+      <w:proofErr w:type="spellEnd"/>
+      <w:r>
+        <w:t xml:space="preserve"> pressure: ",</w:t>
+      </w:r>
+      <w:proofErr w:type="spellStart"/>
+      <w:r>
+        <w:t>condenser_pressure</w:t>
+      </w:r>
+      <w:proofErr w:type="spellEnd"/>
+      <w:r>
+        <w:t>)</w:t>
+      </w:r>
+    </w:p>
+    <w:p>
+      <w:r>
+        <w:t xml:space="preserve">        </w:t>
+      </w:r>
+    </w:p>
+    <w:p>
+      <w:r>
+        <w:t xml:space="preserve">        ##</w:t>
+      </w:r>
+      <w:proofErr w:type="spellStart"/>
+      <w:r>
+        <w:t>boiler_pressure</w:t>
+      </w:r>
+      <w:proofErr w:type="spellEnd"/>
+      <w:r>
+        <w:t xml:space="preserve"> = 1</w:t>
+      </w:r>
+    </w:p>
+    <w:p>
+      <w:r>
+        <w:t xml:space="preserve">        ##</w:t>
+      </w:r>
+      <w:proofErr w:type="spellStart"/>
+      <w:r>
+        <w:t>condenser_pressure</w:t>
+      </w:r>
+      <w:proofErr w:type="spellEnd"/>
+      <w:r>
+        <w:t xml:space="preserve"> = 0.25</w:t>
       </w:r>
     </w:p>
     <w:p/>
     <w:p>
       <w:r>
-        <w:t xml:space="preserve">        temp_col = 0 # Degrees Celsius</w:t>
-      </w:r>
-    </w:p>
-    <w:p>
-      <w:r>
-        <w:t xml:space="preserve">        press_col = 1 # MPa</w:t>
-      </w:r>
-    </w:p>
-    <w:p>
-      <w:r>
-        <w:t xml:space="preserve">        v_col = 3 # Specific volume of vapor m3/kg</w:t>
-      </w:r>
-    </w:p>
-    <w:p>
-      <w:r>
-        <w:t xml:space="preserve">        hl_col = 4 # Enthalpy of saturated liquid kJ/kg</w:t>
-      </w:r>
-    </w:p>
-    <w:p>
-      <w:r>
-        <w:t xml:space="preserve">        hv_col = 5 # Enthalpy of saturated vapor kJ/kg</w:t>
-      </w:r>
-    </w:p>
-    <w:p>
-      <w:r>
-        <w:t xml:space="preserve">        sl_col = 6 # Entropy of saturated liquid kJ/(kgK)</w:t>
-      </w:r>
-    </w:p>
-    <w:p>
-      <w:r>
-        <w:t xml:space="preserve">        sv_col = 7 # Entropy of saturated vapor kJ/(kgK)</w:t>
+        <w:t xml:space="preserve">        </w:t>
+      </w:r>
+      <w:proofErr w:type="spellStart"/>
+      <w:r>
+        <w:t>temp_col</w:t>
+      </w:r>
+      <w:proofErr w:type="spellEnd"/>
+      <w:r>
+        <w:t xml:space="preserve"> = 0 # Degrees Celsius</w:t>
+      </w:r>
+    </w:p>
+    <w:p>
+      <w:r>
+        <w:t xml:space="preserve">        </w:t>
+      </w:r>
+      <w:proofErr w:type="spellStart"/>
+      <w:r>
+        <w:t>press_col</w:t>
+      </w:r>
+      <w:proofErr w:type="spellEnd"/>
+      <w:r>
+        <w:t xml:space="preserve"> = 1 # </w:t>
+      </w:r>
+      <w:proofErr w:type="spellStart"/>
+      <w:r>
+        <w:t>MPa</w:t>
+      </w:r>
+      <w:proofErr w:type="spellEnd"/>
+    </w:p>
+    <w:p>
+      <w:r>
+        <w:t xml:space="preserve">        </w:t>
+      </w:r>
+      <w:proofErr w:type="spellStart"/>
+      <w:r>
+        <w:t>v_col</w:t>
+      </w:r>
+      <w:proofErr w:type="spellEnd"/>
+      <w:r>
+        <w:t xml:space="preserve"> = 3 # Specific volume of vapor m3/kg</w:t>
+      </w:r>
+    </w:p>
+    <w:p>
+      <w:r>
+        <w:t xml:space="preserve">        </w:t>
+      </w:r>
+      <w:proofErr w:type="spellStart"/>
+      <w:r>
+        <w:t>hl_col</w:t>
+      </w:r>
+      <w:proofErr w:type="spellEnd"/>
+      <w:r>
+        <w:t xml:space="preserve"> = 4 # Enthalpy of saturated liquid kJ/kg</w:t>
+      </w:r>
+    </w:p>
+    <w:p>
+      <w:r>
+        <w:t xml:space="preserve">        </w:t>
+      </w:r>
+      <w:proofErr w:type="spellStart"/>
+      <w:r>
+        <w:t>hv_col</w:t>
+      </w:r>
+      <w:proofErr w:type="spellEnd"/>
+      <w:r>
+        <w:t xml:space="preserve"> = 5 # Enthalpy of saturated vapor kJ/kg</w:t>
+      </w:r>
+    </w:p>
+    <w:p>
+      <w:r>
+        <w:t xml:space="preserve">        </w:t>
+      </w:r>
+      <w:proofErr w:type="spellStart"/>
+      <w:r>
+        <w:t>sl_col</w:t>
+      </w:r>
+      <w:proofErr w:type="spellEnd"/>
+      <w:r>
+        <w:t xml:space="preserve"> = 6 # Entropy of saturated liquid kJ/(</w:t>
+      </w:r>
+      <w:proofErr w:type="spellStart"/>
+      <w:r>
+        <w:t>kgK</w:t>
+      </w:r>
+      <w:proofErr w:type="spellEnd"/>
+      <w:r>
+        <w:t>)</w:t>
+      </w:r>
+    </w:p>
+    <w:p>
+      <w:r>
+        <w:t xml:space="preserve">        </w:t>
+      </w:r>
+      <w:proofErr w:type="spellStart"/>
+      <w:r>
+        <w:t>sv_col</w:t>
+      </w:r>
+      <w:proofErr w:type="spellEnd"/>
+      <w:r>
+        <w:t xml:space="preserve"> = 7 # Entropy of saturated vapor kJ/(</w:t>
+      </w:r>
+      <w:proofErr w:type="spellStart"/>
+      <w:r>
+        <w:t>kgK</w:t>
+      </w:r>
+      <w:proofErr w:type="spellEnd"/>
+      <w:r>
+        <w:t>)</w:t>
       </w:r>
     </w:p>
     <w:p/>
@@ -5932,7 +7133,23 @@
     </w:p>
     <w:p>
       <w:r>
-        <w:t xml:space="preserve">        db_path = 'H:\\WIP\\12343 - Research &amp; Development\\Issue #251 - Rankine cycle research\\Additional references'</w:t>
+        <w:t xml:space="preserve">        </w:t>
+      </w:r>
+      <w:proofErr w:type="spellStart"/>
+      <w:r>
+        <w:t>db_path</w:t>
+      </w:r>
+      <w:proofErr w:type="spellEnd"/>
+      <w:r>
+        <w:t xml:space="preserve"> = 'H:\\WIP\\12343 - Research &amp; Development\\Issue #251 - </w:t>
+      </w:r>
+      <w:proofErr w:type="spellStart"/>
+      <w:r>
+        <w:t>Rankine</w:t>
+      </w:r>
+      <w:proofErr w:type="spellEnd"/>
+      <w:r>
+        <w:t xml:space="preserve"> cycle research\\Additional references'</w:t>
       </w:r>
     </w:p>
     <w:p/>
@@ -5943,81 +7160,229 @@
     </w:p>
     <w:p>
       <w:r>
-        <w:t xml:space="preserve">        p1 = boiler_pressure</w:t>
-      </w:r>
-    </w:p>
-    <w:p>
-      <w:r>
-        <w:t xml:space="preserve">        p4 = boiler_pressure</w:t>
-      </w:r>
+        <w:t xml:space="preserve">        p1 = </w:t>
+      </w:r>
+      <w:proofErr w:type="spellStart"/>
+      <w:r>
+        <w:t>boiler_pressure</w:t>
+      </w:r>
+      <w:proofErr w:type="spellEnd"/>
+    </w:p>
+    <w:p>
+      <w:r>
+        <w:t xml:space="preserve">        p4 = </w:t>
+      </w:r>
+      <w:proofErr w:type="spellStart"/>
+      <w:r>
+        <w:t>boiler_pressure</w:t>
+      </w:r>
+      <w:proofErr w:type="spellEnd"/>
     </w:p>
     <w:p/>
     <w:p>
       <w:r>
-        <w:t xml:space="preserve">        file = open("%s/%s" %(db_path, R245fa_db), mode = 'r', newline='')</w:t>
-      </w:r>
-    </w:p>
-    <w:p>
-      <w:r>
-        <w:t xml:space="preserve">        x1, y1, x2, y2 = vlookup(file, p1, press_col, temp_col)</w:t>
-      </w:r>
-    </w:p>
-    <w:p>
-      <w:r>
-        <w:t xml:space="preserve">        boiler_temp = interpolate(x1, y1, x2, y2, p1)</w:t>
+        <w:t xml:space="preserve">        file = open("%s/%s" %(</w:t>
+      </w:r>
+      <w:proofErr w:type="spellStart"/>
+      <w:r>
+        <w:t>db_path</w:t>
+      </w:r>
+      <w:proofErr w:type="spellEnd"/>
+      <w:r>
+        <w:t>, R245fa_db), mode = 'r', newline='')</w:t>
+      </w:r>
+    </w:p>
+    <w:p>
+      <w:r>
+        <w:t xml:space="preserve">        x1, y1, x2, y2 = </w:t>
+      </w:r>
+      <w:proofErr w:type="spellStart"/>
+      <w:r>
+        <w:t>vlookup</w:t>
+      </w:r>
+      <w:proofErr w:type="spellEnd"/>
+      <w:r>
+        <w:t xml:space="preserve">(file, p1, </w:t>
+      </w:r>
+      <w:proofErr w:type="spellStart"/>
+      <w:r>
+        <w:t>press_col</w:t>
+      </w:r>
+      <w:proofErr w:type="spellEnd"/>
+      <w:r>
+        <w:t xml:space="preserve">, </w:t>
+      </w:r>
+      <w:proofErr w:type="spellStart"/>
+      <w:r>
+        <w:t>temp_col</w:t>
+      </w:r>
+      <w:proofErr w:type="spellEnd"/>
+      <w:r>
+        <w:t>)</w:t>
+      </w:r>
+    </w:p>
+    <w:p>
+      <w:r>
+        <w:t xml:space="preserve">        </w:t>
+      </w:r>
+      <w:proofErr w:type="spellStart"/>
+      <w:r>
+        <w:t>boiler_temp</w:t>
+      </w:r>
+      <w:proofErr w:type="spellEnd"/>
+      <w:r>
+        <w:t xml:space="preserve"> = interpolate(x1, y1, x2, y2, p1)</w:t>
       </w:r>
     </w:p>
     <w:p>
       <w:r>
         <w:lastRenderedPageBreak/>
-        <w:t xml:space="preserve">        file.close()</w:t>
-      </w:r>
-    </w:p>
-    <w:p>
-      <w:r>
         <w:t xml:space="preserve">        </w:t>
       </w:r>
-    </w:p>
-    <w:p>
-      <w:r>
-        <w:t xml:space="preserve">        p2 = condenser_pressure</w:t>
-      </w:r>
-    </w:p>
-    <w:p>
-      <w:r>
-        <w:t xml:space="preserve">        p3 = condenser_pressure</w:t>
-      </w:r>
+      <w:proofErr w:type="spellStart"/>
+      <w:r>
+        <w:t>file.close</w:t>
+      </w:r>
+      <w:proofErr w:type="spellEnd"/>
+      <w:r>
+        <w:t>()</w:t>
+      </w:r>
+    </w:p>
+    <w:p>
+      <w:r>
+        <w:t xml:space="preserve">        </w:t>
+      </w:r>
+    </w:p>
+    <w:p>
+      <w:r>
+        <w:t xml:space="preserve">        p2 = </w:t>
+      </w:r>
+      <w:proofErr w:type="spellStart"/>
+      <w:r>
+        <w:t>condenser_pressure</w:t>
+      </w:r>
+      <w:proofErr w:type="spellEnd"/>
+    </w:p>
+    <w:p>
+      <w:r>
+        <w:t xml:space="preserve">        p3 = </w:t>
+      </w:r>
+      <w:proofErr w:type="spellStart"/>
+      <w:r>
+        <w:t>condenser_pressure</w:t>
+      </w:r>
+      <w:proofErr w:type="spellEnd"/>
     </w:p>
     <w:p/>
     <w:p>
       <w:r>
-        <w:t xml:space="preserve">        file = open("%s/%s" %(db_path, R245fa_db), mode = 'r', newline='')</w:t>
-      </w:r>
-    </w:p>
-    <w:p>
-      <w:r>
-        <w:t xml:space="preserve">        x1, y1, x2, y2 = vlookup(file, p2, press_col, temp_col)</w:t>
-      </w:r>
-    </w:p>
-    <w:p>
-      <w:r>
-        <w:t xml:space="preserve">        condenser_temp = interpolate(x1, y1, x2, y2, p2)</w:t>
-      </w:r>
-    </w:p>
-    <w:p>
-      <w:r>
-        <w:t xml:space="preserve">        file.close()</w:t>
+        <w:t xml:space="preserve">        file = open("%s/%s" %(</w:t>
+      </w:r>
+      <w:proofErr w:type="spellStart"/>
+      <w:r>
+        <w:t>db_path</w:t>
+      </w:r>
+      <w:proofErr w:type="spellEnd"/>
+      <w:r>
+        <w:t>, R245fa_db), mode = 'r', newline='')</w:t>
+      </w:r>
+    </w:p>
+    <w:p>
+      <w:r>
+        <w:t xml:space="preserve">        x1, y1, x2, y2 = </w:t>
+      </w:r>
+      <w:proofErr w:type="spellStart"/>
+      <w:r>
+        <w:t>vlookup</w:t>
+      </w:r>
+      <w:proofErr w:type="spellEnd"/>
+      <w:r>
+        <w:t xml:space="preserve">(file, p2, </w:t>
+      </w:r>
+      <w:proofErr w:type="spellStart"/>
+      <w:r>
+        <w:t>press_col</w:t>
+      </w:r>
+      <w:proofErr w:type="spellEnd"/>
+      <w:r>
+        <w:t xml:space="preserve">, </w:t>
+      </w:r>
+      <w:proofErr w:type="spellStart"/>
+      <w:r>
+        <w:t>temp_col</w:t>
+      </w:r>
+      <w:proofErr w:type="spellEnd"/>
+      <w:r>
+        <w:t>)</w:t>
+      </w:r>
+    </w:p>
+    <w:p>
+      <w:r>
+        <w:t xml:space="preserve">        </w:t>
+      </w:r>
+      <w:proofErr w:type="spellStart"/>
+      <w:r>
+        <w:t>condenser_temp</w:t>
+      </w:r>
+      <w:proofErr w:type="spellEnd"/>
+      <w:r>
+        <w:t xml:space="preserve"> = interpolate(x1, y1, x2, y2, p2)</w:t>
+      </w:r>
+    </w:p>
+    <w:p>
+      <w:r>
+        <w:t xml:space="preserve">        </w:t>
+      </w:r>
+      <w:proofErr w:type="spellStart"/>
+      <w:r>
+        <w:t>file.close</w:t>
+      </w:r>
+      <w:proofErr w:type="spellEnd"/>
+      <w:r>
+        <w:t>()</w:t>
       </w:r>
     </w:p>
     <w:p/>
     <w:p>
       <w:r>
-        <w:t xml:space="preserve">        file = open("%s/%s" %(db_path, R245fa_db), mode = 'r', newline='')</w:t>
-      </w:r>
-    </w:p>
-    <w:p>
-      <w:r>
-        <w:t xml:space="preserve">        x1, y1, x2, y2 = vlookup(file, p1, press_col, hv_col)</w:t>
+        <w:t xml:space="preserve">        file = open("%s/%s" %(</w:t>
+      </w:r>
+      <w:proofErr w:type="spellStart"/>
+      <w:r>
+        <w:t>db_path</w:t>
+      </w:r>
+      <w:proofErr w:type="spellEnd"/>
+      <w:r>
+        <w:t>, R245fa_db), mode = 'r', newline='')</w:t>
+      </w:r>
+    </w:p>
+    <w:p>
+      <w:r>
+        <w:t xml:space="preserve">        x1, y1, x2, y2 = </w:t>
+      </w:r>
+      <w:proofErr w:type="spellStart"/>
+      <w:r>
+        <w:t>vlookup</w:t>
+      </w:r>
+      <w:proofErr w:type="spellEnd"/>
+      <w:r>
+        <w:t xml:space="preserve">(file, p1, </w:t>
+      </w:r>
+      <w:proofErr w:type="spellStart"/>
+      <w:r>
+        <w:t>press_col</w:t>
+      </w:r>
+      <w:proofErr w:type="spellEnd"/>
+      <w:r>
+        <w:t xml:space="preserve">, </w:t>
+      </w:r>
+      <w:proofErr w:type="spellStart"/>
+      <w:r>
+        <w:t>hv_col</w:t>
+      </w:r>
+      <w:proofErr w:type="spellEnd"/>
+      <w:r>
+        <w:t>)</w:t>
       </w:r>
     </w:p>
     <w:p>
@@ -6032,18 +7397,58 @@
     </w:p>
     <w:p>
       <w:r>
-        <w:t xml:space="preserve">        file.close()</w:t>
+        <w:t xml:space="preserve">        </w:t>
+      </w:r>
+      <w:proofErr w:type="spellStart"/>
+      <w:r>
+        <w:t>file.close</w:t>
+      </w:r>
+      <w:proofErr w:type="spellEnd"/>
+      <w:r>
+        <w:t>()</w:t>
       </w:r>
     </w:p>
     <w:p/>
     <w:p>
       <w:r>
-        <w:t xml:space="preserve">        file = open("%s/%s" %(db_path, R245fa_db), mode = 'r', newline='')</w:t>
-      </w:r>
-    </w:p>
-    <w:p>
-      <w:r>
-        <w:t xml:space="preserve">        x1, y1, x2, y2 = vlookup(file, p1, press_col, sv_col)</w:t>
+        <w:t xml:space="preserve">        file = open("%s/%s" %(</w:t>
+      </w:r>
+      <w:proofErr w:type="spellStart"/>
+      <w:r>
+        <w:t>db_path</w:t>
+      </w:r>
+      <w:proofErr w:type="spellEnd"/>
+      <w:r>
+        <w:t>, R245fa_db), mode = 'r', newline='')</w:t>
+      </w:r>
+    </w:p>
+    <w:p>
+      <w:r>
+        <w:t xml:space="preserve">        x1, y1, x2, y2 = </w:t>
+      </w:r>
+      <w:proofErr w:type="spellStart"/>
+      <w:r>
+        <w:t>vlookup</w:t>
+      </w:r>
+      <w:proofErr w:type="spellEnd"/>
+      <w:r>
+        <w:t xml:space="preserve">(file, p1, </w:t>
+      </w:r>
+      <w:proofErr w:type="spellStart"/>
+      <w:r>
+        <w:t>press_col</w:t>
+      </w:r>
+      <w:proofErr w:type="spellEnd"/>
+      <w:r>
+        <w:t xml:space="preserve">, </w:t>
+      </w:r>
+      <w:proofErr w:type="spellStart"/>
+      <w:r>
+        <w:t>sv_col</w:t>
+      </w:r>
+      <w:proofErr w:type="spellEnd"/>
+      <w:r>
+        <w:t>)</w:t>
       </w:r>
     </w:p>
     <w:p>
@@ -6063,7 +7468,15 @@
     </w:p>
     <w:p>
       <w:r>
-        <w:t xml:space="preserve">        file.close()</w:t>
+        <w:t xml:space="preserve">        </w:t>
+      </w:r>
+      <w:proofErr w:type="spellStart"/>
+      <w:r>
+        <w:t>file.close</w:t>
+      </w:r>
+      <w:proofErr w:type="spellEnd"/>
+      <w:r>
+        <w:t>()</w:t>
       </w:r>
     </w:p>
     <w:p/>
@@ -6079,12 +7492,44 @@
     </w:p>
     <w:p>
       <w:r>
-        <w:t xml:space="preserve">        file = open("%s/%s" %(db_path, R245fa_db), mode = 'r', newline='')</w:t>
-      </w:r>
-    </w:p>
-    <w:p>
-      <w:r>
-        <w:t xml:space="preserve">        x1, y1, x2, y2 = vlookup(file, p2, press_col, sl_col)</w:t>
+        <w:t xml:space="preserve">        file = open("%s/%s" %(</w:t>
+      </w:r>
+      <w:proofErr w:type="spellStart"/>
+      <w:r>
+        <w:t>db_path</w:t>
+      </w:r>
+      <w:proofErr w:type="spellEnd"/>
+      <w:r>
+        <w:t>, R245fa_db), mode = 'r', newline='')</w:t>
+      </w:r>
+    </w:p>
+    <w:p>
+      <w:r>
+        <w:t xml:space="preserve">        x1, y1, x2, y2 = </w:t>
+      </w:r>
+      <w:proofErr w:type="spellStart"/>
+      <w:r>
+        <w:t>vlookup</w:t>
+      </w:r>
+      <w:proofErr w:type="spellEnd"/>
+      <w:r>
+        <w:t xml:space="preserve">(file, p2, </w:t>
+      </w:r>
+      <w:proofErr w:type="spellStart"/>
+      <w:r>
+        <w:t>press_col</w:t>
+      </w:r>
+      <w:proofErr w:type="spellEnd"/>
+      <w:r>
+        <w:t xml:space="preserve">, </w:t>
+      </w:r>
+      <w:proofErr w:type="spellStart"/>
+      <w:r>
+        <w:t>sl_col</w:t>
+      </w:r>
+      <w:proofErr w:type="spellEnd"/>
+      <w:r>
+        <w:t>)</w:t>
       </w:r>
     </w:p>
     <w:p>
@@ -6094,18 +7539,58 @@
     </w:p>
     <w:p>
       <w:r>
-        <w:t xml:space="preserve">        file.close()</w:t>
+        <w:t xml:space="preserve">        </w:t>
+      </w:r>
+      <w:proofErr w:type="spellStart"/>
+      <w:r>
+        <w:t>file.close</w:t>
+      </w:r>
+      <w:proofErr w:type="spellEnd"/>
+      <w:r>
+        <w:t>()</w:t>
       </w:r>
     </w:p>
     <w:p/>
     <w:p>
       <w:r>
-        <w:t xml:space="preserve">        file = open("%s/%s" %(db_path, R245fa_db), mode = 'r', newline='')</w:t>
-      </w:r>
-    </w:p>
-    <w:p>
-      <w:r>
-        <w:t xml:space="preserve">        x1, y1, x2, y2 = vlookup(file, p2, press_col, sv_col)</w:t>
+        <w:t xml:space="preserve">        file = open("%s/%s" %(</w:t>
+      </w:r>
+      <w:proofErr w:type="spellStart"/>
+      <w:r>
+        <w:t>db_path</w:t>
+      </w:r>
+      <w:proofErr w:type="spellEnd"/>
+      <w:r>
+        <w:t>, R245fa_db), mode = 'r', newline='')</w:t>
+      </w:r>
+    </w:p>
+    <w:p>
+      <w:r>
+        <w:t xml:space="preserve">        x1, y1, x2, y2 = </w:t>
+      </w:r>
+      <w:proofErr w:type="spellStart"/>
+      <w:r>
+        <w:t>vlookup</w:t>
+      </w:r>
+      <w:proofErr w:type="spellEnd"/>
+      <w:r>
+        <w:t xml:space="preserve">(file, p2, </w:t>
+      </w:r>
+      <w:proofErr w:type="spellStart"/>
+      <w:r>
+        <w:t>press_col</w:t>
+      </w:r>
+      <w:proofErr w:type="spellEnd"/>
+      <w:r>
+        <w:t xml:space="preserve">, </w:t>
+      </w:r>
+      <w:proofErr w:type="spellStart"/>
+      <w:r>
+        <w:t>sv_col</w:t>
+      </w:r>
+      <w:proofErr w:type="spellEnd"/>
+      <w:r>
+        <w:t>)</w:t>
       </w:r>
     </w:p>
     <w:p>
@@ -6115,13 +7600,37 @@
     </w:p>
     <w:p>
       <w:r>
-        <w:t xml:space="preserve">        file.close()</w:t>
+        <w:t xml:space="preserve">        </w:t>
+      </w:r>
+      <w:proofErr w:type="spellStart"/>
+      <w:r>
+        <w:t>file.close</w:t>
+      </w:r>
+      <w:proofErr w:type="spellEnd"/>
+      <w:r>
+        <w:t>()</w:t>
       </w:r>
     </w:p>
     <w:p/>
     <w:p>
       <w:r>
-        <w:t xml:space="preserve">        #print("sL = ",s2L,"\nsv = ", s2v)</w:t>
+        <w:t xml:space="preserve">        #print("</w:t>
+      </w:r>
+      <w:proofErr w:type="spellStart"/>
+      <w:r>
+        <w:t>sL</w:t>
+      </w:r>
+      <w:proofErr w:type="spellEnd"/>
+      <w:r>
+        <w:t xml:space="preserve"> = ",s2L,"\</w:t>
+      </w:r>
+      <w:proofErr w:type="spellStart"/>
+      <w:r>
+        <w:t>nsv</w:t>
+      </w:r>
+      <w:proofErr w:type="spellEnd"/>
+      <w:r>
+        <w:t xml:space="preserve"> = ", s2v)</w:t>
       </w:r>
     </w:p>
     <w:p>
@@ -6136,7 +7645,15 @@
     </w:p>
     <w:p>
       <w:r>
-        <w:t xml:space="preserve">        except ZeroDivisionError:</w:t>
+        <w:t xml:space="preserve">        except </w:t>
+      </w:r>
+      <w:proofErr w:type="spellStart"/>
+      <w:r>
+        <w:t>ZeroDivisionError</w:t>
+      </w:r>
+      <w:proofErr w:type="spellEnd"/>
+      <w:r>
+        <w:t>:</w:t>
       </w:r>
     </w:p>
     <w:p>
@@ -6147,7 +7664,15 @@
     <w:p>
       <w:r>
         <w:lastRenderedPageBreak/>
-        <w:t xml:space="preserve">        except RuntimeWarning:</w:t>
+        <w:t xml:space="preserve">        except </w:t>
+      </w:r>
+      <w:proofErr w:type="spellStart"/>
+      <w:r>
+        <w:t>RuntimeWarning</w:t>
+      </w:r>
+      <w:proofErr w:type="spellEnd"/>
+      <w:r>
+        <w:t>:</w:t>
       </w:r>
     </w:p>
     <w:p>
@@ -6183,12 +7708,44 @@
     </w:p>
     <w:p>
       <w:r>
-        <w:t xml:space="preserve">        file = open("%s/%s" %(db_path, R245fa_db), mode = 'r', newline='')</w:t>
-      </w:r>
-    </w:p>
-    <w:p>
-      <w:r>
-        <w:t xml:space="preserve">        x1, y1, x2, y2 = vlookup(file, p2, press_col, hl_col)</w:t>
+        <w:t xml:space="preserve">        file = open("%s/%s" %(</w:t>
+      </w:r>
+      <w:proofErr w:type="spellStart"/>
+      <w:r>
+        <w:t>db_path</w:t>
+      </w:r>
+      <w:proofErr w:type="spellEnd"/>
+      <w:r>
+        <w:t>, R245fa_db), mode = 'r', newline='')</w:t>
+      </w:r>
+    </w:p>
+    <w:p>
+      <w:r>
+        <w:t xml:space="preserve">        x1, y1, x2, y2 = </w:t>
+      </w:r>
+      <w:proofErr w:type="spellStart"/>
+      <w:r>
+        <w:t>vlookup</w:t>
+      </w:r>
+      <w:proofErr w:type="spellEnd"/>
+      <w:r>
+        <w:t xml:space="preserve">(file, p2, </w:t>
+      </w:r>
+      <w:proofErr w:type="spellStart"/>
+      <w:r>
+        <w:t>press_col</w:t>
+      </w:r>
+      <w:proofErr w:type="spellEnd"/>
+      <w:r>
+        <w:t xml:space="preserve">, </w:t>
+      </w:r>
+      <w:proofErr w:type="spellStart"/>
+      <w:r>
+        <w:t>hl_col</w:t>
+      </w:r>
+      <w:proofErr w:type="spellEnd"/>
+      <w:r>
+        <w:t>)</w:t>
       </w:r>
     </w:p>
     <w:p>
@@ -6203,18 +7760,58 @@
     </w:p>
     <w:p>
       <w:r>
-        <w:t xml:space="preserve">        file.close()</w:t>
+        <w:t xml:space="preserve">        </w:t>
+      </w:r>
+      <w:proofErr w:type="spellStart"/>
+      <w:r>
+        <w:t>file.close</w:t>
+      </w:r>
+      <w:proofErr w:type="spellEnd"/>
+      <w:r>
+        <w:t>()</w:t>
       </w:r>
     </w:p>
     <w:p/>
     <w:p>
       <w:r>
-        <w:t xml:space="preserve">        file = open("%s/%s" %(db_path, R245fa_db), mode = 'r', newline='')</w:t>
-      </w:r>
-    </w:p>
-    <w:p>
-      <w:r>
-        <w:t xml:space="preserve">        x1, y1, x2, y2 = vlookup(file, p2, press_col, hv_col)</w:t>
+        <w:t xml:space="preserve">        file = open("%s/%s" %(</w:t>
+      </w:r>
+      <w:proofErr w:type="spellStart"/>
+      <w:r>
+        <w:t>db_path</w:t>
+      </w:r>
+      <w:proofErr w:type="spellEnd"/>
+      <w:r>
+        <w:t>, R245fa_db), mode = 'r', newline='')</w:t>
+      </w:r>
+    </w:p>
+    <w:p>
+      <w:r>
+        <w:t xml:space="preserve">        x1, y1, x2, y2 = </w:t>
+      </w:r>
+      <w:proofErr w:type="spellStart"/>
+      <w:r>
+        <w:t>vlookup</w:t>
+      </w:r>
+      <w:proofErr w:type="spellEnd"/>
+      <w:r>
+        <w:t xml:space="preserve">(file, p2, </w:t>
+      </w:r>
+      <w:proofErr w:type="spellStart"/>
+      <w:r>
+        <w:t>press_col</w:t>
+      </w:r>
+      <w:proofErr w:type="spellEnd"/>
+      <w:r>
+        <w:t xml:space="preserve">, </w:t>
+      </w:r>
+      <w:proofErr w:type="spellStart"/>
+      <w:r>
+        <w:t>hv_col</w:t>
+      </w:r>
+      <w:proofErr w:type="spellEnd"/>
+      <w:r>
+        <w:t>)</w:t>
       </w:r>
     </w:p>
     <w:p>
@@ -6230,23 +7827,63 @@
     <w:p/>
     <w:p>
       <w:r>
-        <w:t xml:space="preserve">        hLv = h2v - h2L</w:t>
-      </w:r>
-    </w:p>
-    <w:p>
-      <w:r>
-        <w:t xml:space="preserve">        #print("hLv = ", hLv)</w:t>
-      </w:r>
-    </w:p>
-    <w:p>
-      <w:r>
-        <w:t xml:space="preserve">        file.close()</w:t>
+        <w:t xml:space="preserve">        </w:t>
+      </w:r>
+      <w:proofErr w:type="spellStart"/>
+      <w:r>
+        <w:t>hLv</w:t>
+      </w:r>
+      <w:proofErr w:type="spellEnd"/>
+      <w:r>
+        <w:t xml:space="preserve"> = h2v - h2L</w:t>
+      </w:r>
+    </w:p>
+    <w:p>
+      <w:r>
+        <w:t xml:space="preserve">        #print("</w:t>
+      </w:r>
+      <w:proofErr w:type="spellStart"/>
+      <w:r>
+        <w:t>hLv</w:t>
+      </w:r>
+      <w:proofErr w:type="spellEnd"/>
+      <w:r>
+        <w:t xml:space="preserve"> = ", </w:t>
+      </w:r>
+      <w:proofErr w:type="spellStart"/>
+      <w:r>
+        <w:t>hLv</w:t>
+      </w:r>
+      <w:proofErr w:type="spellEnd"/>
+      <w:r>
+        <w:t>)</w:t>
+      </w:r>
+    </w:p>
+    <w:p>
+      <w:r>
+        <w:t xml:space="preserve">        </w:t>
+      </w:r>
+      <w:proofErr w:type="spellStart"/>
+      <w:r>
+        <w:t>file.close</w:t>
+      </w:r>
+      <w:proofErr w:type="spellEnd"/>
+      <w:r>
+        <w:t>()</w:t>
       </w:r>
     </w:p>
     <w:p/>
     <w:p>
       <w:r>
-        <w:t xml:space="preserve">        h2 = h2L + (qual_2*hLv)</w:t>
+        <w:t xml:space="preserve">        h2 = h2L + (qual_2*</w:t>
+      </w:r>
+      <w:proofErr w:type="spellStart"/>
+      <w:r>
+        <w:t>hLv</w:t>
+      </w:r>
+      <w:proofErr w:type="spellEnd"/>
+      <w:r>
+        <w:t>)</w:t>
       </w:r>
     </w:p>
     <w:p>
@@ -6257,12 +7894,44 @@
     <w:p/>
     <w:p>
       <w:r>
-        <w:t xml:space="preserve">        file = open("%s/%s" %(db_path, R245fa_db), mode = 'r', newline='')</w:t>
-      </w:r>
-    </w:p>
-    <w:p>
-      <w:r>
-        <w:t xml:space="preserve">        x1, y1, x2, y2 = vlookup(file, p2, press_col, hl_col)</w:t>
+        <w:t xml:space="preserve">        file = open("%s/%s" %(</w:t>
+      </w:r>
+      <w:proofErr w:type="spellStart"/>
+      <w:r>
+        <w:t>db_path</w:t>
+      </w:r>
+      <w:proofErr w:type="spellEnd"/>
+      <w:r>
+        <w:t>, R245fa_db), mode = 'r', newline='')</w:t>
+      </w:r>
+    </w:p>
+    <w:p>
+      <w:r>
+        <w:t xml:space="preserve">        x1, y1, x2, y2 = </w:t>
+      </w:r>
+      <w:proofErr w:type="spellStart"/>
+      <w:r>
+        <w:t>vlookup</w:t>
+      </w:r>
+      <w:proofErr w:type="spellEnd"/>
+      <w:r>
+        <w:t xml:space="preserve">(file, p2, </w:t>
+      </w:r>
+      <w:proofErr w:type="spellStart"/>
+      <w:r>
+        <w:t>press_col</w:t>
+      </w:r>
+      <w:proofErr w:type="spellEnd"/>
+      <w:r>
+        <w:t xml:space="preserve">, </w:t>
+      </w:r>
+      <w:proofErr w:type="spellStart"/>
+      <w:r>
+        <w:t>hl_col</w:t>
+      </w:r>
+      <w:proofErr w:type="spellEnd"/>
+      <w:r>
+        <w:t>)</w:t>
       </w:r>
     </w:p>
     <w:p>
@@ -6272,7 +7941,15 @@
     </w:p>
     <w:p>
       <w:r>
-        <w:t xml:space="preserve">        file.close()</w:t>
+        <w:t xml:space="preserve">        </w:t>
+      </w:r>
+      <w:proofErr w:type="spellStart"/>
+      <w:r>
+        <w:t>file.close</w:t>
+      </w:r>
+      <w:proofErr w:type="spellEnd"/>
+      <w:r>
+        <w:t>()</w:t>
       </w:r>
     </w:p>
     <w:p>
@@ -6283,12 +7960,44 @@
     <w:p/>
     <w:p>
       <w:r>
-        <w:t xml:space="preserve">        file = open("%s/%s" %(db_path, R245fa_db), mode = 'r', newline='')</w:t>
-      </w:r>
-    </w:p>
-    <w:p>
-      <w:r>
-        <w:t xml:space="preserve">        x1, y1, x2, y2 = vlookup(file, p2, press_col, v_col)</w:t>
+        <w:t xml:space="preserve">        file = open("%s/%s" %(</w:t>
+      </w:r>
+      <w:proofErr w:type="spellStart"/>
+      <w:r>
+        <w:t>db_path</w:t>
+      </w:r>
+      <w:proofErr w:type="spellEnd"/>
+      <w:r>
+        <w:t>, R245fa_db), mode = 'r', newline='')</w:t>
+      </w:r>
+    </w:p>
+    <w:p>
+      <w:r>
+        <w:t xml:space="preserve">        x1, y1, x2, y2 = </w:t>
+      </w:r>
+      <w:proofErr w:type="spellStart"/>
+      <w:r>
+        <w:t>vlookup</w:t>
+      </w:r>
+      <w:proofErr w:type="spellEnd"/>
+      <w:r>
+        <w:t xml:space="preserve">(file, p2, </w:t>
+      </w:r>
+      <w:proofErr w:type="spellStart"/>
+      <w:r>
+        <w:t>press_col</w:t>
+      </w:r>
+      <w:proofErr w:type="spellEnd"/>
+      <w:r>
+        <w:t xml:space="preserve">, </w:t>
+      </w:r>
+      <w:proofErr w:type="spellStart"/>
+      <w:r>
+        <w:t>v_col</w:t>
+      </w:r>
+      <w:proofErr w:type="spellEnd"/>
+      <w:r>
+        <w:t>)</w:t>
       </w:r>
     </w:p>
     <w:p>
@@ -6298,7 +8007,15 @@
     </w:p>
     <w:p>
       <w:r>
-        <w:t xml:space="preserve">        file.close()</w:t>
+        <w:t xml:space="preserve">        </w:t>
+      </w:r>
+      <w:proofErr w:type="spellStart"/>
+      <w:r>
+        <w:t>file.close</w:t>
+      </w:r>
+      <w:proofErr w:type="spellEnd"/>
+      <w:r>
+        <w:t>()</w:t>
       </w:r>
     </w:p>
     <w:p>
@@ -6320,12 +8037,28 @@
     <w:p/>
     <w:p>
       <w:r>
-        <w:t xml:space="preserve">        W_m = h1-h2-h4+h3 # Watts of power per kg/s of mass flow rate</w:t>
-      </w:r>
-    </w:p>
-    <w:p>
-      <w:r>
-        <w:t xml:space="preserve">        #print("Watts per kg/s of mass flow rate = ", W_m)</w:t>
+        <w:t xml:space="preserve">        </w:t>
+      </w:r>
+      <w:proofErr w:type="spellStart"/>
+      <w:r>
+        <w:t>W_m</w:t>
+      </w:r>
+      <w:proofErr w:type="spellEnd"/>
+      <w:r>
+        <w:t xml:space="preserve"> = h1-h2-h4+h3 # Watts of power per kg/s of mass flow rate</w:t>
+      </w:r>
+    </w:p>
+    <w:p>
+      <w:r>
+        <w:t xml:space="preserve">        #print("Watts per kg/s of mass flow rate = ", </w:t>
+      </w:r>
+      <w:proofErr w:type="spellStart"/>
+      <w:r>
+        <w:t>W_m</w:t>
+      </w:r>
+      <w:proofErr w:type="spellEnd"/>
+      <w:r>
+        <w:t>)</w:t>
       </w:r>
     </w:p>
     <w:p/>
@@ -6341,27 +8074,36 @@
     </w:p>
     <w:p>
       <w:r>
-        <w:t xml:space="preserve">        X.append(boiler_pressure)</w:t>
-      </w:r>
-    </w:p>
-    <w:p>
-      <w:r>
-        <w:t xml:space="preserve">        X2.append(boiler_temp)</w:t>
-      </w:r>
-    </w:p>
-    <w:p>
-      <w:r>
         <w:t xml:space="preserve">        </w:t>
       </w:r>
-    </w:p>
-    <w:p>
-      <w:r>
-        <w:t xml:space="preserve">        Y.append(condenser_pressure)</w:t>
-      </w:r>
-    </w:p>
-    <w:p>
-      <w:r>
-        <w:t xml:space="preserve">        Y2.append(condenser_temp)</w:t>
+      <w:proofErr w:type="spellStart"/>
+      <w:r>
+        <w:t>X.append</w:t>
+      </w:r>
+      <w:proofErr w:type="spellEnd"/>
+      <w:r>
+        <w:t>(</w:t>
+      </w:r>
+      <w:proofErr w:type="spellStart"/>
+      <w:r>
+        <w:t>boiler_pressure</w:t>
+      </w:r>
+      <w:proofErr w:type="spellEnd"/>
+      <w:r>
+        <w:t>)</w:t>
+      </w:r>
+    </w:p>
+    <w:p>
+      <w:r>
+        <w:t xml:space="preserve">        X2.append(</w:t>
+      </w:r>
+      <w:proofErr w:type="spellStart"/>
+      <w:r>
+        <w:t>boiler_temp</w:t>
+      </w:r>
+      <w:proofErr w:type="spellEnd"/>
+      <w:r>
+        <w:t>)</w:t>
       </w:r>
     </w:p>
     <w:p>
@@ -6371,7 +8113,62 @@
     </w:p>
     <w:p>
       <w:r>
-        <w:t xml:space="preserve">        Z.append(W_m)</w:t>
+        <w:t xml:space="preserve">        </w:t>
+      </w:r>
+      <w:proofErr w:type="spellStart"/>
+      <w:r>
+        <w:t>Y.append</w:t>
+      </w:r>
+      <w:proofErr w:type="spellEnd"/>
+      <w:r>
+        <w:t>(</w:t>
+      </w:r>
+      <w:proofErr w:type="spellStart"/>
+      <w:r>
+        <w:t>condenser_pressure</w:t>
+      </w:r>
+      <w:proofErr w:type="spellEnd"/>
+      <w:r>
+        <w:t>)</w:t>
+      </w:r>
+    </w:p>
+    <w:p>
+      <w:r>
+        <w:t xml:space="preserve">        Y2.append(</w:t>
+      </w:r>
+      <w:proofErr w:type="spellStart"/>
+      <w:r>
+        <w:t>condenser_temp</w:t>
+      </w:r>
+      <w:proofErr w:type="spellEnd"/>
+      <w:r>
+        <w:t>)</w:t>
+      </w:r>
+    </w:p>
+    <w:p>
+      <w:r>
+        <w:t xml:space="preserve">        </w:t>
+      </w:r>
+    </w:p>
+    <w:p>
+      <w:r>
+        <w:t xml:space="preserve">        </w:t>
+      </w:r>
+      <w:proofErr w:type="spellStart"/>
+      <w:r>
+        <w:t>Z.append</w:t>
+      </w:r>
+      <w:proofErr w:type="spellEnd"/>
+      <w:r>
+        <w:t>(</w:t>
+      </w:r>
+      <w:proofErr w:type="spellStart"/>
+      <w:r>
+        <w:t>W_m</w:t>
+      </w:r>
+      <w:proofErr w:type="spellEnd"/>
+      <w:r>
+        <w:t>)</w:t>
       </w:r>
     </w:p>
     <w:p>
@@ -6385,34 +8182,86 @@
       </w:r>
     </w:p>
     <w:p>
-      <w:r>
-        <w:t>ax.set_xlabel("Boiler Pressure (MPa)")</w:t>
-      </w:r>
-    </w:p>
-    <w:p>
-      <w:r>
-        <w:t>ax.set_ylabel("Condenser Pressure (MPa)")</w:t>
-      </w:r>
-    </w:p>
-    <w:p>
-      <w:r>
-        <w:t>ax.set_zlabel("Power output per unit mass flow rate (Watts)")</w:t>
-      </w:r>
-    </w:p>
-    <w:p>
-      <w:r>
-        <w:t>ax.scatter(X, Y, Z)</w:t>
+      <w:proofErr w:type="spellStart"/>
+      <w:r>
+        <w:t>ax.set_xlabel</w:t>
+      </w:r>
+      <w:proofErr w:type="spellEnd"/>
+      <w:r>
+        <w:t>("Boiler Pressure (</w:t>
+      </w:r>
+      <w:proofErr w:type="spellStart"/>
+      <w:r>
+        <w:t>MPa</w:t>
+      </w:r>
+      <w:proofErr w:type="spellEnd"/>
+      <w:r>
+        <w:t>)")</w:t>
+      </w:r>
+    </w:p>
+    <w:p>
+      <w:proofErr w:type="spellStart"/>
+      <w:r>
+        <w:t>ax.set_ylabel</w:t>
+      </w:r>
+      <w:proofErr w:type="spellEnd"/>
+      <w:r>
+        <w:t>("Condenser Pressure (</w:t>
+      </w:r>
+      <w:proofErr w:type="spellStart"/>
+      <w:r>
+        <w:t>MPa</w:t>
+      </w:r>
+      <w:proofErr w:type="spellEnd"/>
+      <w:r>
+        <w:t>)")</w:t>
+      </w:r>
+    </w:p>
+    <w:p>
+      <w:proofErr w:type="spellStart"/>
+      <w:r>
+        <w:t>ax.set_zlabel</w:t>
+      </w:r>
+      <w:proofErr w:type="spellEnd"/>
+      <w:r>
+        <w:t>("Power output per unit mass flow rate (Watts)")</w:t>
+      </w:r>
+    </w:p>
+    <w:p>
+      <w:proofErr w:type="spellStart"/>
+      <w:r>
+        <w:t>ax.scatter</w:t>
+      </w:r>
+      <w:proofErr w:type="spellEnd"/>
+      <w:r>
+        <w:t>(X, Y, Z)</w:t>
       </w:r>
     </w:p>
     <w:p/>
     <w:p>
       <w:r>
-        <w:t>ax1.set_xlabel("Boiler Pressure (MPa)")</w:t>
-      </w:r>
-    </w:p>
-    <w:p>
-      <w:r>
-        <w:t>ax1.set_ylabel("Condenser Pressure (MPa)")</w:t>
+        <w:t>ax1.set_xlabel("Boiler Pressure (</w:t>
+      </w:r>
+      <w:proofErr w:type="spellStart"/>
+      <w:r>
+        <w:t>MPa</w:t>
+      </w:r>
+      <w:proofErr w:type="spellEnd"/>
+      <w:r>
+        <w:t>)")</w:t>
+      </w:r>
+    </w:p>
+    <w:p>
+      <w:r>
+        <w:t>ax1.set_ylabel("Condenser Pressure (</w:t>
+      </w:r>
+      <w:proofErr w:type="spellStart"/>
+      <w:r>
+        <w:t>MPa</w:t>
+      </w:r>
+      <w:proofErr w:type="spellEnd"/>
+      <w:r>
+        <w:t>)")</w:t>
       </w:r>
     </w:p>
     <w:p>
@@ -6469,8 +8318,13 @@
     </w:p>
     <w:p/>
     <w:p>
-      <w:r>
-        <w:t>plt.show()</w:t>
+      <w:proofErr w:type="spellStart"/>
+      <w:r>
+        <w:t>plt.show</w:t>
+      </w:r>
+      <w:proofErr w:type="spellEnd"/>
+      <w:r>
+        <w:t>()</w:t>
       </w:r>
     </w:p>
     <w:p/>
@@ -6548,7 +8402,6 @@
               </w:tblGrid>
               <w:tr>
                 <w:trPr>
-                  <w:divId w:val="863711577"/>
                   <w:tblCellSpacing w:w="15" w:type="dxa"/>
                 </w:trPr>
                 <w:tc>
@@ -6610,7 +8463,6 @@
               </w:tr>
               <w:tr>
                 <w:trPr>
-                  <w:divId w:val="863711577"/>
                   <w:tblCellSpacing w:w="15" w:type="dxa"/>
                 </w:trPr>
                 <w:tc>
@@ -6672,7 +8524,6 @@
               </w:tr>
               <w:tr>
                 <w:trPr>
-                  <w:divId w:val="863711577"/>
                   <w:tblCellSpacing w:w="15" w:type="dxa"/>
                 </w:trPr>
                 <w:tc>
@@ -6734,7 +8585,6 @@
               </w:tr>
               <w:tr>
                 <w:trPr>
-                  <w:divId w:val="863711577"/>
                   <w:tblCellSpacing w:w="15" w:type="dxa"/>
                 </w:trPr>
                 <w:tc>
@@ -6796,7 +8646,6 @@
               </w:tr>
               <w:tr>
                 <w:trPr>
-                  <w:divId w:val="863711577"/>
                   <w:tblCellSpacing w:w="15" w:type="dxa"/>
                 </w:trPr>
                 <w:tc>
@@ -6858,7 +8707,6 @@
               </w:tr>
               <w:tr>
                 <w:trPr>
-                  <w:divId w:val="863711577"/>
                   <w:tblCellSpacing w:w="15" w:type="dxa"/>
                 </w:trPr>
                 <w:tc>
@@ -6920,7 +8768,6 @@
               </w:tr>
               <w:tr>
                 <w:trPr>
-                  <w:divId w:val="863711577"/>
                   <w:tblCellSpacing w:w="15" w:type="dxa"/>
                 </w:trPr>
                 <w:tc>
@@ -6982,7 +8829,6 @@
               </w:tr>
               <w:tr>
                 <w:trPr>
-                  <w:divId w:val="863711577"/>
                   <w:tblCellSpacing w:w="15" w:type="dxa"/>
                 </w:trPr>
                 <w:tc>
@@ -7044,7 +8890,6 @@
               </w:tr>
               <w:tr>
                 <w:trPr>
-                  <w:divId w:val="863711577"/>
                   <w:tblCellSpacing w:w="15" w:type="dxa"/>
                 </w:trPr>
                 <w:tc>
@@ -7106,7 +8951,6 @@
               </w:tr>
               <w:tr>
                 <w:trPr>
-                  <w:divId w:val="863711577"/>
                   <w:tblCellSpacing w:w="15" w:type="dxa"/>
                 </w:trPr>
                 <w:tc>
@@ -7168,7 +9012,6 @@
               </w:tr>
               <w:tr>
                 <w:trPr>
-                  <w:divId w:val="863711577"/>
                   <w:tblCellSpacing w:w="15" w:type="dxa"/>
                 </w:trPr>
                 <w:tc>
@@ -7230,7 +9073,6 @@
               </w:tr>
               <w:tr>
                 <w:trPr>
-                  <w:divId w:val="863711577"/>
                   <w:tblCellSpacing w:w="15" w:type="dxa"/>
                 </w:trPr>
                 <w:tc>
@@ -7278,7 +9120,6 @@
               </w:tr>
               <w:tr>
                 <w:trPr>
-                  <w:divId w:val="863711577"/>
                   <w:tblCellSpacing w:w="15" w:type="dxa"/>
                 </w:trPr>
                 <w:tc>
@@ -7326,7 +9167,6 @@
               </w:tr>
               <w:tr>
                 <w:trPr>
-                  <w:divId w:val="863711577"/>
                   <w:tblCellSpacing w:w="15" w:type="dxa"/>
                 </w:trPr>
                 <w:tc>
@@ -7374,7 +9214,6 @@
               </w:tr>
               <w:tr>
                 <w:trPr>
-                  <w:divId w:val="863711577"/>
                   <w:tblCellSpacing w:w="15" w:type="dxa"/>
                 </w:trPr>
                 <w:tc>
@@ -7438,7 +9277,6 @@
             </w:tbl>
             <w:p>
               <w:pPr>
-                <w:divId w:val="863711577"/>
                 <w:rPr>
                   <w:rFonts w:eastAsia="Times New Roman"/>
                   <w:noProof/>
@@ -7534,7 +9372,15 @@
         <w:footnoteRef/>
       </w:r>
       <w:r>
-        <w:t xml:space="preserve"> Azeotrope: n: A liquid mixture that is characterized by a constant minimum or maximum boiling point which is lower or higher than that of any of the components.</w:t>
+        <w:t xml:space="preserve"> </w:t>
+      </w:r>
+      <w:proofErr w:type="spellStart"/>
+      <w:r>
+        <w:t>Azeotrope</w:t>
+      </w:r>
+      <w:proofErr w:type="spellEnd"/>
+      <w:r>
+        <w:t>: n: A liquid mixture that is characterized by a constant minimum or maximum boiling point which is lower or higher than that of any of the components.</w:t>
       </w:r>
     </w:p>
   </w:footnote>
@@ -7556,7 +9402,7 @@
         <w:rPr>
           <w:noProof/>
         </w:rPr>
-        <w:t>13</w:t>
+        <w:t>19</w:t>
       </w:r>
     </w:fldSimple>
     <w:r>
@@ -9101,7 +10947,7 @@
   <a:extraClrSchemeLst/>
   <a:extLst>
     <a:ext uri="{05A4C25C-085E-4340-85A3-A5531E510DB2}">
-      <thm15:themeFamily xmlns="" xmlns:thm15="http://schemas.microsoft.com/office/thememl/2012/main" name="Office Theme" id="{62F939B6-93AF-4DB8-9C6B-D6C7DFDC589F}" vid="{4A3C46E8-61CC-4603-A589-7422A47A8E4A}"/>
+      <thm15:themeFamily xmlns:thm15="http://schemas.microsoft.com/office/thememl/2012/main" xmlns="" name="Office Theme" id="{62F939B6-93AF-4DB8-9C6B-D6C7DFDC589F}" vid="{4A3C46E8-61CC-4603-A589-7422A47A8E4A}"/>
     </a:ext>
   </a:extLst>
 </a:theme>
@@ -9419,7 +11265,7 @@
 </file>
 
 <file path=customXml/itemProps1.xml><?xml version="1.0" encoding="utf-8"?>
-<ds:datastoreItem xmlns:ds="http://schemas.openxmlformats.org/officeDocument/2006/customXml" ds:itemID="{92C46DB0-583B-42C5-9773-19F945915332}">
+<ds:datastoreItem xmlns:ds="http://schemas.openxmlformats.org/officeDocument/2006/customXml" ds:itemID="{8FE25E11-707C-42C7-8D73-31389F4C5362}">
   <ds:schemaRefs>
     <ds:schemaRef ds:uri="http://schemas.openxmlformats.org/officeDocument/2006/bibliography"/>
   </ds:schemaRefs>

</xml_diff>

<commit_message>
Draft of proposal power point
</commit_message>
<xml_diff>
--- a/Proposal/Prospective thesis.docx
+++ b/Proposal/Prospective thesis.docx
@@ -10,13 +10,6 @@
           <w:bCs/>
         </w:rPr>
       </w:pPr>
-      <w:r>
-        <w:rPr>
-          <w:b/>
-          <w:bCs/>
-        </w:rPr>
-        <w:t>Thesis Title Page</w:t>
-      </w:r>
     </w:p>
     <w:p>
       <w:pPr>
@@ -68,8 +61,6 @@
       <w:pPr>
         <w:jc w:val="center"/>
       </w:pPr>
-      <w:bookmarkStart w:id="0" w:name="_GoBack"/>
-      <w:bookmarkEnd w:id="0"/>
     </w:p>
     <w:p>
       <w:pPr>
@@ -392,7 +383,6 @@
           <w:docPartUnique/>
         </w:docPartObj>
       </w:sdtPr>
-      <w:sdtEndPr/>
       <w:sdtContent>
         <w:p>
           <w:pPr>
@@ -444,7 +434,7 @@
             </w:rPr>
             <w:fldChar w:fldCharType="separate"/>
           </w:r>
-          <w:hyperlink w:anchor="_Toc536113907" w:history="1">
+          <w:hyperlink w:anchor="_Toc1211648" w:history="1">
             <w:r>
               <w:rPr>
                 <w:rStyle w:val="Hyperlink"/>
@@ -486,7 +476,7 @@
                 <w:noProof/>
                 <w:webHidden/>
               </w:rPr>
-              <w:instrText xml:space="preserve"> PAGEREF _Toc536113907 \h </w:instrText>
+              <w:instrText xml:space="preserve"> PAGEREF _Toc1211648 \h </w:instrText>
             </w:r>
             <w:r>
               <w:rPr>
@@ -530,7 +520,7 @@
               <w:sz w:val="22"/>
             </w:rPr>
           </w:pPr>
-          <w:hyperlink w:anchor="_Toc536113908" w:history="1">
+          <w:hyperlink w:anchor="_Toc1211649" w:history="1">
             <w:r>
               <w:rPr>
                 <w:rStyle w:val="Hyperlink"/>
@@ -572,7 +562,7 @@
                 <w:noProof/>
                 <w:webHidden/>
               </w:rPr>
-              <w:instrText xml:space="preserve"> PAGEREF _Toc536113908 \h </w:instrText>
+              <w:instrText xml:space="preserve"> PAGEREF _Toc1211649 \h </w:instrText>
             </w:r>
             <w:r>
               <w:rPr>
@@ -616,7 +606,7 @@
               <w:sz w:val="22"/>
             </w:rPr>
           </w:pPr>
-          <w:hyperlink w:anchor="_Toc536113909" w:history="1">
+          <w:hyperlink w:anchor="_Toc1211650" w:history="1">
             <w:r>
               <w:rPr>
                 <w:rStyle w:val="Hyperlink"/>
@@ -658,7 +648,7 @@
                 <w:noProof/>
                 <w:webHidden/>
               </w:rPr>
-              <w:instrText xml:space="preserve"> PAGEREF _Toc536113909 \h </w:instrText>
+              <w:instrText xml:space="preserve"> PAGEREF _Toc1211650 \h </w:instrText>
             </w:r>
             <w:r>
               <w:rPr>
@@ -702,7 +692,7 @@
               <w:sz w:val="22"/>
             </w:rPr>
           </w:pPr>
-          <w:hyperlink w:anchor="_Toc536113910" w:history="1">
+          <w:hyperlink w:anchor="_Toc1211651" w:history="1">
             <w:r>
               <w:rPr>
                 <w:rStyle w:val="Hyperlink"/>
@@ -744,7 +734,7 @@
                 <w:noProof/>
                 <w:webHidden/>
               </w:rPr>
-              <w:instrText xml:space="preserve"> PAGEREF _Toc536113910 \h </w:instrText>
+              <w:instrText xml:space="preserve"> PAGEREF _Toc1211651 \h </w:instrText>
             </w:r>
             <w:r>
               <w:rPr>
@@ -788,7 +778,7 @@
               <w:sz w:val="22"/>
             </w:rPr>
           </w:pPr>
-          <w:hyperlink w:anchor="_Toc536113911" w:history="1">
+          <w:hyperlink w:anchor="_Toc1211652" w:history="1">
             <w:r>
               <w:rPr>
                 <w:rStyle w:val="Hyperlink"/>
@@ -830,7 +820,7 @@
                 <w:noProof/>
                 <w:webHidden/>
               </w:rPr>
-              <w:instrText xml:space="preserve"> PAGEREF _Toc536113911 \h </w:instrText>
+              <w:instrText xml:space="preserve"> PAGEREF _Toc1211652 \h </w:instrText>
             </w:r>
             <w:r>
               <w:rPr>
@@ -850,7 +840,7 @@
                 <w:noProof/>
                 <w:webHidden/>
               </w:rPr>
-              <w:t>7</w:t>
+              <w:t>8</w:t>
             </w:r>
             <w:r>
               <w:rPr>
@@ -874,7 +864,7 @@
               <w:sz w:val="22"/>
             </w:rPr>
           </w:pPr>
-          <w:hyperlink w:anchor="_Toc536113912" w:history="1">
+          <w:hyperlink w:anchor="_Toc1211653" w:history="1">
             <w:r>
               <w:rPr>
                 <w:rStyle w:val="Hyperlink"/>
@@ -916,7 +906,7 @@
                 <w:noProof/>
                 <w:webHidden/>
               </w:rPr>
-              <w:instrText xml:space="preserve"> PAGEREF _Toc536113912 \h </w:instrText>
+              <w:instrText xml:space="preserve"> PAGEREF _Toc1211653 \h </w:instrText>
             </w:r>
             <w:r>
               <w:rPr>
@@ -936,7 +926,7 @@
                 <w:noProof/>
                 <w:webHidden/>
               </w:rPr>
-              <w:t>8</w:t>
+              <w:t>9</w:t>
             </w:r>
             <w:r>
               <w:rPr>
@@ -960,7 +950,7 @@
               <w:sz w:val="22"/>
             </w:rPr>
           </w:pPr>
-          <w:hyperlink w:anchor="_Toc536113913" w:history="1">
+          <w:hyperlink w:anchor="_Toc1211654" w:history="1">
             <w:r>
               <w:rPr>
                 <w:rStyle w:val="Hyperlink"/>
@@ -1002,7 +992,7 @@
                 <w:noProof/>
                 <w:webHidden/>
               </w:rPr>
-              <w:instrText xml:space="preserve"> PAGEREF _Toc536113913 \h </w:instrText>
+              <w:instrText xml:space="preserve"> PAGEREF _Toc1211654 \h </w:instrText>
             </w:r>
             <w:r>
               <w:rPr>
@@ -1022,7 +1012,7 @@
                 <w:noProof/>
                 <w:webHidden/>
               </w:rPr>
-              <w:t>10</w:t>
+              <w:t>12</w:t>
             </w:r>
             <w:r>
               <w:rPr>
@@ -1046,7 +1036,7 @@
               <w:sz w:val="22"/>
             </w:rPr>
           </w:pPr>
-          <w:hyperlink w:anchor="_Toc536113914" w:history="1">
+          <w:hyperlink w:anchor="_Toc1211655" w:history="1">
             <w:r>
               <w:rPr>
                 <w:rStyle w:val="Hyperlink"/>
@@ -1067,7 +1057,7 @@
                 <w:rStyle w:val="Hyperlink"/>
                 <w:noProof/>
               </w:rPr>
-              <w:t>Committee acceptance form</w:t>
+              <w:t>Objectives and outcomes</w:t>
             </w:r>
             <w:r>
               <w:rPr>
@@ -1088,7 +1078,7 @@
                 <w:noProof/>
                 <w:webHidden/>
               </w:rPr>
-              <w:instrText xml:space="preserve"> PAGEREF _Toc536113914 \h </w:instrText>
+              <w:instrText xml:space="preserve"> PAGEREF _Toc1211655 \h </w:instrText>
             </w:r>
             <w:r>
               <w:rPr>
@@ -1108,7 +1098,257 @@
                 <w:noProof/>
                 <w:webHidden/>
               </w:rPr>
-              <w:t>10</w:t>
+              <w:t>12</w:t>
+            </w:r>
+            <w:r>
+              <w:rPr>
+                <w:noProof/>
+                <w:webHidden/>
+              </w:rPr>
+              <w:fldChar w:fldCharType="end"/>
+            </w:r>
+          </w:hyperlink>
+        </w:p>
+        <w:p>
+          <w:pPr>
+            <w:pStyle w:val="TOC3"/>
+            <w:tabs>
+              <w:tab w:val="left" w:pos="1320"/>
+              <w:tab w:val="right" w:leader="dot" w:pos="9350"/>
+            </w:tabs>
+            <w:rPr>
+              <w:noProof/>
+            </w:rPr>
+          </w:pPr>
+          <w:hyperlink w:anchor="_Toc1211656" w:history="1">
+            <w:r>
+              <w:rPr>
+                <w:rStyle w:val="Hyperlink"/>
+                <w:noProof/>
+              </w:rPr>
+              <w:t>3.1.1.</w:t>
+            </w:r>
+            <w:r>
+              <w:rPr>
+                <w:noProof/>
+              </w:rPr>
+              <w:tab/>
+            </w:r>
+            <w:r>
+              <w:rPr>
+                <w:rStyle w:val="Hyperlink"/>
+                <w:noProof/>
+              </w:rPr>
+              <w:t>Develop a mathematical model for iterative design of an organic Rankine cycle</w:t>
+            </w:r>
+            <w:r>
+              <w:rPr>
+                <w:noProof/>
+                <w:webHidden/>
+              </w:rPr>
+              <w:tab/>
+            </w:r>
+            <w:r>
+              <w:rPr>
+                <w:noProof/>
+                <w:webHidden/>
+              </w:rPr>
+              <w:fldChar w:fldCharType="begin"/>
+            </w:r>
+            <w:r>
+              <w:rPr>
+                <w:noProof/>
+                <w:webHidden/>
+              </w:rPr>
+              <w:instrText xml:space="preserve"> PAGEREF _Toc1211656 \h </w:instrText>
+            </w:r>
+            <w:r>
+              <w:rPr>
+                <w:noProof/>
+                <w:webHidden/>
+              </w:rPr>
+            </w:r>
+            <w:r>
+              <w:rPr>
+                <w:noProof/>
+                <w:webHidden/>
+              </w:rPr>
+              <w:fldChar w:fldCharType="separate"/>
+            </w:r>
+            <w:r>
+              <w:rPr>
+                <w:noProof/>
+                <w:webHidden/>
+              </w:rPr>
+              <w:t>12</w:t>
+            </w:r>
+            <w:r>
+              <w:rPr>
+                <w:noProof/>
+                <w:webHidden/>
+              </w:rPr>
+              <w:fldChar w:fldCharType="end"/>
+            </w:r>
+          </w:hyperlink>
+        </w:p>
+        <w:p>
+          <w:pPr>
+            <w:pStyle w:val="TOC3"/>
+            <w:tabs>
+              <w:tab w:val="left" w:pos="1320"/>
+              <w:tab w:val="right" w:leader="dot" w:pos="9350"/>
+            </w:tabs>
+            <w:rPr>
+              <w:noProof/>
+            </w:rPr>
+          </w:pPr>
+          <w:hyperlink w:anchor="_Toc1211657" w:history="1">
+            <w:r>
+              <w:rPr>
+                <w:rStyle w:val="Hyperlink"/>
+                <w:noProof/>
+              </w:rPr>
+              <w:t>3.1.2.</w:t>
+            </w:r>
+            <w:r>
+              <w:rPr>
+                <w:noProof/>
+              </w:rPr>
+              <w:tab/>
+            </w:r>
+            <w:r>
+              <w:rPr>
+                <w:rStyle w:val="Hyperlink"/>
+                <w:noProof/>
+              </w:rPr>
+              <w:t>Design an organic Rankine cycle to recover heat from an automotive cooling system</w:t>
+            </w:r>
+            <w:r>
+              <w:rPr>
+                <w:noProof/>
+                <w:webHidden/>
+              </w:rPr>
+              <w:tab/>
+            </w:r>
+            <w:r>
+              <w:rPr>
+                <w:noProof/>
+                <w:webHidden/>
+              </w:rPr>
+              <w:fldChar w:fldCharType="begin"/>
+            </w:r>
+            <w:r>
+              <w:rPr>
+                <w:noProof/>
+                <w:webHidden/>
+              </w:rPr>
+              <w:instrText xml:space="preserve"> PAGEREF _Toc1211657 \h </w:instrText>
+            </w:r>
+            <w:r>
+              <w:rPr>
+                <w:noProof/>
+                <w:webHidden/>
+              </w:rPr>
+            </w:r>
+            <w:r>
+              <w:rPr>
+                <w:noProof/>
+                <w:webHidden/>
+              </w:rPr>
+              <w:fldChar w:fldCharType="separate"/>
+            </w:r>
+            <w:r>
+              <w:rPr>
+                <w:noProof/>
+                <w:webHidden/>
+              </w:rPr>
+              <w:t>13</w:t>
+            </w:r>
+            <w:r>
+              <w:rPr>
+                <w:noProof/>
+                <w:webHidden/>
+              </w:rPr>
+              <w:fldChar w:fldCharType="end"/>
+            </w:r>
+          </w:hyperlink>
+        </w:p>
+        <w:p>
+          <w:pPr>
+            <w:pStyle w:val="TOC1"/>
+            <w:tabs>
+              <w:tab w:val="left" w:pos="480"/>
+              <w:tab w:val="right" w:leader="dot" w:pos="9350"/>
+            </w:tabs>
+            <w:rPr>
+              <w:rFonts w:asciiTheme="minorHAnsi" w:eastAsiaTheme="minorEastAsia" w:hAnsiTheme="minorHAnsi"/>
+              <w:noProof/>
+              <w:sz w:val="22"/>
+            </w:rPr>
+          </w:pPr>
+          <w:hyperlink w:anchor="_Toc1211658" w:history="1">
+            <w:r>
+              <w:rPr>
+                <w:rStyle w:val="Hyperlink"/>
+                <w:noProof/>
+              </w:rPr>
+              <w:t>4.</w:t>
+            </w:r>
+            <w:r>
+              <w:rPr>
+                <w:rFonts w:asciiTheme="minorHAnsi" w:eastAsiaTheme="minorEastAsia" w:hAnsiTheme="minorHAnsi"/>
+                <w:noProof/>
+                <w:sz w:val="22"/>
+              </w:rPr>
+              <w:tab/>
+            </w:r>
+            <w:r>
+              <w:rPr>
+                <w:rStyle w:val="Hyperlink"/>
+                <w:noProof/>
+              </w:rPr>
+              <w:t>Preliminary results</w:t>
+            </w:r>
+            <w:r>
+              <w:rPr>
+                <w:noProof/>
+                <w:webHidden/>
+              </w:rPr>
+              <w:tab/>
+            </w:r>
+            <w:r>
+              <w:rPr>
+                <w:noProof/>
+                <w:webHidden/>
+              </w:rPr>
+              <w:fldChar w:fldCharType="begin"/>
+            </w:r>
+            <w:r>
+              <w:rPr>
+                <w:noProof/>
+                <w:webHidden/>
+              </w:rPr>
+              <w:instrText xml:space="preserve"> PAGEREF _Toc1211658 \h </w:instrText>
+            </w:r>
+            <w:r>
+              <w:rPr>
+                <w:noProof/>
+                <w:webHidden/>
+              </w:rPr>
+            </w:r>
+            <w:r>
+              <w:rPr>
+                <w:noProof/>
+                <w:webHidden/>
+              </w:rPr>
+              <w:fldChar w:fldCharType="separate"/>
+            </w:r>
+            <w:r>
+              <w:rPr>
+                <w:noProof/>
+                <w:webHidden/>
+              </w:rPr>
+              <w:t>14</w:t>
             </w:r>
             <w:r>
               <w:rPr>
@@ -1132,13 +1372,13 @@
               <w:sz w:val="22"/>
             </w:rPr>
           </w:pPr>
-          <w:hyperlink w:anchor="_Toc536113915" w:history="1">
+          <w:hyperlink w:anchor="_Toc1211659" w:history="1">
             <w:r>
               <w:rPr>
                 <w:rStyle w:val="Hyperlink"/>
                 <w:noProof/>
               </w:rPr>
-              <w:t>3.2.</w:t>
+              <w:t>4.1.</w:t>
             </w:r>
             <w:r>
               <w:rPr>
@@ -1153,7 +1393,7 @@
                 <w:rStyle w:val="Hyperlink"/>
                 <w:noProof/>
               </w:rPr>
-              <w:t>Objectives and outcomes</w:t>
+              <w:t>Working fluid</w:t>
             </w:r>
             <w:r>
               <w:rPr>
@@ -1174,7 +1414,7 @@
                 <w:noProof/>
                 <w:webHidden/>
               </w:rPr>
-              <w:instrText xml:space="preserve"> PAGEREF _Toc536113915 \h </w:instrText>
+              <w:instrText xml:space="preserve"> PAGEREF _Toc1211659 \h </w:instrText>
             </w:r>
             <w:r>
               <w:rPr>
@@ -1194,93 +1434,7 @@
                 <w:noProof/>
                 <w:webHidden/>
               </w:rPr>
-              <w:t>11</w:t>
-            </w:r>
-            <w:r>
-              <w:rPr>
-                <w:noProof/>
-                <w:webHidden/>
-              </w:rPr>
-              <w:fldChar w:fldCharType="end"/>
-            </w:r>
-          </w:hyperlink>
-        </w:p>
-        <w:p>
-          <w:pPr>
-            <w:pStyle w:val="TOC1"/>
-            <w:tabs>
-              <w:tab w:val="left" w:pos="440"/>
-              <w:tab w:val="right" w:leader="dot" w:pos="9350"/>
-            </w:tabs>
-            <w:rPr>
-              <w:rFonts w:asciiTheme="minorHAnsi" w:eastAsiaTheme="minorEastAsia" w:hAnsiTheme="minorHAnsi"/>
-              <w:noProof/>
-              <w:sz w:val="22"/>
-            </w:rPr>
-          </w:pPr>
-          <w:hyperlink w:anchor="_Toc536113916" w:history="1">
-            <w:r>
-              <w:rPr>
-                <w:rStyle w:val="Hyperlink"/>
-                <w:noProof/>
-              </w:rPr>
-              <w:t>4.</w:t>
-            </w:r>
-            <w:r>
-              <w:rPr>
-                <w:rFonts w:asciiTheme="minorHAnsi" w:eastAsiaTheme="minorEastAsia" w:hAnsiTheme="minorHAnsi"/>
-                <w:noProof/>
-                <w:sz w:val="22"/>
-              </w:rPr>
-              <w:tab/>
-            </w:r>
-            <w:r>
-              <w:rPr>
-                <w:rStyle w:val="Hyperlink"/>
-                <w:noProof/>
-              </w:rPr>
-              <w:t>Preliminary results</w:t>
-            </w:r>
-            <w:r>
-              <w:rPr>
-                <w:noProof/>
-                <w:webHidden/>
-              </w:rPr>
-              <w:tab/>
-            </w:r>
-            <w:r>
-              <w:rPr>
-                <w:noProof/>
-                <w:webHidden/>
-              </w:rPr>
-              <w:fldChar w:fldCharType="begin"/>
-            </w:r>
-            <w:r>
-              <w:rPr>
-                <w:noProof/>
-                <w:webHidden/>
-              </w:rPr>
-              <w:instrText xml:space="preserve"> PAGEREF _Toc536113916 \h </w:instrText>
-            </w:r>
-            <w:r>
-              <w:rPr>
-                <w:noProof/>
-                <w:webHidden/>
-              </w:rPr>
-            </w:r>
-            <w:r>
-              <w:rPr>
-                <w:noProof/>
-                <w:webHidden/>
-              </w:rPr>
-              <w:fldChar w:fldCharType="separate"/>
-            </w:r>
-            <w:r>
-              <w:rPr>
-                <w:noProof/>
-                <w:webHidden/>
-              </w:rPr>
-              <w:t>12</w:t>
+              <w:t>14</w:t>
             </w:r>
             <w:r>
               <w:rPr>
@@ -1304,13 +1458,13 @@
               <w:sz w:val="22"/>
             </w:rPr>
           </w:pPr>
-          <w:hyperlink w:anchor="_Toc536113917" w:history="1">
+          <w:hyperlink w:anchor="_Toc1211660" w:history="1">
             <w:r>
               <w:rPr>
                 <w:rStyle w:val="Hyperlink"/>
                 <w:noProof/>
               </w:rPr>
-              <w:t>4.1.</w:t>
+              <w:t>4.2.</w:t>
             </w:r>
             <w:r>
               <w:rPr>
@@ -1325,7 +1479,7 @@
                 <w:rStyle w:val="Hyperlink"/>
                 <w:noProof/>
               </w:rPr>
-              <w:t>Working fluid</w:t>
+              <w:t>Working pressures and temperatures</w:t>
             </w:r>
             <w:r>
               <w:rPr>
@@ -1346,7 +1500,7 @@
                 <w:noProof/>
                 <w:webHidden/>
               </w:rPr>
-              <w:instrText xml:space="preserve"> PAGEREF _Toc536113917 \h </w:instrText>
+              <w:instrText xml:space="preserve"> PAGEREF _Toc1211660 \h </w:instrText>
             </w:r>
             <w:r>
               <w:rPr>
@@ -1366,7 +1520,7 @@
                 <w:noProof/>
                 <w:webHidden/>
               </w:rPr>
-              <w:t>12</w:t>
+              <w:t>14</w:t>
             </w:r>
             <w:r>
               <w:rPr>
@@ -1390,13 +1544,13 @@
               <w:sz w:val="22"/>
             </w:rPr>
           </w:pPr>
-          <w:hyperlink w:anchor="_Toc536113918" w:history="1">
+          <w:hyperlink w:anchor="_Toc1211661" w:history="1">
             <w:r>
               <w:rPr>
                 <w:rStyle w:val="Hyperlink"/>
                 <w:noProof/>
               </w:rPr>
-              <w:t>4.2.</w:t>
+              <w:t>4.3.</w:t>
             </w:r>
             <w:r>
               <w:rPr>
@@ -1411,7 +1565,7 @@
                 <w:rStyle w:val="Hyperlink"/>
                 <w:noProof/>
               </w:rPr>
-              <w:t>Working pressures and temperatures</w:t>
+              <w:t>Increased energy efficiency</w:t>
             </w:r>
             <w:r>
               <w:rPr>
@@ -1432,7 +1586,7 @@
                 <w:noProof/>
                 <w:webHidden/>
               </w:rPr>
-              <w:instrText xml:space="preserve"> PAGEREF _Toc536113918 \h </w:instrText>
+              <w:instrText xml:space="preserve"> PAGEREF _Toc1211661 \h </w:instrText>
             </w:r>
             <w:r>
               <w:rPr>
@@ -1452,7 +1606,93 @@
                 <w:noProof/>
                 <w:webHidden/>
               </w:rPr>
-              <w:t>12</w:t>
+              <w:t>16</w:t>
+            </w:r>
+            <w:r>
+              <w:rPr>
+                <w:noProof/>
+                <w:webHidden/>
+              </w:rPr>
+              <w:fldChar w:fldCharType="end"/>
+            </w:r>
+          </w:hyperlink>
+        </w:p>
+        <w:p>
+          <w:pPr>
+            <w:pStyle w:val="TOC1"/>
+            <w:tabs>
+              <w:tab w:val="left" w:pos="480"/>
+              <w:tab w:val="right" w:leader="dot" w:pos="9350"/>
+            </w:tabs>
+            <w:rPr>
+              <w:rFonts w:asciiTheme="minorHAnsi" w:eastAsiaTheme="minorEastAsia" w:hAnsiTheme="minorHAnsi"/>
+              <w:noProof/>
+              <w:sz w:val="22"/>
+            </w:rPr>
+          </w:pPr>
+          <w:hyperlink w:anchor="_Toc1211662" w:history="1">
+            <w:r>
+              <w:rPr>
+                <w:rStyle w:val="Hyperlink"/>
+                <w:noProof/>
+              </w:rPr>
+              <w:t>5.</w:t>
+            </w:r>
+            <w:r>
+              <w:rPr>
+                <w:rFonts w:asciiTheme="minorHAnsi" w:eastAsiaTheme="minorEastAsia" w:hAnsiTheme="minorHAnsi"/>
+                <w:noProof/>
+                <w:sz w:val="22"/>
+              </w:rPr>
+              <w:tab/>
+            </w:r>
+            <w:r>
+              <w:rPr>
+                <w:rStyle w:val="Hyperlink"/>
+                <w:noProof/>
+              </w:rPr>
+              <w:t>Experimental design</w:t>
+            </w:r>
+            <w:r>
+              <w:rPr>
+                <w:noProof/>
+                <w:webHidden/>
+              </w:rPr>
+              <w:tab/>
+            </w:r>
+            <w:r>
+              <w:rPr>
+                <w:noProof/>
+                <w:webHidden/>
+              </w:rPr>
+              <w:fldChar w:fldCharType="begin"/>
+            </w:r>
+            <w:r>
+              <w:rPr>
+                <w:noProof/>
+                <w:webHidden/>
+              </w:rPr>
+              <w:instrText xml:space="preserve"> PAGEREF _Toc1211662 \h </w:instrText>
+            </w:r>
+            <w:r>
+              <w:rPr>
+                <w:noProof/>
+                <w:webHidden/>
+              </w:rPr>
+            </w:r>
+            <w:r>
+              <w:rPr>
+                <w:noProof/>
+                <w:webHidden/>
+              </w:rPr>
+              <w:fldChar w:fldCharType="separate"/>
+            </w:r>
+            <w:r>
+              <w:rPr>
+                <w:noProof/>
+                <w:webHidden/>
+              </w:rPr>
+              <w:t>17</w:t>
             </w:r>
             <w:r>
               <w:rPr>
@@ -1476,13 +1716,13 @@
               <w:sz w:val="22"/>
             </w:rPr>
           </w:pPr>
-          <w:hyperlink w:anchor="_Toc536113919" w:history="1">
+          <w:hyperlink w:anchor="_Toc1211663" w:history="1">
             <w:r>
               <w:rPr>
                 <w:rStyle w:val="Hyperlink"/>
                 <w:noProof/>
               </w:rPr>
-              <w:t>4.3.</w:t>
+              <w:t>5.1.</w:t>
             </w:r>
             <w:r>
               <w:rPr>
@@ -1497,7 +1737,7 @@
                 <w:rStyle w:val="Hyperlink"/>
                 <w:noProof/>
               </w:rPr>
-              <w:t>Increased energy efficiency</w:t>
+              <w:t>Boiler factors</w:t>
             </w:r>
             <w:r>
               <w:rPr>
@@ -1518,7 +1758,7 @@
                 <w:noProof/>
                 <w:webHidden/>
               </w:rPr>
-              <w:instrText xml:space="preserve"> PAGEREF _Toc536113919 \h </w:instrText>
+              <w:instrText xml:space="preserve"> PAGEREF _Toc1211663 \h </w:instrText>
             </w:r>
             <w:r>
               <w:rPr>
@@ -1538,93 +1778,7 @@
                 <w:noProof/>
                 <w:webHidden/>
               </w:rPr>
-              <w:t>14</w:t>
-            </w:r>
-            <w:r>
-              <w:rPr>
-                <w:noProof/>
-                <w:webHidden/>
-              </w:rPr>
-              <w:fldChar w:fldCharType="end"/>
-            </w:r>
-          </w:hyperlink>
-        </w:p>
-        <w:p>
-          <w:pPr>
-            <w:pStyle w:val="TOC1"/>
-            <w:tabs>
-              <w:tab w:val="left" w:pos="440"/>
-              <w:tab w:val="right" w:leader="dot" w:pos="9350"/>
-            </w:tabs>
-            <w:rPr>
-              <w:rFonts w:asciiTheme="minorHAnsi" w:eastAsiaTheme="minorEastAsia" w:hAnsiTheme="minorHAnsi"/>
-              <w:noProof/>
-              <w:sz w:val="22"/>
-            </w:rPr>
-          </w:pPr>
-          <w:hyperlink w:anchor="_Toc536113920" w:history="1">
-            <w:r>
-              <w:rPr>
-                <w:rStyle w:val="Hyperlink"/>
-                <w:noProof/>
-              </w:rPr>
-              <w:t>5.</w:t>
-            </w:r>
-            <w:r>
-              <w:rPr>
-                <w:rFonts w:asciiTheme="minorHAnsi" w:eastAsiaTheme="minorEastAsia" w:hAnsiTheme="minorHAnsi"/>
-                <w:noProof/>
-                <w:sz w:val="22"/>
-              </w:rPr>
-              <w:tab/>
-            </w:r>
-            <w:r>
-              <w:rPr>
-                <w:rStyle w:val="Hyperlink"/>
-                <w:noProof/>
-              </w:rPr>
-              <w:t>Experimental design</w:t>
-            </w:r>
-            <w:r>
-              <w:rPr>
-                <w:noProof/>
-                <w:webHidden/>
-              </w:rPr>
-              <w:tab/>
-            </w:r>
-            <w:r>
-              <w:rPr>
-                <w:noProof/>
-                <w:webHidden/>
-              </w:rPr>
-              <w:fldChar w:fldCharType="begin"/>
-            </w:r>
-            <w:r>
-              <w:rPr>
-                <w:noProof/>
-                <w:webHidden/>
-              </w:rPr>
-              <w:instrText xml:space="preserve"> PAGEREF _Toc536113920 \h </w:instrText>
-            </w:r>
-            <w:r>
-              <w:rPr>
-                <w:noProof/>
-                <w:webHidden/>
-              </w:rPr>
-            </w:r>
-            <w:r>
-              <w:rPr>
-                <w:noProof/>
-                <w:webHidden/>
-              </w:rPr>
-              <w:fldChar w:fldCharType="separate"/>
-            </w:r>
-            <w:r>
-              <w:rPr>
-                <w:noProof/>
-                <w:webHidden/>
-              </w:rPr>
-              <w:t>15</w:t>
+              <w:t>17</w:t>
             </w:r>
             <w:r>
               <w:rPr>
@@ -1648,13 +1802,13 @@
               <w:sz w:val="22"/>
             </w:rPr>
           </w:pPr>
-          <w:hyperlink w:anchor="_Toc536113921" w:history="1">
+          <w:hyperlink w:anchor="_Toc1211664" w:history="1">
             <w:r>
               <w:rPr>
                 <w:rStyle w:val="Hyperlink"/>
                 <w:noProof/>
               </w:rPr>
-              <w:t>5.1.</w:t>
+              <w:t>5.2.</w:t>
             </w:r>
             <w:r>
               <w:rPr>
@@ -1669,7 +1823,7 @@
                 <w:rStyle w:val="Hyperlink"/>
                 <w:noProof/>
               </w:rPr>
-              <w:t>Boiler factors</w:t>
+              <w:t>Turbine factors</w:t>
             </w:r>
             <w:r>
               <w:rPr>
@@ -1690,7 +1844,7 @@
                 <w:noProof/>
                 <w:webHidden/>
               </w:rPr>
-              <w:instrText xml:space="preserve"> PAGEREF _Toc536113921 \h </w:instrText>
+              <w:instrText xml:space="preserve"> PAGEREF _Toc1211664 \h </w:instrText>
             </w:r>
             <w:r>
               <w:rPr>
@@ -1710,7 +1864,7 @@
                 <w:noProof/>
                 <w:webHidden/>
               </w:rPr>
-              <w:t>15</w:t>
+              <w:t>18</w:t>
             </w:r>
             <w:r>
               <w:rPr>
@@ -1734,13 +1888,13 @@
               <w:sz w:val="22"/>
             </w:rPr>
           </w:pPr>
-          <w:hyperlink w:anchor="_Toc536113922" w:history="1">
+          <w:hyperlink w:anchor="_Toc1211665" w:history="1">
             <w:r>
               <w:rPr>
                 <w:rStyle w:val="Hyperlink"/>
                 <w:noProof/>
               </w:rPr>
-              <w:t>5.2.</w:t>
+              <w:t>5.3.</w:t>
             </w:r>
             <w:r>
               <w:rPr>
@@ -1755,7 +1909,7 @@
                 <w:rStyle w:val="Hyperlink"/>
                 <w:noProof/>
               </w:rPr>
-              <w:t>Turbine factors</w:t>
+              <w:t>Condenser factors</w:t>
             </w:r>
             <w:r>
               <w:rPr>
@@ -1776,7 +1930,7 @@
                 <w:noProof/>
                 <w:webHidden/>
               </w:rPr>
-              <w:instrText xml:space="preserve"> PAGEREF _Toc536113922 \h </w:instrText>
+              <w:instrText xml:space="preserve"> PAGEREF _Toc1211665 \h </w:instrText>
             </w:r>
             <w:r>
               <w:rPr>
@@ -1796,7 +1950,7 @@
                 <w:noProof/>
                 <w:webHidden/>
               </w:rPr>
-              <w:t>16</w:t>
+              <w:t>18</w:t>
             </w:r>
             <w:r>
               <w:rPr>
@@ -1820,13 +1974,13 @@
               <w:sz w:val="22"/>
             </w:rPr>
           </w:pPr>
-          <w:hyperlink w:anchor="_Toc536113923" w:history="1">
+          <w:hyperlink w:anchor="_Toc1211666" w:history="1">
             <w:r>
               <w:rPr>
                 <w:rStyle w:val="Hyperlink"/>
                 <w:noProof/>
               </w:rPr>
-              <w:t>5.3.</w:t>
+              <w:t>5.4.</w:t>
             </w:r>
             <w:r>
               <w:rPr>
@@ -1841,7 +1995,7 @@
                 <w:rStyle w:val="Hyperlink"/>
                 <w:noProof/>
               </w:rPr>
-              <w:t>Condenser factors</w:t>
+              <w:t>Pump factors</w:t>
             </w:r>
             <w:r>
               <w:rPr>
@@ -1862,7 +2016,7 @@
                 <w:noProof/>
                 <w:webHidden/>
               </w:rPr>
-              <w:instrText xml:space="preserve"> PAGEREF _Toc536113923 \h </w:instrText>
+              <w:instrText xml:space="preserve"> PAGEREF _Toc1211666 \h </w:instrText>
             </w:r>
             <w:r>
               <w:rPr>
@@ -1882,7 +2036,7 @@
                 <w:noProof/>
                 <w:webHidden/>
               </w:rPr>
-              <w:t>16</w:t>
+              <w:t>18</w:t>
             </w:r>
             <w:r>
               <w:rPr>
@@ -1895,9 +2049,9 @@
         </w:p>
         <w:p>
           <w:pPr>
-            <w:pStyle w:val="TOC2"/>
+            <w:pStyle w:val="TOC1"/>
             <w:tabs>
-              <w:tab w:val="left" w:pos="880"/>
+              <w:tab w:val="left" w:pos="480"/>
               <w:tab w:val="right" w:leader="dot" w:pos="9350"/>
             </w:tabs>
             <w:rPr>
@@ -1906,13 +2060,13 @@
               <w:sz w:val="22"/>
             </w:rPr>
           </w:pPr>
-          <w:hyperlink w:anchor="_Toc536113924" w:history="1">
+          <w:hyperlink w:anchor="_Toc1211667" w:history="1">
             <w:r>
               <w:rPr>
                 <w:rStyle w:val="Hyperlink"/>
                 <w:noProof/>
               </w:rPr>
-              <w:t>5.4.</w:t>
+              <w:t>6.</w:t>
             </w:r>
             <w:r>
               <w:rPr>
@@ -1927,7 +2081,7 @@
                 <w:rStyle w:val="Hyperlink"/>
                 <w:noProof/>
               </w:rPr>
-              <w:t>Pump factors</w:t>
+              <w:t>References</w:t>
             </w:r>
             <w:r>
               <w:rPr>
@@ -1948,7 +2102,7 @@
                 <w:noProof/>
                 <w:webHidden/>
               </w:rPr>
-              <w:instrText xml:space="preserve"> PAGEREF _Toc536113924 \h </w:instrText>
+              <w:instrText xml:space="preserve"> PAGEREF _Toc1211667 \h </w:instrText>
             </w:r>
             <w:r>
               <w:rPr>
@@ -1968,7 +2122,7 @@
                 <w:noProof/>
                 <w:webHidden/>
               </w:rPr>
-              <w:t>16</w:t>
+              <w:t>20</w:t>
             </w:r>
             <w:r>
               <w:rPr>
@@ -1983,7 +2137,7 @@
           <w:pPr>
             <w:pStyle w:val="TOC1"/>
             <w:tabs>
-              <w:tab w:val="left" w:pos="440"/>
+              <w:tab w:val="left" w:pos="480"/>
               <w:tab w:val="right" w:leader="dot" w:pos="9350"/>
             </w:tabs>
             <w:rPr>
@@ -1992,13 +2146,13 @@
               <w:sz w:val="22"/>
             </w:rPr>
           </w:pPr>
-          <w:hyperlink w:anchor="_Toc536113925" w:history="1">
+          <w:hyperlink w:anchor="_Toc1211668" w:history="1">
             <w:r>
               <w:rPr>
                 <w:rStyle w:val="Hyperlink"/>
                 <w:noProof/>
               </w:rPr>
-              <w:t>6.</w:t>
+              <w:t>7.</w:t>
             </w:r>
             <w:r>
               <w:rPr>
@@ -2013,7 +2167,7 @@
                 <w:rStyle w:val="Hyperlink"/>
                 <w:noProof/>
               </w:rPr>
-              <w:t>Feasibility</w:t>
+              <w:t>Appendix A – Acronyms</w:t>
             </w:r>
             <w:r>
               <w:rPr>
@@ -2034,7 +2188,7 @@
                 <w:noProof/>
                 <w:webHidden/>
               </w:rPr>
-              <w:instrText xml:space="preserve"> PAGEREF _Toc536113925 \h </w:instrText>
+              <w:instrText xml:space="preserve"> PAGEREF _Toc1211668 \h </w:instrText>
             </w:r>
             <w:r>
               <w:rPr>
@@ -2054,7 +2208,7 @@
                 <w:noProof/>
                 <w:webHidden/>
               </w:rPr>
-              <w:t>18</w:t>
+              <w:t>22</w:t>
             </w:r>
             <w:r>
               <w:rPr>
@@ -2067,9 +2221,9 @@
         </w:p>
         <w:p>
           <w:pPr>
-            <w:pStyle w:val="TOC2"/>
+            <w:pStyle w:val="TOC1"/>
             <w:tabs>
-              <w:tab w:val="left" w:pos="880"/>
+              <w:tab w:val="left" w:pos="480"/>
               <w:tab w:val="right" w:leader="dot" w:pos="9350"/>
             </w:tabs>
             <w:rPr>
@@ -2078,13 +2232,13 @@
               <w:sz w:val="22"/>
             </w:rPr>
           </w:pPr>
-          <w:hyperlink w:anchor="_Toc536113926" w:history="1">
+          <w:hyperlink w:anchor="_Toc1211669" w:history="1">
             <w:r>
               <w:rPr>
                 <w:rStyle w:val="Hyperlink"/>
                 <w:noProof/>
               </w:rPr>
-              <w:t>6.1.</w:t>
+              <w:t>8.</w:t>
             </w:r>
             <w:r>
               <w:rPr>
@@ -2099,7 +2253,7 @@
                 <w:rStyle w:val="Hyperlink"/>
                 <w:noProof/>
               </w:rPr>
-              <w:t>Working fluid</w:t>
+              <w:t>Appendix C – Source Code</w:t>
             </w:r>
             <w:r>
               <w:rPr>
@@ -2120,7 +2274,7 @@
                 <w:noProof/>
                 <w:webHidden/>
               </w:rPr>
-              <w:instrText xml:space="preserve"> PAGEREF _Toc536113926 \h </w:instrText>
+              <w:instrText xml:space="preserve"> PAGEREF _Toc1211669 \h </w:instrText>
             </w:r>
             <w:r>
               <w:rPr>
@@ -2140,437 +2294,7 @@
                 <w:noProof/>
                 <w:webHidden/>
               </w:rPr>
-              <w:t>18</w:t>
-            </w:r>
-            <w:r>
-              <w:rPr>
-                <w:noProof/>
-                <w:webHidden/>
-              </w:rPr>
-              <w:fldChar w:fldCharType="end"/>
-            </w:r>
-          </w:hyperlink>
-        </w:p>
-        <w:p>
-          <w:pPr>
-            <w:pStyle w:val="TOC2"/>
-            <w:tabs>
-              <w:tab w:val="left" w:pos="880"/>
-              <w:tab w:val="right" w:leader="dot" w:pos="9350"/>
-            </w:tabs>
-            <w:rPr>
-              <w:rFonts w:asciiTheme="minorHAnsi" w:eastAsiaTheme="minorEastAsia" w:hAnsiTheme="minorHAnsi"/>
-              <w:noProof/>
-              <w:sz w:val="22"/>
-            </w:rPr>
-          </w:pPr>
-          <w:hyperlink w:anchor="_Toc536113927" w:history="1">
-            <w:r>
-              <w:rPr>
-                <w:rStyle w:val="Hyperlink"/>
-                <w:noProof/>
-              </w:rPr>
-              <w:t>6.2.</w:t>
-            </w:r>
-            <w:r>
-              <w:rPr>
-                <w:rFonts w:asciiTheme="minorHAnsi" w:eastAsiaTheme="minorEastAsia" w:hAnsiTheme="minorHAnsi"/>
-                <w:noProof/>
-                <w:sz w:val="22"/>
-              </w:rPr>
-              <w:tab/>
-            </w:r>
-            <w:r>
-              <w:rPr>
-                <w:rStyle w:val="Hyperlink"/>
-                <w:noProof/>
-              </w:rPr>
-              <w:t>Heat exchange</w:t>
-            </w:r>
-            <w:r>
-              <w:rPr>
-                <w:noProof/>
-                <w:webHidden/>
-              </w:rPr>
-              <w:tab/>
-            </w:r>
-            <w:r>
-              <w:rPr>
-                <w:noProof/>
-                <w:webHidden/>
-              </w:rPr>
-              <w:fldChar w:fldCharType="begin"/>
-            </w:r>
-            <w:r>
-              <w:rPr>
-                <w:noProof/>
-                <w:webHidden/>
-              </w:rPr>
-              <w:instrText xml:space="preserve"> PAGEREF _Toc536113927 \h </w:instrText>
-            </w:r>
-            <w:r>
-              <w:rPr>
-                <w:noProof/>
-                <w:webHidden/>
-              </w:rPr>
-            </w:r>
-            <w:r>
-              <w:rPr>
-                <w:noProof/>
-                <w:webHidden/>
-              </w:rPr>
-              <w:fldChar w:fldCharType="separate"/>
-            </w:r>
-            <w:r>
-              <w:rPr>
-                <w:noProof/>
-                <w:webHidden/>
-              </w:rPr>
-              <w:t>18</w:t>
-            </w:r>
-            <w:r>
-              <w:rPr>
-                <w:noProof/>
-                <w:webHidden/>
-              </w:rPr>
-              <w:fldChar w:fldCharType="end"/>
-            </w:r>
-          </w:hyperlink>
-        </w:p>
-        <w:p>
-          <w:pPr>
-            <w:pStyle w:val="TOC1"/>
-            <w:tabs>
-              <w:tab w:val="left" w:pos="440"/>
-              <w:tab w:val="right" w:leader="dot" w:pos="9350"/>
-            </w:tabs>
-            <w:rPr>
-              <w:rFonts w:asciiTheme="minorHAnsi" w:eastAsiaTheme="minorEastAsia" w:hAnsiTheme="minorHAnsi"/>
-              <w:noProof/>
-              <w:sz w:val="22"/>
-            </w:rPr>
-          </w:pPr>
-          <w:hyperlink w:anchor="_Toc536113928" w:history="1">
-            <w:r>
-              <w:rPr>
-                <w:rStyle w:val="Hyperlink"/>
-                <w:noProof/>
-              </w:rPr>
-              <w:t>7.</w:t>
-            </w:r>
-            <w:r>
-              <w:rPr>
-                <w:rFonts w:asciiTheme="minorHAnsi" w:eastAsiaTheme="minorEastAsia" w:hAnsiTheme="minorHAnsi"/>
-                <w:noProof/>
-                <w:sz w:val="22"/>
-              </w:rPr>
-              <w:tab/>
-            </w:r>
-            <w:r>
-              <w:rPr>
-                <w:rStyle w:val="Hyperlink"/>
-                <w:noProof/>
-              </w:rPr>
-              <w:t>Discussion</w:t>
-            </w:r>
-            <w:r>
-              <w:rPr>
-                <w:noProof/>
-                <w:webHidden/>
-              </w:rPr>
-              <w:tab/>
-            </w:r>
-            <w:r>
-              <w:rPr>
-                <w:noProof/>
-                <w:webHidden/>
-              </w:rPr>
-              <w:fldChar w:fldCharType="begin"/>
-            </w:r>
-            <w:r>
-              <w:rPr>
-                <w:noProof/>
-                <w:webHidden/>
-              </w:rPr>
-              <w:instrText xml:space="preserve"> PAGEREF _Toc536113928 \h </w:instrText>
-            </w:r>
-            <w:r>
-              <w:rPr>
-                <w:noProof/>
-                <w:webHidden/>
-              </w:rPr>
-            </w:r>
-            <w:r>
-              <w:rPr>
-                <w:noProof/>
-                <w:webHidden/>
-              </w:rPr>
-              <w:fldChar w:fldCharType="separate"/>
-            </w:r>
-            <w:r>
-              <w:rPr>
-                <w:noProof/>
-                <w:webHidden/>
-              </w:rPr>
-              <w:t>20</w:t>
-            </w:r>
-            <w:r>
-              <w:rPr>
-                <w:noProof/>
-                <w:webHidden/>
-              </w:rPr>
-              <w:fldChar w:fldCharType="end"/>
-            </w:r>
-          </w:hyperlink>
-        </w:p>
-        <w:p>
-          <w:pPr>
-            <w:pStyle w:val="TOC1"/>
-            <w:tabs>
-              <w:tab w:val="left" w:pos="440"/>
-              <w:tab w:val="right" w:leader="dot" w:pos="9350"/>
-            </w:tabs>
-            <w:rPr>
-              <w:rFonts w:asciiTheme="minorHAnsi" w:eastAsiaTheme="minorEastAsia" w:hAnsiTheme="minorHAnsi"/>
-              <w:noProof/>
-              <w:sz w:val="22"/>
-            </w:rPr>
-          </w:pPr>
-          <w:hyperlink w:anchor="_Toc536113929" w:history="1">
-            <w:r>
-              <w:rPr>
-                <w:rStyle w:val="Hyperlink"/>
-                <w:noProof/>
-              </w:rPr>
-              <w:t>8.</w:t>
-            </w:r>
-            <w:r>
-              <w:rPr>
-                <w:rFonts w:asciiTheme="minorHAnsi" w:eastAsiaTheme="minorEastAsia" w:hAnsiTheme="minorHAnsi"/>
-                <w:noProof/>
-                <w:sz w:val="22"/>
-              </w:rPr>
-              <w:tab/>
-            </w:r>
-            <w:r>
-              <w:rPr>
-                <w:rStyle w:val="Hyperlink"/>
-                <w:noProof/>
-              </w:rPr>
-              <w:t>Appendix A – Acronyms</w:t>
-            </w:r>
-            <w:r>
-              <w:rPr>
-                <w:noProof/>
-                <w:webHidden/>
-              </w:rPr>
-              <w:tab/>
-            </w:r>
-            <w:r>
-              <w:rPr>
-                <w:noProof/>
-                <w:webHidden/>
-              </w:rPr>
-              <w:fldChar w:fldCharType="begin"/>
-            </w:r>
-            <w:r>
-              <w:rPr>
-                <w:noProof/>
-                <w:webHidden/>
-              </w:rPr>
-              <w:instrText xml:space="preserve"> PAGEREF _Toc536113929 \h </w:instrText>
-            </w:r>
-            <w:r>
-              <w:rPr>
-                <w:noProof/>
-                <w:webHidden/>
-              </w:rPr>
-            </w:r>
-            <w:r>
-              <w:rPr>
-                <w:noProof/>
-                <w:webHidden/>
-              </w:rPr>
-              <w:fldChar w:fldCharType="separate"/>
-            </w:r>
-            <w:r>
-              <w:rPr>
-                <w:noProof/>
-                <w:webHidden/>
-              </w:rPr>
-              <w:t>21</w:t>
-            </w:r>
-            <w:r>
-              <w:rPr>
-                <w:noProof/>
-                <w:webHidden/>
-              </w:rPr>
-              <w:fldChar w:fldCharType="end"/>
-            </w:r>
-          </w:hyperlink>
-        </w:p>
-        <w:p>
-          <w:pPr>
-            <w:pStyle w:val="TOC1"/>
-            <w:tabs>
-              <w:tab w:val="left" w:pos="440"/>
-              <w:tab w:val="right" w:leader="dot" w:pos="9350"/>
-            </w:tabs>
-            <w:rPr>
-              <w:rFonts w:asciiTheme="minorHAnsi" w:eastAsiaTheme="minorEastAsia" w:hAnsiTheme="minorHAnsi"/>
-              <w:noProof/>
-              <w:sz w:val="22"/>
-            </w:rPr>
-          </w:pPr>
-          <w:hyperlink w:anchor="_Toc536113930" w:history="1">
-            <w:r>
-              <w:rPr>
-                <w:rStyle w:val="Hyperlink"/>
-                <w:noProof/>
-              </w:rPr>
-              <w:t>9.</w:t>
-            </w:r>
-            <w:r>
-              <w:rPr>
-                <w:rFonts w:asciiTheme="minorHAnsi" w:eastAsiaTheme="minorEastAsia" w:hAnsiTheme="minorHAnsi"/>
-                <w:noProof/>
-                <w:sz w:val="22"/>
-              </w:rPr>
-              <w:tab/>
-            </w:r>
-            <w:r>
-              <w:rPr>
-                <w:rStyle w:val="Hyperlink"/>
-                <w:noProof/>
-              </w:rPr>
-              <w:t>Appendix C – Source Code</w:t>
-            </w:r>
-            <w:r>
-              <w:rPr>
-                <w:noProof/>
-                <w:webHidden/>
-              </w:rPr>
-              <w:tab/>
-            </w:r>
-            <w:r>
-              <w:rPr>
-                <w:noProof/>
-                <w:webHidden/>
-              </w:rPr>
-              <w:fldChar w:fldCharType="begin"/>
-            </w:r>
-            <w:r>
-              <w:rPr>
-                <w:noProof/>
-                <w:webHidden/>
-              </w:rPr>
-              <w:instrText xml:space="preserve"> PAGEREF _Toc536113930 \h </w:instrText>
-            </w:r>
-            <w:r>
-              <w:rPr>
-                <w:noProof/>
-                <w:webHidden/>
-              </w:rPr>
-            </w:r>
-            <w:r>
-              <w:rPr>
-                <w:noProof/>
-                <w:webHidden/>
-              </w:rPr>
-              <w:fldChar w:fldCharType="separate"/>
-            </w:r>
-            <w:r>
-              <w:rPr>
-                <w:noProof/>
-                <w:webHidden/>
-              </w:rPr>
-              <w:t>22</w:t>
-            </w:r>
-            <w:r>
-              <w:rPr>
-                <w:noProof/>
-                <w:webHidden/>
-              </w:rPr>
-              <w:fldChar w:fldCharType="end"/>
-            </w:r>
-          </w:hyperlink>
-        </w:p>
-        <w:p>
-          <w:pPr>
-            <w:pStyle w:val="TOC1"/>
-            <w:tabs>
-              <w:tab w:val="left" w:pos="660"/>
-              <w:tab w:val="right" w:leader="dot" w:pos="9350"/>
-            </w:tabs>
-            <w:rPr>
-              <w:rFonts w:asciiTheme="minorHAnsi" w:eastAsiaTheme="minorEastAsia" w:hAnsiTheme="minorHAnsi"/>
-              <w:noProof/>
-              <w:sz w:val="22"/>
-            </w:rPr>
-          </w:pPr>
-          <w:hyperlink w:anchor="_Toc536113931" w:history="1">
-            <w:r>
-              <w:rPr>
-                <w:rStyle w:val="Hyperlink"/>
-                <w:noProof/>
-              </w:rPr>
-              <w:t>10.</w:t>
-            </w:r>
-            <w:r>
-              <w:rPr>
-                <w:rFonts w:asciiTheme="minorHAnsi" w:eastAsiaTheme="minorEastAsia" w:hAnsiTheme="minorHAnsi"/>
-                <w:noProof/>
-                <w:sz w:val="22"/>
-              </w:rPr>
-              <w:tab/>
-            </w:r>
-            <w:r>
-              <w:rPr>
-                <w:rStyle w:val="Hyperlink"/>
-                <w:noProof/>
-              </w:rPr>
-              <w:t>References</w:t>
-            </w:r>
-            <w:r>
-              <w:rPr>
-                <w:noProof/>
-                <w:webHidden/>
-              </w:rPr>
-              <w:tab/>
-            </w:r>
-            <w:r>
-              <w:rPr>
-                <w:noProof/>
-                <w:webHidden/>
-              </w:rPr>
-              <w:fldChar w:fldCharType="begin"/>
-            </w:r>
-            <w:r>
-              <w:rPr>
-                <w:noProof/>
-                <w:webHidden/>
-              </w:rPr>
-              <w:instrText xml:space="preserve"> PAGEREF _Toc536113931 \h </w:instrText>
-            </w:r>
-            <w:r>
-              <w:rPr>
-                <w:noProof/>
-                <w:webHidden/>
-              </w:rPr>
-            </w:r>
-            <w:r>
-              <w:rPr>
-                <w:noProof/>
-                <w:webHidden/>
-              </w:rPr>
-              <w:fldChar w:fldCharType="separate"/>
-            </w:r>
-            <w:r>
-              <w:rPr>
-                <w:noProof/>
-                <w:webHidden/>
-              </w:rPr>
-              <w:t>28</w:t>
+              <w:t>23</w:t>
             </w:r>
             <w:r>
               <w:rPr>
@@ -2610,12 +2334,12 @@
       <w:pPr>
         <w:pStyle w:val="Heading1"/>
       </w:pPr>
-      <w:bookmarkStart w:id="1" w:name="_Toc536113907"/>
+      <w:bookmarkStart w:id="0" w:name="_Toc1211648"/>
       <w:r>
         <w:lastRenderedPageBreak/>
         <w:t>Abstract</w:t>
       </w:r>
-      <w:bookmarkEnd w:id="1"/>
+      <w:bookmarkEnd w:id="0"/>
     </w:p>
     <w:p/>
     <w:p>
@@ -2651,7 +2375,6 @@
           <w:id w:val="370044214"/>
           <w:citation/>
         </w:sdtPr>
-        <w:sdtEndPr/>
         <w:sdtContent>
           <w:r>
             <w:fldChar w:fldCharType="begin"/>
@@ -2799,22 +2522,22 @@
       <w:pPr>
         <w:pStyle w:val="Heading1"/>
       </w:pPr>
-      <w:bookmarkStart w:id="2" w:name="_Toc536113908"/>
+      <w:bookmarkStart w:id="1" w:name="_Toc1211649"/>
       <w:r>
         <w:lastRenderedPageBreak/>
         <w:t>Literature review</w:t>
       </w:r>
+      <w:bookmarkEnd w:id="1"/>
+    </w:p>
+    <w:p>
+      <w:pPr>
+        <w:pStyle w:val="Heading2"/>
+      </w:pPr>
+      <w:bookmarkStart w:id="2" w:name="_Toc1211650"/>
+      <w:r>
+        <w:t>Cycle selection</w:t>
+      </w:r>
       <w:bookmarkEnd w:id="2"/>
-    </w:p>
-    <w:p>
-      <w:pPr>
-        <w:pStyle w:val="Heading2"/>
-      </w:pPr>
-      <w:bookmarkStart w:id="3" w:name="_Toc536113909"/>
-      <w:r>
-        <w:t>Cycle selection</w:t>
-      </w:r>
-      <w:bookmarkEnd w:id="3"/>
     </w:p>
     <w:p>
       <w:r>
@@ -2889,7 +2612,6 @@
           <w:id w:val="1148839"/>
           <w:citation/>
         </w:sdtPr>
-        <w:sdtEndPr/>
         <w:sdtContent>
           <w:r>
             <w:fldChar w:fldCharType="begin"/>
@@ -2919,7 +2641,6 @@
           <w:id w:val="1148840"/>
           <w:citation/>
         </w:sdtPr>
-        <w:sdtEndPr/>
         <w:sdtContent>
           <w:r>
             <w:fldChar w:fldCharType="begin"/>
@@ -2929,6 +2650,12 @@
           </w:r>
           <w:r>
             <w:fldChar w:fldCharType="separate"/>
+          </w:r>
+          <w:r>
+            <w:rPr>
+              <w:noProof/>
+            </w:rPr>
+            <w:t xml:space="preserve"> </w:t>
           </w:r>
           <w:r>
             <w:rPr>
@@ -2952,7 +2679,6 @@
           <w:id w:val="1148841"/>
           <w:citation/>
         </w:sdtPr>
-        <w:sdtEndPr/>
         <w:sdtContent>
           <w:r>
             <w:fldChar w:fldCharType="begin"/>
@@ -2985,7 +2711,6 @@
           <w:id w:val="1148842"/>
           <w:citation/>
         </w:sdtPr>
-        <w:sdtEndPr/>
         <w:sdtContent>
           <w:r>
             <w:fldChar w:fldCharType="begin"/>
@@ -3029,7 +2754,6 @@
           <w:id w:val="1811657837"/>
           <w:citation/>
         </w:sdtPr>
-        <w:sdtEndPr/>
         <w:sdtContent>
           <w:r>
             <w:fldChar w:fldCharType="begin"/>
@@ -3039,6 +2763,12 @@
           </w:r>
           <w:r>
             <w:fldChar w:fldCharType="separate"/>
+          </w:r>
+          <w:r>
+            <w:rPr>
+              <w:noProof/>
+            </w:rPr>
+            <w:t xml:space="preserve"> </w:t>
           </w:r>
           <w:r>
             <w:rPr>
@@ -3077,7 +2807,6 @@
           <w:id w:val="2001933089"/>
           <w:citation/>
         </w:sdtPr>
-        <w:sdtEndPr/>
         <w:sdtContent>
           <w:r>
             <w:fldChar w:fldCharType="begin"/>
@@ -3087,6 +2816,12 @@
           </w:r>
           <w:r>
             <w:fldChar w:fldCharType="separate"/>
+          </w:r>
+          <w:r>
+            <w:rPr>
+              <w:noProof/>
+            </w:rPr>
+            <w:t xml:space="preserve"> </w:t>
           </w:r>
           <w:r>
             <w:rPr>
@@ -3131,7 +2866,6 @@
           <w:id w:val="1811657838"/>
           <w:citation/>
         </w:sdtPr>
-        <w:sdtEndPr/>
         <w:sdtContent>
           <w:r>
             <w:fldChar w:fldCharType="begin"/>
@@ -3141,6 +2875,12 @@
           </w:r>
           <w:r>
             <w:fldChar w:fldCharType="separate"/>
+          </w:r>
+          <w:r>
+            <w:rPr>
+              <w:noProof/>
+            </w:rPr>
+            <w:t xml:space="preserve"> </w:t>
           </w:r>
           <w:r>
             <w:rPr>
@@ -3157,11 +2897,11 @@
         </w:sdtContent>
       </w:sdt>
       <w:r>
-        <w:t xml:space="preserve"> “For low temperature sources, the </w:t>
+        <w:t xml:space="preserve"> “For low temperature sources, </w:t>
       </w:r>
       <w:r>
         <w:lastRenderedPageBreak/>
-        <w:t xml:space="preserve">Kalina is often mentioned as an alternative for the ORC. Although the Kalina cycle is often called to be [sic] superior to the ORC, </w:t>
+        <w:t xml:space="preserve">the Kalina is often mentioned as an alternative for the ORC. Although the Kalina cycle is often called to be [sic] superior to the ORC, </w:t>
       </w:r>
       <w:proofErr w:type="spellStart"/>
       <w:r>
@@ -3176,7 +2916,6 @@
           <w:id w:val="1184330524"/>
           <w:citation/>
         </w:sdtPr>
-        <w:sdtEndPr/>
         <w:sdtContent>
           <w:r>
             <w:fldChar w:fldCharType="begin"/>
@@ -3209,7 +2948,6 @@
           <w:id w:val="68706183"/>
           <w:citation/>
         </w:sdtPr>
-        <w:sdtEndPr/>
         <w:sdtContent>
           <w:r>
             <w:fldChar w:fldCharType="begin"/>
@@ -3219,6 +2957,12 @@
           </w:r>
           <w:r>
             <w:fldChar w:fldCharType="separate"/>
+          </w:r>
+          <w:r>
+            <w:rPr>
+              <w:noProof/>
+            </w:rPr>
+            <w:t xml:space="preserve"> </w:t>
           </w:r>
           <w:r>
             <w:rPr>
@@ -3248,7 +2992,6 @@
           <w:id w:val="1749614016"/>
           <w:citation/>
         </w:sdtPr>
-        <w:sdtEndPr/>
         <w:sdtContent>
           <w:r>
             <w:fldChar w:fldCharType="begin"/>
@@ -3281,7 +3024,6 @@
           <w:id w:val="-466738155"/>
           <w:citation/>
         </w:sdtPr>
-        <w:sdtEndPr/>
         <w:sdtContent>
           <w:r>
             <w:fldChar w:fldCharType="begin"/>
@@ -3314,7 +3056,6 @@
           <w:id w:val="-586609329"/>
           <w:citation/>
         </w:sdtPr>
-        <w:sdtEndPr/>
         <w:sdtContent>
           <w:r>
             <w:fldChar w:fldCharType="begin"/>
@@ -3444,12 +3185,12 @@
       <w:pPr>
         <w:pStyle w:val="Heading2"/>
       </w:pPr>
-      <w:bookmarkStart w:id="4" w:name="_Toc536113910"/>
+      <w:bookmarkStart w:id="3" w:name="_Toc1211651"/>
       <w:r>
         <w:lastRenderedPageBreak/>
         <w:t>Working fluid selection</w:t>
       </w:r>
-      <w:bookmarkEnd w:id="4"/>
+      <w:bookmarkEnd w:id="3"/>
     </w:p>
     <w:p>
       <w:r>
@@ -3484,7 +3225,6 @@
           <w:id w:val="966396350"/>
           <w:citation/>
         </w:sdtPr>
-        <w:sdtEndPr/>
         <w:sdtContent>
           <w:r>
             <w:fldChar w:fldCharType="begin"/>
@@ -3499,7 +3239,13 @@
             <w:rPr>
               <w:noProof/>
             </w:rPr>
-            <w:t>[10]</w:t>
+            <w:t xml:space="preserve"> </w:t>
+          </w:r>
+          <w:r>
+            <w:rPr>
+              <w:noProof/>
+            </w:rPr>
+            <w:t>[7]</w:t>
           </w:r>
           <w:r>
             <w:rPr>
@@ -3533,7 +3279,6 @@
           <w:id w:val="1158731873"/>
           <w:citation/>
         </w:sdtPr>
-        <w:sdtEndPr/>
         <w:sdtContent>
           <w:r>
             <w:fldChar w:fldCharType="begin"/>
@@ -3548,7 +3293,7 @@
             <w:rPr>
               <w:noProof/>
             </w:rPr>
-            <w:t>[10]</w:t>
+            <w:t>[7]</w:t>
           </w:r>
           <w:r>
             <w:rPr>
@@ -3572,7 +3317,6 @@
           <w:id w:val="868812406"/>
           <w:citation/>
         </w:sdtPr>
-        <w:sdtEndPr/>
         <w:sdtContent>
           <w:r>
             <w:fldChar w:fldCharType="begin"/>
@@ -3587,7 +3331,7 @@
             <w:rPr>
               <w:noProof/>
             </w:rPr>
-            <w:t>[11]</w:t>
+            <w:t>[8]</w:t>
           </w:r>
           <w:r>
             <w:rPr>
@@ -3611,7 +3355,6 @@
           <w:id w:val="-1998947139"/>
           <w:citation/>
         </w:sdtPr>
-        <w:sdtEndPr/>
         <w:sdtContent>
           <w:r>
             <w:fldChar w:fldCharType="begin"/>
@@ -3626,7 +3369,7 @@
             <w:rPr>
               <w:noProof/>
             </w:rPr>
-            <w:t>[11]</w:t>
+            <w:t>[8]</w:t>
           </w:r>
           <w:r>
             <w:rPr>
@@ -3644,7 +3387,6 @@
           <w:id w:val="620655606"/>
           <w:citation/>
         </w:sdtPr>
-        <w:sdtEndPr/>
         <w:sdtContent>
           <w:r>
             <w:fldChar w:fldCharType="begin"/>
@@ -3727,7 +3469,6 @@
           <w:id w:val="-1197158709"/>
           <w:citation/>
         </w:sdtPr>
-        <w:sdtEndPr/>
         <w:sdtContent>
           <w:r>
             <w:fldChar w:fldCharType="begin"/>
@@ -3742,7 +3483,7 @@
             <w:rPr>
               <w:noProof/>
             </w:rPr>
-            <w:t>[7]</w:t>
+            <w:t>[9]</w:t>
           </w:r>
           <w:r>
             <w:fldChar w:fldCharType="end"/>
@@ -3758,11 +3499,11 @@
       <w:pPr>
         <w:pStyle w:val="Heading2"/>
       </w:pPr>
-      <w:bookmarkStart w:id="5" w:name="_Toc536113911"/>
+      <w:bookmarkStart w:id="4" w:name="_Toc1211652"/>
       <w:r>
         <w:t>Heat exchange</w:t>
       </w:r>
-      <w:bookmarkEnd w:id="5"/>
+      <w:bookmarkEnd w:id="4"/>
     </w:p>
     <w:p>
       <w:r>
@@ -3774,6 +3515,7 @@
       <w:pPr>
         <w:jc w:val="center"/>
       </w:pPr>
+      <w:bookmarkStart w:id="5" w:name="_GoBack"/>
       <w:r>
         <w:rPr>
           <w:noProof/>
@@ -3814,6 +3556,7 @@
           </wp:inline>
         </w:drawing>
       </w:r>
+      <w:bookmarkEnd w:id="5"/>
     </w:p>
     <w:p>
       <w:pPr>
@@ -3822,30 +3565,14 @@
       <w:r>
         <w:t xml:space="preserve">Figure </w:t>
       </w:r>
-      <w:r>
-        <w:fldChar w:fldCharType="begin"/>
-      </w:r>
-      <w:r>
-        <w:instrText xml:space="preserve"> SEQ Figure \* ARA</w:instrText>
-      </w:r>
-      <w:r>
-        <w:instrText xml:space="preserve">BIC </w:instrText>
-      </w:r>
-      <w:r>
-        <w:fldChar w:fldCharType="separate"/>
-      </w:r>
-      <w:r>
-        <w:rPr>
-          <w:noProof/>
-        </w:rPr>
-        <w:t>1</w:t>
-      </w:r>
-      <w:r>
-        <w:rPr>
-          <w:noProof/>
-        </w:rPr>
-        <w:fldChar w:fldCharType="end"/>
-      </w:r>
+      <w:fldSimple w:instr=" SEQ Figure \* ARABIC ">
+        <w:r>
+          <w:rPr>
+            <w:noProof/>
+          </w:rPr>
+          <w:t>1</w:t>
+        </w:r>
+      </w:fldSimple>
       <w:r>
         <w:t xml:space="preserve">: </w:t>
       </w:r>
@@ -3862,7 +3589,6 @@
           <w:id w:val="-169794530"/>
           <w:citation/>
         </w:sdtPr>
-        <w:sdtEndPr/>
         <w:sdtContent>
           <w:r>
             <w:fldChar w:fldCharType="begin"/>
@@ -3872,6 +3598,12 @@
           </w:r>
           <w:r>
             <w:fldChar w:fldCharType="separate"/>
+          </w:r>
+          <w:r>
+            <w:rPr>
+              <w:noProof/>
+            </w:rPr>
+            <w:t xml:space="preserve"> </w:t>
           </w:r>
           <w:r>
             <w:rPr>
@@ -3918,7 +3650,6 @@
           <w:id w:val="493233784"/>
           <w:citation/>
         </w:sdtPr>
-        <w:sdtEndPr/>
         <w:sdtContent>
           <w:r>
             <w:fldChar w:fldCharType="begin"/>
@@ -3957,7 +3688,6 @@
           <w:id w:val="-768164115"/>
           <w:citation/>
         </w:sdtPr>
-        <w:sdtEndPr/>
         <w:sdtContent>
           <w:r>
             <w:fldChar w:fldCharType="begin"/>
@@ -3967,6 +3697,12 @@
           </w:r>
           <w:r>
             <w:fldChar w:fldCharType="separate"/>
+          </w:r>
+          <w:r>
+            <w:rPr>
+              <w:noProof/>
+            </w:rPr>
+            <w:t xml:space="preserve"> </w:t>
           </w:r>
           <w:r>
             <w:rPr>
@@ -4059,7 +3795,7 @@
       <w:pPr>
         <w:pStyle w:val="Heading2"/>
       </w:pPr>
-      <w:bookmarkStart w:id="6" w:name="_Toc536113912"/>
+      <w:bookmarkStart w:id="6" w:name="_Toc1211653"/>
       <w:r>
         <w:t>Cycle evaluation</w:t>
       </w:r>
@@ -4341,7 +4077,6 @@
           </wp:inline>
         </w:drawing>
       </w:r>
-      <w:bookmarkStart w:id="7" w:name="_Toc536113913"/>
     </w:p>
     <w:p>
       <w:pPr>
@@ -4361,6 +4096,7 @@
       <w:pPr>
         <w:pStyle w:val="Heading1"/>
       </w:pPr>
+      <w:bookmarkStart w:id="7" w:name="_Toc1211654"/>
       <w:r>
         <w:lastRenderedPageBreak/>
         <w:t>Plan of study</w:t>
@@ -4372,7 +4108,7 @@
       <w:pPr>
         <w:pStyle w:val="Heading2"/>
       </w:pPr>
-      <w:bookmarkStart w:id="8" w:name="_Toc536113915"/>
+      <w:bookmarkStart w:id="8" w:name="_Toc1211655"/>
       <w:r>
         <w:t>Objectives and outcomes</w:t>
       </w:r>
@@ -4846,9 +4582,11 @@
       <w:pPr>
         <w:pStyle w:val="Heading3"/>
       </w:pPr>
+      <w:bookmarkStart w:id="9" w:name="_Toc1211656"/>
       <w:r>
         <w:t>Develop a mathematical model for iterative design of an organic Rankine cycle</w:t>
       </w:r>
+      <w:bookmarkEnd w:id="9"/>
     </w:p>
     <w:p>
       <w:r>
@@ -4919,24 +4657,14 @@
       <w:r>
         <w:t xml:space="preserve">Figure </w:t>
       </w:r>
-      <w:r>
-        <w:fldChar w:fldCharType="begin"/>
-      </w:r>
-      <w:r>
-        <w:instrText xml:space="preserve"> SEQ Figure \* ARABIC </w:instrText>
-      </w:r>
-      <w:r>
-        <w:fldChar w:fldCharType="separate"/>
-      </w:r>
-      <w:r>
-        <w:rPr>
-          <w:noProof/>
-        </w:rPr>
-        <w:t>2</w:t>
-      </w:r>
-      <w:r>
-        <w:fldChar w:fldCharType="end"/>
-      </w:r>
+      <w:fldSimple w:instr=" SEQ Figure \* ARABIC ">
+        <w:r>
+          <w:rPr>
+            <w:noProof/>
+          </w:rPr>
+          <w:t>2</w:t>
+        </w:r>
+      </w:fldSimple>
       <w:r>
         <w:t>: Proposed study components diagram</w:t>
       </w:r>
@@ -4946,9 +4674,11 @@
       <w:pPr>
         <w:pStyle w:val="Heading3"/>
       </w:pPr>
+      <w:bookmarkStart w:id="10" w:name="_Toc1211657"/>
       <w:r>
         <w:t>Design an organic Rankine cycle to recover heat from an automotive cooling system</w:t>
       </w:r>
+      <w:bookmarkEnd w:id="10"/>
     </w:p>
     <w:p>
       <w:r>
@@ -4974,22 +4704,22 @@
       <w:pPr>
         <w:pStyle w:val="Heading1"/>
       </w:pPr>
-      <w:bookmarkStart w:id="9" w:name="_Toc536113916"/>
+      <w:bookmarkStart w:id="11" w:name="_Toc1211658"/>
       <w:r>
         <w:lastRenderedPageBreak/>
         <w:t>Preliminary results</w:t>
       </w:r>
-      <w:bookmarkEnd w:id="9"/>
+      <w:bookmarkEnd w:id="11"/>
     </w:p>
     <w:p>
       <w:pPr>
         <w:pStyle w:val="Heading2"/>
       </w:pPr>
-      <w:bookmarkStart w:id="10" w:name="_Toc536113917"/>
+      <w:bookmarkStart w:id="12" w:name="_Toc1211659"/>
       <w:r>
         <w:t>Working fluid</w:t>
       </w:r>
-      <w:bookmarkEnd w:id="10"/>
+      <w:bookmarkEnd w:id="12"/>
     </w:p>
     <w:p>
       <w:r>
@@ -5126,7 +4856,6 @@
           <w:id w:val="1504252269"/>
           <w:citation/>
         </w:sdtPr>
-        <w:sdtEndPr/>
         <w:sdtContent>
           <w:r>
             <w:fldChar w:fldCharType="begin"/>
@@ -5141,7 +4870,13 @@
             <w:rPr>
               <w:noProof/>
             </w:rPr>
-            <w:t>[8]</w:t>
+            <w:t xml:space="preserve"> </w:t>
+          </w:r>
+          <w:r>
+            <w:rPr>
+              <w:noProof/>
+            </w:rPr>
+            <w:t>[10]</w:t>
           </w:r>
           <w:r>
             <w:fldChar w:fldCharType="end"/>
@@ -5160,13 +4895,13 @@
       <w:pPr>
         <w:pStyle w:val="Heading2"/>
       </w:pPr>
-      <w:bookmarkStart w:id="11" w:name="_Ref531879853"/>
-      <w:bookmarkStart w:id="12" w:name="_Toc536113918"/>
+      <w:bookmarkStart w:id="13" w:name="_Ref531879853"/>
+      <w:bookmarkStart w:id="14" w:name="_Toc1211660"/>
       <w:r>
         <w:t>Working pressures and temperatures</w:t>
       </w:r>
-      <w:bookmarkEnd w:id="11"/>
-      <w:bookmarkEnd w:id="12"/>
+      <w:bookmarkEnd w:id="13"/>
+      <w:bookmarkEnd w:id="14"/>
     </w:p>
     <w:p>
       <w:r>
@@ -5188,7 +4923,7 @@
         <w:rPr>
           <w:noProof/>
         </w:rPr>
-        <w:t>2</w:t>
+        <w:t>4</w:t>
       </w:r>
       <w:r>
         <w:fldChar w:fldCharType="end"/>
@@ -5267,7 +5002,7 @@
         <w:pStyle w:val="Caption"/>
         <w:jc w:val="center"/>
       </w:pPr>
-      <w:bookmarkStart w:id="13" w:name="_Ref531105452"/>
+      <w:bookmarkStart w:id="15" w:name="_Ref531105452"/>
       <w:r>
         <w:t xml:space="preserve">Figure </w:t>
       </w:r>
@@ -5301,7 +5036,7 @@
         </w:rPr>
         <w:fldChar w:fldCharType="end"/>
       </w:r>
-      <w:bookmarkEnd w:id="13"/>
+      <w:bookmarkEnd w:id="15"/>
       <w:r>
         <w:t>: Typical Rankine cycle</w:t>
       </w:r>
@@ -5595,12 +5330,12 @@
       <w:pPr>
         <w:pStyle w:val="Heading2"/>
       </w:pPr>
-      <w:bookmarkStart w:id="14" w:name="_Toc536113919"/>
+      <w:bookmarkStart w:id="16" w:name="_Toc1211661"/>
       <w:r>
         <w:lastRenderedPageBreak/>
         <w:t>Increased energy efficiency</w:t>
       </w:r>
-      <w:bookmarkEnd w:id="14"/>
+      <w:bookmarkEnd w:id="16"/>
     </w:p>
     <w:p>
       <w:r>
@@ -5645,12 +5380,12 @@
       <w:pPr>
         <w:pStyle w:val="Heading1"/>
       </w:pPr>
-      <w:bookmarkStart w:id="15" w:name="_Toc536113920"/>
+      <w:bookmarkStart w:id="17" w:name="_Toc1211662"/>
       <w:r>
         <w:lastRenderedPageBreak/>
         <w:t>Experimental design</w:t>
       </w:r>
-      <w:bookmarkEnd w:id="15"/>
+      <w:bookmarkEnd w:id="17"/>
     </w:p>
     <w:p>
       <w:r>
@@ -5692,7 +5427,6 @@
           <w:id w:val="674849308"/>
           <w:citation/>
         </w:sdtPr>
-        <w:sdtEndPr/>
         <w:sdtContent>
           <w:r>
             <w:fldChar w:fldCharType="begin"/>
@@ -5722,7 +5456,6 @@
           <w:id w:val="1622722630"/>
           <w:citation/>
         </w:sdtPr>
-        <w:sdtEndPr/>
         <w:sdtContent>
           <w:r>
             <w:fldChar w:fldCharType="begin"/>
@@ -5786,11 +5519,11 @@
       <w:pPr>
         <w:pStyle w:val="Heading2"/>
       </w:pPr>
-      <w:bookmarkStart w:id="16" w:name="_Toc536113921"/>
+      <w:bookmarkStart w:id="18" w:name="_Toc1211663"/>
       <w:r>
         <w:t>Boiler factors</w:t>
       </w:r>
-      <w:bookmarkEnd w:id="16"/>
+      <w:bookmarkEnd w:id="18"/>
     </w:p>
     <w:p>
       <w:r>
@@ -5832,12 +5565,12 @@
       <w:pPr>
         <w:pStyle w:val="Heading2"/>
       </w:pPr>
-      <w:bookmarkStart w:id="17" w:name="_Toc536113922"/>
+      <w:bookmarkStart w:id="19" w:name="_Toc1211664"/>
       <w:r>
         <w:lastRenderedPageBreak/>
         <w:t>Turbine factors</w:t>
       </w:r>
-      <w:bookmarkEnd w:id="17"/>
+      <w:bookmarkEnd w:id="19"/>
     </w:p>
     <w:p>
       <w:r>
@@ -5867,11 +5600,11 @@
       <w:pPr>
         <w:pStyle w:val="Heading2"/>
       </w:pPr>
-      <w:bookmarkStart w:id="18" w:name="_Toc536113923"/>
+      <w:bookmarkStart w:id="20" w:name="_Toc1211665"/>
       <w:r>
         <w:t>Condenser factors</w:t>
       </w:r>
-      <w:bookmarkEnd w:id="18"/>
+      <w:bookmarkEnd w:id="20"/>
     </w:p>
     <w:p>
       <w:r>
@@ -5927,11 +5660,11 @@
       <w:pPr>
         <w:pStyle w:val="Heading2"/>
       </w:pPr>
-      <w:bookmarkStart w:id="19" w:name="_Toc536113924"/>
+      <w:bookmarkStart w:id="21" w:name="_Toc1211666"/>
       <w:r>
         <w:t>Pump factors</w:t>
       </w:r>
-      <w:bookmarkEnd w:id="19"/>
+      <w:bookmarkEnd w:id="21"/>
     </w:p>
     <w:p>
       <w:r>
@@ -5956,6 +5689,7 @@
         <w:br w:type="page"/>
       </w:r>
     </w:p>
+    <w:bookmarkStart w:id="22" w:name="_Toc1211667" w:displacedByCustomXml="next"/>
     <w:sdt>
       <w:sdtPr>
         <w:rPr>
@@ -5970,9 +5704,7 @@
           <w:docPartUnique/>
         </w:docPartObj>
       </w:sdtPr>
-      <w:sdtEndPr/>
       <w:sdtContent>
-        <w:bookmarkStart w:id="20" w:name="_Toc536113931" w:displacedByCustomXml="prev"/>
         <w:p>
           <w:pPr>
             <w:pStyle w:val="Heading1"/>
@@ -5980,14 +5712,13 @@
           <w:r>
             <w:t>References</w:t>
           </w:r>
-          <w:bookmarkEnd w:id="20"/>
+          <w:bookmarkEnd w:id="22"/>
         </w:p>
         <w:sdt>
           <w:sdtPr>
             <w:id w:val="-573587230"/>
             <w:bibliography/>
           </w:sdtPr>
-          <w:sdtEndPr/>
           <w:sdtContent>
             <w:p>
               <w:pPr>
@@ -6023,6 +5754,7 @@
               </w:tblGrid>
               <w:tr>
                 <w:trPr>
+                  <w:divId w:val="74128498"/>
                   <w:tblCellSpacing w:w="15" w:type="dxa"/>
                 </w:trPr>
                 <w:tc>
@@ -6084,6 +5816,7 @@
               </w:tr>
               <w:tr>
                 <w:trPr>
+                  <w:divId w:val="74128498"/>
                   <w:tblCellSpacing w:w="15" w:type="dxa"/>
                 </w:trPr>
                 <w:tc>
@@ -6145,6 +5878,7 @@
               </w:tr>
               <w:tr>
                 <w:trPr>
+                  <w:divId w:val="74128498"/>
                   <w:tblCellSpacing w:w="15" w:type="dxa"/>
                 </w:trPr>
                 <w:tc>
@@ -6206,6 +5940,7 @@
               </w:tr>
               <w:tr>
                 <w:trPr>
+                  <w:divId w:val="74128498"/>
                   <w:tblCellSpacing w:w="15" w:type="dxa"/>
                 </w:trPr>
                 <w:tc>
@@ -6267,6 +6002,7 @@
               </w:tr>
               <w:tr>
                 <w:trPr>
+                  <w:divId w:val="74128498"/>
                   <w:tblCellSpacing w:w="15" w:type="dxa"/>
                 </w:trPr>
                 <w:tc>
@@ -6328,6 +6064,7 @@
               </w:tr>
               <w:tr>
                 <w:trPr>
+                  <w:divId w:val="74128498"/>
                   <w:tblCellSpacing w:w="15" w:type="dxa"/>
                 </w:trPr>
                 <w:tc>
@@ -6389,6 +6126,7 @@
               </w:tr>
               <w:tr>
                 <w:trPr>
+                  <w:divId w:val="74128498"/>
                   <w:tblCellSpacing w:w="15" w:type="dxa"/>
                 </w:trPr>
                 <w:tc>
@@ -6409,6 +6147,130 @@
                         <w:noProof/>
                       </w:rPr>
                       <w:t xml:space="preserve">[7] </w:t>
+                    </w:r>
+                  </w:p>
+                </w:tc>
+                <w:tc>
+                  <w:tcPr>
+                    <w:tcW w:w="0" w:type="auto"/>
+                    <w:hideMark/>
+                  </w:tcPr>
+                  <w:p>
+                    <w:pPr>
+                      <w:pStyle w:val="Bibliography"/>
+                      <w:rPr>
+                        <w:rFonts w:eastAsiaTheme="minorEastAsia"/>
+                        <w:noProof/>
+                      </w:rPr>
+                    </w:pPr>
+                    <w:r>
+                      <w:rPr>
+                        <w:noProof/>
+                      </w:rPr>
+                      <w:t xml:space="preserve">T. S. A. F. H. A. I. M. I. Mohammed A. Khatita, "Power generation using waste heat recovery by organic Rankine cycle in oil and gas sector in Egypt: A case study," </w:t>
+                    </w:r>
+                    <w:r>
+                      <w:rPr>
+                        <w:i/>
+                        <w:iCs/>
+                        <w:noProof/>
+                      </w:rPr>
+                      <w:t xml:space="preserve">Energy, </w:t>
+                    </w:r>
+                    <w:r>
+                      <w:rPr>
+                        <w:noProof/>
+                      </w:rPr>
+                      <w:t xml:space="preserve">vol. 64, pp. 462-472, 2013. </w:t>
+                    </w:r>
+                  </w:p>
+                </w:tc>
+              </w:tr>
+              <w:tr>
+                <w:trPr>
+                  <w:divId w:val="74128498"/>
+                  <w:tblCellSpacing w:w="15" w:type="dxa"/>
+                </w:trPr>
+                <w:tc>
+                  <w:tcPr>
+                    <w:tcW w:w="50" w:type="pct"/>
+                    <w:hideMark/>
+                  </w:tcPr>
+                  <w:p>
+                    <w:pPr>
+                      <w:pStyle w:val="Bibliography"/>
+                      <w:rPr>
+                        <w:rFonts w:eastAsiaTheme="minorEastAsia"/>
+                        <w:noProof/>
+                      </w:rPr>
+                    </w:pPr>
+                    <w:r>
+                      <w:rPr>
+                        <w:noProof/>
+                      </w:rPr>
+                      <w:t xml:space="preserve">[8] </w:t>
+                    </w:r>
+                  </w:p>
+                </w:tc>
+                <w:tc>
+                  <w:tcPr>
+                    <w:tcW w:w="0" w:type="auto"/>
+                    <w:hideMark/>
+                  </w:tcPr>
+                  <w:p>
+                    <w:pPr>
+                      <w:pStyle w:val="Bibliography"/>
+                      <w:rPr>
+                        <w:rFonts w:eastAsiaTheme="minorEastAsia"/>
+                        <w:noProof/>
+                      </w:rPr>
+                    </w:pPr>
+                    <w:r>
+                      <w:rPr>
+                        <w:noProof/>
+                      </w:rPr>
+                      <w:t xml:space="preserve">T. C. Hung, T. Shai and S. K. Wang, "A Review of Organic Rankine Cycles (ORCs) for the Recovery of Low-Grade Waste Heat," </w:t>
+                    </w:r>
+                    <w:r>
+                      <w:rPr>
+                        <w:i/>
+                        <w:iCs/>
+                        <w:noProof/>
+                      </w:rPr>
+                      <w:t xml:space="preserve">Energy, </w:t>
+                    </w:r>
+                    <w:r>
+                      <w:rPr>
+                        <w:noProof/>
+                      </w:rPr>
+                      <w:t xml:space="preserve">vol. 22, no. 7, pp. 661-667, 1997. </w:t>
+                    </w:r>
+                  </w:p>
+                </w:tc>
+              </w:tr>
+              <w:tr>
+                <w:trPr>
+                  <w:divId w:val="74128498"/>
+                  <w:tblCellSpacing w:w="15" w:type="dxa"/>
+                </w:trPr>
+                <w:tc>
+                  <w:tcPr>
+                    <w:tcW w:w="50" w:type="pct"/>
+                    <w:hideMark/>
+                  </w:tcPr>
+                  <w:p>
+                    <w:pPr>
+                      <w:pStyle w:val="Bibliography"/>
+                      <w:rPr>
+                        <w:rFonts w:eastAsiaTheme="minorEastAsia"/>
+                        <w:noProof/>
+                      </w:rPr>
+                    </w:pPr>
+                    <w:r>
+                      <w:rPr>
+                        <w:noProof/>
+                      </w:rPr>
+                      <w:t xml:space="preserve">[9] </w:t>
                     </w:r>
                   </w:p>
                 </w:tc>
@@ -6450,6 +6312,7 @@
               </w:tr>
               <w:tr>
                 <w:trPr>
+                  <w:divId w:val="74128498"/>
                   <w:tblCellSpacing w:w="15" w:type="dxa"/>
                 </w:trPr>
                 <w:tc>
@@ -6469,7 +6332,7 @@
                       <w:rPr>
                         <w:noProof/>
                       </w:rPr>
-                      <w:t xml:space="preserve">[8] </w:t>
+                      <w:t xml:space="preserve">[10] </w:t>
                     </w:r>
                   </w:p>
                 </w:tc>
@@ -6511,6 +6374,7 @@
               </w:tr>
               <w:tr>
                 <w:trPr>
+                  <w:divId w:val="74128498"/>
                   <w:tblCellSpacing w:w="15" w:type="dxa"/>
                 </w:trPr>
                 <w:tc>
@@ -6530,7 +6394,7 @@
                       <w:rPr>
                         <w:noProof/>
                       </w:rPr>
-                      <w:t xml:space="preserve">[9] </w:t>
+                      <w:t xml:space="preserve">[11] </w:t>
                     </w:r>
                   </w:p>
                 </w:tc>
@@ -6572,128 +6436,7 @@
               </w:tr>
               <w:tr>
                 <w:trPr>
-                  <w:tblCellSpacing w:w="15" w:type="dxa"/>
-                </w:trPr>
-                <w:tc>
-                  <w:tcPr>
-                    <w:tcW w:w="50" w:type="pct"/>
-                    <w:hideMark/>
-                  </w:tcPr>
-                  <w:p>
-                    <w:pPr>
-                      <w:pStyle w:val="Bibliography"/>
-                      <w:rPr>
-                        <w:rFonts w:eastAsiaTheme="minorEastAsia"/>
-                        <w:noProof/>
-                      </w:rPr>
-                    </w:pPr>
-                    <w:r>
-                      <w:rPr>
-                        <w:noProof/>
-                      </w:rPr>
-                      <w:t xml:space="preserve">[10] </w:t>
-                    </w:r>
-                  </w:p>
-                </w:tc>
-                <w:tc>
-                  <w:tcPr>
-                    <w:tcW w:w="0" w:type="auto"/>
-                    <w:hideMark/>
-                  </w:tcPr>
-                  <w:p>
-                    <w:pPr>
-                      <w:pStyle w:val="Bibliography"/>
-                      <w:rPr>
-                        <w:rFonts w:eastAsiaTheme="minorEastAsia"/>
-                        <w:noProof/>
-                      </w:rPr>
-                    </w:pPr>
-                    <w:r>
-                      <w:rPr>
-                        <w:noProof/>
-                      </w:rPr>
-                      <w:t xml:space="preserve">T. S. A. F. H. A. I. M. I. Mohammed A. Khatita, "Power generation using waste heat recovery by organic Rankine cycle in oil and gas sector in Egypt: A case study," </w:t>
-                    </w:r>
-                    <w:r>
-                      <w:rPr>
-                        <w:i/>
-                        <w:iCs/>
-                        <w:noProof/>
-                      </w:rPr>
-                      <w:t xml:space="preserve">Energy, </w:t>
-                    </w:r>
-                    <w:r>
-                      <w:rPr>
-                        <w:noProof/>
-                      </w:rPr>
-                      <w:t xml:space="preserve">vol. 64, pp. 462-472, 2013. </w:t>
-                    </w:r>
-                  </w:p>
-                </w:tc>
-              </w:tr>
-              <w:tr>
-                <w:trPr>
-                  <w:tblCellSpacing w:w="15" w:type="dxa"/>
-                </w:trPr>
-                <w:tc>
-                  <w:tcPr>
-                    <w:tcW w:w="50" w:type="pct"/>
-                    <w:hideMark/>
-                  </w:tcPr>
-                  <w:p>
-                    <w:pPr>
-                      <w:pStyle w:val="Bibliography"/>
-                      <w:rPr>
-                        <w:rFonts w:eastAsiaTheme="minorEastAsia"/>
-                        <w:noProof/>
-                      </w:rPr>
-                    </w:pPr>
-                    <w:r>
-                      <w:rPr>
-                        <w:noProof/>
-                      </w:rPr>
-                      <w:t xml:space="preserve">[11] </w:t>
-                    </w:r>
-                  </w:p>
-                </w:tc>
-                <w:tc>
-                  <w:tcPr>
-                    <w:tcW w:w="0" w:type="auto"/>
-                    <w:hideMark/>
-                  </w:tcPr>
-                  <w:p>
-                    <w:pPr>
-                      <w:pStyle w:val="Bibliography"/>
-                      <w:rPr>
-                        <w:rFonts w:eastAsiaTheme="minorEastAsia"/>
-                        <w:noProof/>
-                      </w:rPr>
-                    </w:pPr>
-                    <w:r>
-                      <w:rPr>
-                        <w:noProof/>
-                      </w:rPr>
-                      <w:t xml:space="preserve">T. C. Hung, T. Shai and S. K. Wang, "A Review of Organic Rankine Cycles (ORCs) for the Recovery of Low-Grade Waste Heat," </w:t>
-                    </w:r>
-                    <w:r>
-                      <w:rPr>
-                        <w:i/>
-                        <w:iCs/>
-                        <w:noProof/>
-                      </w:rPr>
-                      <w:t xml:space="preserve">Energy, </w:t>
-                    </w:r>
-                    <w:r>
-                      <w:rPr>
-                        <w:noProof/>
-                      </w:rPr>
-                      <w:t xml:space="preserve">vol. 22, no. 7, pp. 661-667, 1997. </w:t>
-                    </w:r>
-                  </w:p>
-                </w:tc>
-              </w:tr>
-              <w:tr>
-                <w:trPr>
+                  <w:divId w:val="74128498"/>
                   <w:tblCellSpacing w:w="15" w:type="dxa"/>
                 </w:trPr>
                 <w:tc>
@@ -6741,6 +6484,7 @@
               </w:tr>
               <w:tr>
                 <w:trPr>
+                  <w:divId w:val="74128498"/>
                   <w:tblCellSpacing w:w="15" w:type="dxa"/>
                 </w:trPr>
                 <w:tc>
@@ -6788,6 +6532,7 @@
               </w:tr>
               <w:tr>
                 <w:trPr>
+                  <w:divId w:val="74128498"/>
                   <w:tblCellSpacing w:w="15" w:type="dxa"/>
                 </w:trPr>
                 <w:tc>
@@ -6835,6 +6580,7 @@
               </w:tr>
               <w:tr>
                 <w:trPr>
+                  <w:divId w:val="74128498"/>
                   <w:tblCellSpacing w:w="15" w:type="dxa"/>
                 </w:trPr>
                 <w:tc>
@@ -6897,6 +6643,7 @@
             </w:tbl>
             <w:p>
               <w:pPr>
+                <w:divId w:val="74128498"/>
                 <w:rPr>
                   <w:rFonts w:eastAsia="Times New Roman"/>
                   <w:noProof/>
@@ -6936,7 +6683,7 @@
       <w:pPr>
         <w:pStyle w:val="Heading1"/>
       </w:pPr>
-      <w:bookmarkStart w:id="21" w:name="_Toc536113929"/>
+      <w:bookmarkStart w:id="23" w:name="_Toc1211668"/>
       <w:r>
         <w:lastRenderedPageBreak/>
         <w:t xml:space="preserve">Appendix </w:t>
@@ -6949,7 +6696,7 @@
       <w:r>
         <w:t xml:space="preserve"> – Acronyms</w:t>
       </w:r>
-      <w:bookmarkEnd w:id="21"/>
+      <w:bookmarkEnd w:id="23"/>
     </w:p>
     <w:p>
       <w:r>
@@ -7051,14 +6798,14 @@
       <w:pPr>
         <w:pStyle w:val="Heading1"/>
       </w:pPr>
-      <w:bookmarkStart w:id="22" w:name="_Ref531105537"/>
-      <w:bookmarkStart w:id="23" w:name="_Toc536113930"/>
+      <w:bookmarkStart w:id="24" w:name="_Ref531105537"/>
+      <w:bookmarkStart w:id="25" w:name="_Toc1211669"/>
       <w:r>
         <w:lastRenderedPageBreak/>
         <w:t>Appendix C – Source Code</w:t>
       </w:r>
-      <w:bookmarkEnd w:id="22"/>
-      <w:bookmarkEnd w:id="23"/>
+      <w:bookmarkEnd w:id="24"/>
+      <w:bookmarkEnd w:id="25"/>
     </w:p>
     <w:p>
       <w:proofErr w:type="gramStart"/>
@@ -10250,7 +9997,7 @@
       <w:rPr>
         <w:noProof/>
       </w:rPr>
-      <w:t>2</w:t>
+      <w:t>21</w:t>
     </w:r>
     <w:r>
       <w:rPr>
@@ -10261,27 +10008,14 @@
     <w:r>
       <w:t xml:space="preserve"> of </w:t>
     </w:r>
-    <w:r>
-      <w:fldChar w:fldCharType="begin"/>
-    </w:r>
-    <w:r>
-      <w:instrText xml:space="preserve"> NUMPAGES   \* MERGEFORMAT </w:instrText>
-    </w:r>
-    <w:r>
-      <w:fldChar w:fldCharType="separate"/>
-    </w:r>
-    <w:r>
-      <w:rPr>
-        <w:noProof/>
-      </w:rPr>
-      <w:t>29</w:t>
-    </w:r>
-    <w:r>
-      <w:rPr>
-        <w:noProof/>
-      </w:rPr>
-      <w:fldChar w:fldCharType="end"/>
-    </w:r>
+    <w:fldSimple w:instr=" NUMPAGES   \* MERGEFORMAT ">
+      <w:r>
+        <w:rPr>
+          <w:noProof/>
+        </w:rPr>
+        <w:t>29</w:t>
+      </w:r>
+    </w:fldSimple>
   </w:p>
 </w:hdr>
 </file>
@@ -11363,6 +11097,19 @@
       <w:vertAlign w:val="superscript"/>
     </w:rPr>
   </w:style>
+  <w:style w:type="paragraph" w:styleId="TOC3">
+    <w:name w:val="toc 3"/>
+    <w:basedOn w:val="Normal"/>
+    <w:next w:val="Normal"/>
+    <w:autoRedefine/>
+    <w:uiPriority w:val="39"/>
+    <w:unhideWhenUsed/>
+    <w:rsid w:val="00FD4E9B"/>
+    <w:pPr>
+      <w:spacing w:after="100"/>
+      <w:ind w:left="480"/>
+    </w:pPr>
+  </w:style>
 </w:styles>
 </file>
 
@@ -11860,7 +11607,7 @@
     <b:JournalName>Energy Technology. John Wiley &amp; Sons, Inc.</b:JournalName>
     <b:Year>2011</b:Year>
     <b:Pages>17-24</b:Pages>
-    <b:RefOrder>9</b:RefOrder>
+    <b:RefOrder>11</b:RefOrder>
   </b:Source>
   <b:Source>
     <b:Tag>Enh16</b:Tag>
@@ -11904,7 +11651,7 @@
     <b:Year>2013</b:Year>
     <b:Pages>462-472</b:Pages>
     <b:Volume>64</b:Volume>
-    <b:RefOrder>10</b:RefOrder>
+    <b:RefOrder>7</b:RefOrder>
   </b:Source>
   <b:Source>
     <b:Tag>TCH97</b:Tag>
@@ -11936,7 +11683,7 @@
     <b:Pages>661-667</b:Pages>
     <b:Volume>22</b:Volume>
     <b:Issue>7</b:Issue>
-    <b:RefOrder>11</b:RefOrder>
+    <b:RefOrder>8</b:RefOrder>
   </b:Source>
   <b:Source>
     <b:Tag>BCS08</b:Tag>
@@ -12035,7 +11782,7 @@
     </b:Author>
     <b:BookTitle>2009 ASHRAE Handbook</b:BookTitle>
     <b:Pages>75</b:Pages>
-    <b:RefOrder>8</b:RefOrder>
+    <b:RefOrder>10</b:RefOrder>
   </b:Source>
   <b:Source>
     <b:Tag>Dan12</b:Tag>
@@ -12123,13 +11870,13 @@
     <b:Year>2013</b:Year>
     <b:Pages>109-119</b:Pages>
     <b:Issue>52</b:Issue>
-    <b:RefOrder>7</b:RefOrder>
+    <b:RefOrder>9</b:RefOrder>
   </b:Source>
 </b:Sources>
 </file>
 
 <file path=customXml/itemProps1.xml><?xml version="1.0" encoding="utf-8"?>
-<ds:datastoreItem xmlns:ds="http://schemas.openxmlformats.org/officeDocument/2006/customXml" ds:itemID="{3321A1C6-7621-4A08-83BA-0A27CABAD583}">
+<ds:datastoreItem xmlns:ds="http://schemas.openxmlformats.org/officeDocument/2006/customXml" ds:itemID="{2A7D6E8C-0982-411F-8E6F-B6E03EA3CA4E}">
   <ds:schemaRefs>
     <ds:schemaRef ds:uri="http://schemas.openxmlformats.org/officeDocument/2006/bibliography"/>
   </ds:schemaRefs>

</xml_diff>